<commit_message>
Update Proyecto Final AyME Stella - Huertas .docx
</commit_message>
<xml_diff>
--- a/Informe/Proyecto Final AyME Stella - Huertas .docx
+++ b/Informe/Proyecto Final AyME Stella - Huertas .docx
@@ -50,7 +50,7 @@
                     <pic:cNvPicPr/>
                   </pic:nvPicPr>
                   <pic:blipFill>
-                    <a:blip r:embed="rId7">
+                    <a:blip r:embed="rId8">
                       <a:extLst>
                         <a:ext uri="{28A0092B-C50C-407E-A947-70E740481C1C}">
                           <a14:useLocalDpi xmlns:a14="http://schemas.microsoft.com/office/drawing/2010/main" val="0"/>
@@ -139,11 +139,13 @@
         <w:framePr w:w="0" w:hSpace="0" w:vSpace="0" w:wrap="auto" w:vAnchor="margin" w:hAnchor="text" w:xAlign="left" w:yAlign="inline"/>
         <w:rPr>
           <w:rFonts w:asciiTheme="minorHAnsi" w:hAnsiTheme="minorHAnsi" w:cstheme="minorHAnsi"/>
+          <w:lang w:val="es-AR"/>
         </w:rPr>
       </w:pPr>
       <w:r>
         <w:rPr>
           <w:rFonts w:asciiTheme="minorHAnsi" w:hAnsiTheme="minorHAnsi" w:cstheme="minorHAnsi"/>
+          <w:lang w:val="es-AR"/>
         </w:rPr>
         <w:t>Juan Stella - 12552</w:t>
       </w:r>
@@ -152,167 +154,521 @@
       <w:pPr>
         <w:jc w:val="center"/>
         <w:rPr>
-          <w:lang w:val="en-US"/>
-        </w:rPr>
-      </w:pPr>
-      <w:r>
-        <w:rPr>
           <w:rFonts w:cstheme="minorHAnsi"/>
         </w:rPr>
-        <w:t xml:space="preserve">Juan Francisco Huertas </w:t>
-      </w:r>
-      <w:r>
-        <w:rPr>
-          <w:rFonts w:cstheme="minorHAnsi"/>
-        </w:rPr>
-        <w:t>–</w:t>
-      </w:r>
-      <w:r>
-        <w:rPr>
-          <w:rFonts w:cstheme="minorHAnsi"/>
-        </w:rPr>
-        <w:t xml:space="preserve"> X</w:t>
-      </w:r>
-      <w:r>
-        <w:rPr>
-          <w:rFonts w:cstheme="minorHAnsi"/>
-        </w:rPr>
-        <w:t>XXXX</w:t>
-      </w:r>
-    </w:p>
-    <w:p>
-      <w:pPr>
-        <w:rPr>
-          <w:lang w:val="en-US"/>
-        </w:rPr>
-      </w:pPr>
-    </w:p>
-    <w:p>
-      <w:pPr>
-        <w:rPr>
-          <w:lang w:val="en-US"/>
-        </w:rPr>
-      </w:pPr>
-    </w:p>
-    <w:p>
-      <w:pPr>
-        <w:rPr>
-          <w:lang w:val="en-US"/>
-        </w:rPr>
-      </w:pPr>
-    </w:p>
-    <w:p>
-      <w:pPr>
-        <w:rPr>
-          <w:lang w:val="en-US"/>
-        </w:rPr>
-      </w:pPr>
-    </w:p>
-    <w:p>
-      <w:pPr>
-        <w:rPr>
-          <w:lang w:val="en-US"/>
-        </w:rPr>
-      </w:pPr>
-    </w:p>
-    <w:p>
-      <w:pPr>
-        <w:rPr>
-          <w:lang w:val="en-US"/>
-        </w:rPr>
-      </w:pPr>
-    </w:p>
-    <w:p>
-      <w:pPr>
-        <w:rPr>
-          <w:lang w:val="en-US"/>
-        </w:rPr>
-      </w:pPr>
-    </w:p>
-    <w:p>
-      <w:pPr>
-        <w:rPr>
-          <w:lang w:val="en-US"/>
-        </w:rPr>
-      </w:pPr>
-    </w:p>
-    <w:p>
-      <w:pPr>
-        <w:jc w:val="center"/>
-        <w:rPr>
-          <w:lang w:val="en-US"/>
-        </w:rPr>
-      </w:pPr>
-    </w:p>
-    <w:p>
-      <w:pPr>
-        <w:rPr>
-          <w:lang w:val="en-US"/>
-        </w:rPr>
-      </w:pPr>
-    </w:p>
-    <w:p>
-      <w:pPr>
-        <w:rPr>
-          <w:lang w:val="en-US"/>
-        </w:rPr>
-      </w:pPr>
-    </w:p>
-    <w:p>
-      <w:pPr>
-        <w:rPr>
-          <w:lang w:val="en-US"/>
-        </w:rPr>
-      </w:pPr>
-    </w:p>
-    <w:p>
-      <w:pPr>
-        <w:rPr>
-          <w:lang w:val="en-US"/>
-        </w:rPr>
-      </w:pPr>
-    </w:p>
-    <w:p>
-      <w:pPr>
-        <w:rPr>
-          <w:lang w:val="en-US"/>
-        </w:rPr>
-      </w:pPr>
-    </w:p>
-    <w:p>
-      <w:pPr>
-        <w:jc w:val="center"/>
-        <w:rPr>
-          <w:lang w:val="en-US"/>
-        </w:rPr>
         <w:sectPr>
-          <w:headerReference w:type="default" r:id="rId8"/>
-          <w:footerReference w:type="default" r:id="rId9"/>
-          <w:headerReference w:type="first" r:id="rId10"/>
+          <w:headerReference w:type="default" r:id="rId9"/>
+          <w:footerReference w:type="default" r:id="rId10"/>
           <w:footerReference w:type="first" r:id="rId11"/>
-          <w:pgSz w:w="11906" w:h="16838"/>
-          <w:pgMar w:top="284" w:right="1134" w:bottom="851" w:left="1134" w:header="283" w:footer="850" w:gutter="0"/>
+          <w:pgSz w:w="11906" w:h="16838" w:code="9"/>
+          <w:pgMar w:top="284" w:right="1134" w:bottom="851" w:left="1134" w:header="284" w:footer="851" w:gutter="0"/>
           <w:pgNumType w:start="1"/>
           <w:cols w:space="708"/>
           <w:titlePg/>
           <w:docGrid w:linePitch="360"/>
         </w:sectPr>
       </w:pPr>
-    </w:p>
-    <w:p>
-      <w:pPr>
+      <w:r>
+        <w:rPr>
+          <w:rFonts w:cstheme="minorHAnsi"/>
+        </w:rPr>
+        <w:t xml:space="preserve">Juan Francisco Huertas </w:t>
+      </w:r>
+      <w:r>
+        <w:rPr>
+          <w:rFonts w:cstheme="minorHAnsi"/>
+        </w:rPr>
+        <w:t>–</w:t>
+      </w:r>
+      <w:r>
+        <w:rPr>
+          <w:rFonts w:cstheme="minorHAnsi"/>
+        </w:rPr>
+        <w:t xml:space="preserve"> X</w:t>
+      </w:r>
+      <w:r>
+        <w:rPr>
+          <w:rFonts w:cstheme="minorHAnsi"/>
+        </w:rPr>
+        <w:t>XXX</w:t>
+      </w:r>
+    </w:p>
+    <w:p>
+      <w:pPr>
+        <w:spacing w:after="100" w:afterAutospacing="1"/>
+        <w:jc w:val="both"/>
+        <w:rPr>
+          <w:rFonts w:cstheme="minorHAnsi"/>
+          <w:b/>
+          <w:bCs/>
+        </w:rPr>
+      </w:pPr>
+    </w:p>
+    <w:p>
+      <w:pPr>
+        <w:pStyle w:val="Prrafodelista"/>
+        <w:numPr>
+          <w:ilvl w:val="0"/>
+          <w:numId w:val="1"/>
+        </w:numPr>
+        <w:spacing w:before="480" w:after="100" w:afterAutospacing="1"/>
+        <w:ind w:left="360"/>
+        <w:jc w:val="both"/>
+        <w:rPr>
+          <w:rFonts w:ascii="Cambria" w:hAnsi="Cambria" w:cstheme="minorHAnsi"/>
+          <w:b/>
+          <w:bCs/>
+          <w:sz w:val="40"/>
+          <w:szCs w:val="40"/>
+        </w:rPr>
+      </w:pPr>
+      <w:r>
+        <w:rPr>
+          <w:rFonts w:ascii="Cambria" w:hAnsi="Cambria" w:cstheme="minorHAnsi"/>
+          <w:b/>
+          <w:bCs/>
+          <w:sz w:val="40"/>
+          <w:szCs w:val="40"/>
+        </w:rPr>
+        <w:t>Resumen</w:t>
+      </w:r>
+    </w:p>
+    <w:p>
+      <w:pPr>
+        <w:pStyle w:val="NormalWeb"/>
+        <w:rPr>
+          <w:rFonts w:asciiTheme="minorHAnsi" w:hAnsiTheme="minorHAnsi" w:cstheme="minorHAnsi"/>
+          <w:sz w:val="22"/>
+          <w:szCs w:val="22"/>
+        </w:rPr>
+      </w:pPr>
+      <w:r>
+        <w:rPr>
+          <w:rFonts w:asciiTheme="minorHAnsi" w:hAnsiTheme="minorHAnsi" w:cstheme="minorHAnsi"/>
+          <w:sz w:val="22"/>
+          <w:szCs w:val="22"/>
+        </w:rPr>
+        <w:t>En este trabajo se aborda el modelado, análisis, diseño y simulación de un sistema de control automático para un accionamiento eléctrico de corriente alterna (CA), basado en un motor síncrono de imanes permanentes (PMSM). La aplicación considerada corresponde al control de movimiento de un eje rotacional asociado a la articulación de un manipulador robótico elemental de un grado de libertad, sometido a la acción de la gravedad y a perturbaciones externas.</w:t>
+      </w:r>
+    </w:p>
+    <w:p>
+      <w:pPr>
+        <w:pStyle w:val="NormalWeb"/>
+        <w:rPr>
+          <w:rFonts w:asciiTheme="minorHAnsi" w:hAnsiTheme="minorHAnsi" w:cstheme="minorHAnsi"/>
+          <w:sz w:val="22"/>
+          <w:szCs w:val="22"/>
+        </w:rPr>
+      </w:pPr>
+      <w:r>
+        <w:rPr>
+          <w:rFonts w:asciiTheme="minorHAnsi" w:hAnsiTheme="minorHAnsi" w:cstheme="minorHAnsi"/>
+          <w:sz w:val="22"/>
+          <w:szCs w:val="22"/>
+        </w:rPr>
+        <w:t>A partir de especificaciones técnicas simplificadas, se desarrolla un modelo dinámico completo del sistema electromecánico, integrando los subsistemas mecánico, electromagnético y térmico. Sobre la base de dicho modelo, se obtiene un modelo lineal equivalente que permite el análisis dinámico y el diseño de un sistema de control de movimiento en cascada, basado en control vectorial de corriente y control externo de posición.</w:t>
+      </w:r>
+    </w:p>
+    <w:p>
+      <w:pPr>
+        <w:pStyle w:val="NormalWeb"/>
+        <w:rPr>
+          <w:rFonts w:asciiTheme="minorHAnsi" w:hAnsiTheme="minorHAnsi" w:cstheme="minorHAnsi"/>
+          <w:sz w:val="22"/>
+          <w:szCs w:val="22"/>
+        </w:rPr>
+      </w:pPr>
+      <w:r>
+        <w:rPr>
+          <w:rFonts w:asciiTheme="minorHAnsi" w:hAnsiTheme="minorHAnsi" w:cstheme="minorHAnsi"/>
+          <w:sz w:val="22"/>
+          <w:szCs w:val="22"/>
+        </w:rPr>
+        <w:t>El desempeño del sistema controlado se evalúa mediante simulaciones en Matlab/Simulink, analizando el seguimiento de consignas, el rechazo a perturbaciones y el comportamiento térmico bajo distintas condiciones de operación.</w:t>
+      </w:r>
+      <w:r>
+        <w:rPr>
+          <w:rFonts w:asciiTheme="minorHAnsi" w:hAnsiTheme="minorHAnsi" w:cstheme="minorHAnsi"/>
+          <w:sz w:val="22"/>
+          <w:szCs w:val="22"/>
+        </w:rPr>
+        <w:br w:type="page"/>
+      </w:r>
+    </w:p>
+    <w:p>
+      <w:pPr>
+        <w:pStyle w:val="NormalWeb"/>
+        <w:spacing w:before="0" w:beforeAutospacing="0"/>
+        <w:rPr>
+          <w:rFonts w:asciiTheme="minorHAnsi" w:hAnsiTheme="minorHAnsi" w:cstheme="minorHAnsi"/>
+          <w:sz w:val="22"/>
+          <w:szCs w:val="22"/>
+        </w:rPr>
+      </w:pPr>
+    </w:p>
+    <w:p>
+      <w:pPr>
+        <w:pStyle w:val="NormalWeb"/>
+        <w:numPr>
+          <w:ilvl w:val="0"/>
+          <w:numId w:val="1"/>
+        </w:numPr>
+        <w:spacing w:before="480" w:beforeAutospacing="0"/>
+        <w:ind w:left="360"/>
+        <w:rPr>
+          <w:rFonts w:ascii="Cambria" w:hAnsi="Cambria" w:cstheme="minorHAnsi"/>
+          <w:b/>
+          <w:bCs/>
+          <w:sz w:val="40"/>
+          <w:szCs w:val="40"/>
+        </w:rPr>
+      </w:pPr>
+      <w:r>
+        <w:rPr>
+          <w:rFonts w:ascii="Cambria" w:hAnsi="Cambria" w:cstheme="minorHAnsi"/>
+          <w:b/>
+          <w:bCs/>
+          <w:sz w:val="40"/>
+          <w:szCs w:val="40"/>
+        </w:rPr>
+        <w:t>Introducción</w:t>
+      </w:r>
+    </w:p>
+    <w:p>
+      <w:pPr>
+        <w:pStyle w:val="NormalWeb"/>
+        <w:spacing w:before="0" w:beforeAutospacing="0"/>
+        <w:rPr>
+          <w:rFonts w:asciiTheme="minorHAnsi" w:eastAsiaTheme="minorHAnsi" w:hAnsiTheme="minorHAnsi" w:cstheme="minorBidi"/>
+          <w:sz w:val="22"/>
+          <w:szCs w:val="22"/>
+          <w:lang w:eastAsia="en-US"/>
+        </w:rPr>
+      </w:pPr>
+      <w:r>
+        <w:rPr>
+          <w:rFonts w:asciiTheme="minorHAnsi" w:eastAsiaTheme="minorHAnsi" w:hAnsiTheme="minorHAnsi" w:cstheme="minorBidi"/>
+          <w:sz w:val="22"/>
+          <w:szCs w:val="22"/>
+          <w:lang w:eastAsia="en-US"/>
+        </w:rPr>
+        <w:t>Los accionamientos eléctricos controlados constituyen un componente fundamental en sistemas mecatrónicos que requieren control preciso de movimiento y buen desempeño dinámico. En particular, los motores síncronos de imanes permanentes (PMSM) son ampliamente utilizados en aplicaciones de control de posición y velocidad debido a su elevada densidad de potencia y eficiencia.</w:t>
+      </w:r>
+    </w:p>
+    <w:p>
+      <w:pPr>
+        <w:spacing w:before="100" w:beforeAutospacing="1"/>
+        <w:jc w:val="both"/>
+      </w:pPr>
+      <w:r>
+        <w:t>El presente Proyecto Global Integrador tiene como objetivo el modelado, análisis y diseño de un sistema de control automático para un accionamiento de corriente alterna basado en un motor PMSM, aplicado al control de movimiento de un eje rotacional correspondiente a la articulación de un manipulador robótico elemental de un grado de libertad. El sistema se encuentra sometido a la acción de la gravedad y a perturbaciones externas, lo que introduce un comportamiento no lineal que debe ser considerado en el modelado y en el diseño del control.</w:t>
+      </w:r>
+    </w:p>
+    <w:p>
+      <w:pPr>
+        <w:keepNext/>
+        <w:spacing w:before="100" w:beforeAutospacing="1"/>
+        <w:ind w:left="360"/>
         <w:jc w:val="center"/>
-        <w:rPr>
-          <w:lang w:val="en-US"/>
-        </w:rPr>
-      </w:pPr>
+      </w:pPr>
+      <w:r>
+        <w:drawing>
+          <wp:inline distT="0" distB="0" distL="0" distR="0" wp14:anchorId="3C82EBFF" wp14:editId="77D04FDE">
+            <wp:extent cx="4471004" cy="3605842"/>
+            <wp:effectExtent l="0" t="0" r="6350" b="0"/>
+            <wp:docPr id="1" name="Imagen 1"/>
+            <wp:cNvGraphicFramePr>
+              <a:graphicFrameLocks xmlns:a="http://schemas.openxmlformats.org/drawingml/2006/main" noChangeAspect="1"/>
+            </wp:cNvGraphicFramePr>
+            <a:graphic xmlns:a="http://schemas.openxmlformats.org/drawingml/2006/main">
+              <a:graphicData uri="http://schemas.openxmlformats.org/drawingml/2006/picture">
+                <pic:pic xmlns:pic="http://schemas.openxmlformats.org/drawingml/2006/picture">
+                  <pic:nvPicPr>
+                    <pic:cNvPr id="1" name=""/>
+                    <pic:cNvPicPr/>
+                  </pic:nvPicPr>
+                  <pic:blipFill>
+                    <a:blip r:embed="rId12"/>
+                    <a:stretch>
+                      <a:fillRect/>
+                    </a:stretch>
+                  </pic:blipFill>
+                  <pic:spPr>
+                    <a:xfrm>
+                      <a:off x="0" y="0"/>
+                      <a:ext cx="4492730" cy="3623364"/>
+                    </a:xfrm>
+                    <a:prstGeom prst="rect">
+                      <a:avLst/>
+                    </a:prstGeom>
+                  </pic:spPr>
+                </pic:pic>
+              </a:graphicData>
+            </a:graphic>
+          </wp:inline>
+        </w:drawing>
+      </w:r>
+    </w:p>
+    <w:p>
+      <w:pPr>
+        <w:pStyle w:val="Descripcin"/>
+        <w:jc w:val="center"/>
+        <w:rPr>
+          <w:i w:val="0"/>
+          <w:iCs w:val="0"/>
+          <w:color w:val="auto"/>
+          <w:sz w:val="22"/>
+          <w:szCs w:val="22"/>
+        </w:rPr>
+      </w:pPr>
+      <w:r>
+        <w:rPr>
+          <w:b/>
+          <w:bCs/>
+          <w:i w:val="0"/>
+          <w:iCs w:val="0"/>
+          <w:color w:val="auto"/>
+          <w:sz w:val="22"/>
+          <w:szCs w:val="22"/>
+        </w:rPr>
+        <w:t>Fig</w:t>
+      </w:r>
+      <w:r>
+        <w:rPr>
+          <w:b/>
+          <w:bCs/>
+          <w:i w:val="0"/>
+          <w:iCs w:val="0"/>
+          <w:color w:val="auto"/>
+          <w:sz w:val="22"/>
+          <w:szCs w:val="22"/>
+        </w:rPr>
+        <w:t>ura</w:t>
+      </w:r>
+      <w:r>
+        <w:rPr>
+          <w:b/>
+          <w:bCs/>
+          <w:i w:val="0"/>
+          <w:iCs w:val="0"/>
+          <w:color w:val="auto"/>
+          <w:sz w:val="22"/>
+          <w:szCs w:val="22"/>
+        </w:rPr>
+        <w:t xml:space="preserve">. </w:t>
+      </w:r>
+      <w:r>
+        <w:rPr>
+          <w:b/>
+          <w:bCs/>
+          <w:i w:val="0"/>
+          <w:iCs w:val="0"/>
+          <w:color w:val="auto"/>
+          <w:sz w:val="22"/>
+          <w:szCs w:val="22"/>
+        </w:rPr>
+        <w:fldChar w:fldCharType="begin"/>
+      </w:r>
+      <w:r>
+        <w:rPr>
+          <w:b/>
+          <w:bCs/>
+          <w:i w:val="0"/>
+          <w:iCs w:val="0"/>
+          <w:color w:val="auto"/>
+          <w:sz w:val="22"/>
+          <w:szCs w:val="22"/>
+        </w:rPr>
+        <w:instrText xml:space="preserve"> SEQ Fig. \* ARABIC </w:instrText>
+      </w:r>
+      <w:r>
+        <w:rPr>
+          <w:b/>
+          <w:bCs/>
+          <w:i w:val="0"/>
+          <w:iCs w:val="0"/>
+          <w:color w:val="auto"/>
+          <w:sz w:val="22"/>
+          <w:szCs w:val="22"/>
+        </w:rPr>
+        <w:fldChar w:fldCharType="separate"/>
+      </w:r>
+      <w:r>
+        <w:rPr>
+          <w:b/>
+          <w:bCs/>
+          <w:i w:val="0"/>
+          <w:iCs w:val="0"/>
+          <w:noProof/>
+          <w:color w:val="auto"/>
+          <w:sz w:val="22"/>
+          <w:szCs w:val="22"/>
+        </w:rPr>
+        <w:t>1</w:t>
+      </w:r>
+      <w:r>
+        <w:rPr>
+          <w:b/>
+          <w:bCs/>
+          <w:i w:val="0"/>
+          <w:iCs w:val="0"/>
+          <w:color w:val="auto"/>
+          <w:sz w:val="22"/>
+          <w:szCs w:val="22"/>
+        </w:rPr>
+        <w:fldChar w:fldCharType="end"/>
+      </w:r>
+      <w:r>
+        <w:rPr>
+          <w:b/>
+          <w:bCs/>
+          <w:i w:val="0"/>
+          <w:iCs w:val="0"/>
+          <w:color w:val="auto"/>
+          <w:sz w:val="22"/>
+          <w:szCs w:val="22"/>
+        </w:rPr>
+        <w:t>:</w:t>
+      </w:r>
+      <w:r>
+        <w:rPr>
+          <w:i w:val="0"/>
+          <w:iCs w:val="0"/>
+          <w:color w:val="auto"/>
+          <w:sz w:val="22"/>
+          <w:szCs w:val="22"/>
+        </w:rPr>
+        <w:t xml:space="preserve"> Modelo físico del sistema</w:t>
+      </w:r>
+    </w:p>
+    <w:p>
+      <w:pPr>
+        <w:spacing w:before="100" w:beforeAutospacing="1"/>
+        <w:jc w:val="both"/>
+      </w:pPr>
+    </w:p>
+    <w:p>
+      <w:pPr>
+        <w:pStyle w:val="Descripcin"/>
+        <w:spacing w:after="100" w:afterAutospacing="1"/>
+        <w:jc w:val="both"/>
+        <w:rPr>
+          <w:i w:val="0"/>
+          <w:iCs w:val="0"/>
+          <w:color w:val="auto"/>
+          <w:sz w:val="22"/>
+          <w:szCs w:val="22"/>
+        </w:rPr>
+      </w:pPr>
+      <w:r>
+        <w:rPr>
+          <w:i w:val="0"/>
+          <w:iCs w:val="0"/>
+          <w:color w:val="auto"/>
+          <w:sz w:val="22"/>
+          <w:szCs w:val="22"/>
+        </w:rPr>
+        <w:t>A lo largo del trabajo se desarrolla el modelo dinámico completo del sistema físico a lazo abierto, integrando la carga mecánica, el tren de transmisión, la máquina eléctrica, el inversor trifásico y los sensores de realimentación. Posteriormente, se obtienen modelos lineales equivalentes adecuados para el análisis dinámico y el diseño del sistema de control. Sobre esta base, se diseña un controlador de movimiento en cascada, cuya performance es evaluada mediante simulaciones en el dominio del tiempo. El informe se organiza presentando en primer lugar el modelado del sistema físico, seguido del análisis dinámico, el diseño del control, la simulación del sistema completo y, finalmente, las conclusiones obtenidas.</w:t>
+      </w:r>
+    </w:p>
+    <w:p>
+      <w:pPr>
+        <w:spacing w:before="100" w:beforeAutospacing="1"/>
+        <w:jc w:val="both"/>
+      </w:pPr>
+    </w:p>
+    <w:p>
+      <w:r>
+        <w:rPr>
+          <w:i/>
+          <w:iCs/>
+        </w:rPr>
+        <w:br w:type="page"/>
+      </w:r>
+    </w:p>
+    <w:p>
+      <w:pPr>
+        <w:pStyle w:val="Descripcin"/>
+        <w:spacing w:after="100" w:afterAutospacing="1"/>
+        <w:jc w:val="both"/>
+        <w:rPr>
+          <w:i w:val="0"/>
+          <w:iCs w:val="0"/>
+          <w:color w:val="auto"/>
+          <w:sz w:val="22"/>
+          <w:szCs w:val="22"/>
+        </w:rPr>
+      </w:pPr>
+    </w:p>
+    <w:p>
+      <w:pPr>
+        <w:pStyle w:val="Prrafodelista"/>
+        <w:numPr>
+          <w:ilvl w:val="0"/>
+          <w:numId w:val="1"/>
+        </w:numPr>
+        <w:spacing w:before="480" w:after="100" w:afterAutospacing="1"/>
+        <w:ind w:left="360"/>
+        <w:rPr>
+          <w:rStyle w:val="nfasis"/>
+          <w:rFonts w:ascii="Cambria" w:hAnsi="Cambria"/>
+          <w:b/>
+          <w:bCs/>
+          <w:i w:val="0"/>
+          <w:iCs w:val="0"/>
+          <w:sz w:val="40"/>
+          <w:szCs w:val="40"/>
+        </w:rPr>
+      </w:pPr>
+      <w:r>
+        <w:rPr>
+          <w:rStyle w:val="nfasis"/>
+          <w:rFonts w:ascii="Cambria" w:hAnsi="Cambria"/>
+          <w:b/>
+          <w:bCs/>
+          <w:i w:val="0"/>
+          <w:iCs w:val="0"/>
+          <w:sz w:val="40"/>
+          <w:szCs w:val="40"/>
+        </w:rPr>
+        <w:t>Modelado,</w:t>
+      </w:r>
+      <w:r>
+        <w:rPr>
+          <w:rStyle w:val="nfasis"/>
+          <w:rFonts w:ascii="Cambria" w:hAnsi="Cambria"/>
+          <w:b/>
+          <w:bCs/>
+          <w:i w:val="0"/>
+          <w:iCs w:val="0"/>
+          <w:sz w:val="40"/>
+          <w:szCs w:val="40"/>
+        </w:rPr>
+        <w:t xml:space="preserve"> </w:t>
+      </w:r>
+      <w:r>
+        <w:rPr>
+          <w:rStyle w:val="nfasis"/>
+          <w:rFonts w:ascii="Cambria" w:hAnsi="Cambria"/>
+          <w:b/>
+          <w:bCs/>
+          <w:i w:val="0"/>
+          <w:iCs w:val="0"/>
+          <w:sz w:val="40"/>
+          <w:szCs w:val="40"/>
+        </w:rPr>
+        <w:t>Análisis y Simulación dinámica del sistema físico a lazo abierto</w:t>
+      </w:r>
     </w:p>
     <w:sectPr>
-      <w:pgSz w:w="11906" w:h="16838"/>
-      <w:pgMar w:top="284" w:right="1134" w:bottom="851" w:left="1134" w:header="283" w:footer="850" w:gutter="0"/>
+      <w:headerReference w:type="default" r:id="rId13"/>
+      <w:footerReference w:type="default" r:id="rId14"/>
+      <w:headerReference w:type="first" r:id="rId15"/>
+      <w:footerReference w:type="first" r:id="rId16"/>
+      <w:pgSz w:w="11906" w:h="16838" w:code="9"/>
+      <w:pgMar w:top="284" w:right="1134" w:bottom="851" w:left="1134" w:header="284" w:footer="851" w:gutter="0"/>
       <w:pgNumType w:start="1"/>
       <w:cols w:space="708"/>
-      <w:titlePg/>
       <w:docGrid w:linePitch="360"/>
     </w:sectPr>
   </w:body>
@@ -346,6 +702,130 @@
 
 <file path=word/footer1.xml><?xml version="1.0" encoding="utf-8"?>
 <w:ftr xmlns:wpc="http://schemas.microsoft.com/office/word/2010/wordprocessingCanvas" xmlns:cx="http://schemas.microsoft.com/office/drawing/2014/chartex" xmlns:cx1="http://schemas.microsoft.com/office/drawing/2015/9/8/chartex" xmlns:cx2="http://schemas.microsoft.com/office/drawing/2015/10/21/chartex" xmlns:cx3="http://schemas.microsoft.com/office/drawing/2016/5/9/chartex" xmlns:cx4="http://schemas.microsoft.com/office/drawing/2016/5/10/chartex" xmlns:cx5="http://schemas.microsoft.com/office/drawing/2016/5/11/chartex" xmlns:cx6="http://schemas.microsoft.com/office/drawing/2016/5/12/chartex" xmlns:cx7="http://schemas.microsoft.com/office/drawing/2016/5/13/chartex" xmlns:cx8="http://schemas.microsoft.com/office/drawing/2016/5/14/chartex" xmlns:mc="http://schemas.openxmlformats.org/markup-compatibility/2006" xmlns:aink="http://schemas.microsoft.com/office/drawing/2016/ink" xmlns:am3d="http://schemas.microsoft.com/office/drawing/2017/model3d" xmlns:o="urn:schemas-microsoft-com:office:office" xmlns:r="http://schemas.openxmlformats.org/officeDocument/2006/relationships" xmlns:m="http://schemas.openxmlformats.org/officeDocument/2006/math" xmlns:v="urn:schemas-microsoft-com:vml" xmlns:wp14="http://schemas.microsoft.com/office/word/2010/wordprocessingDrawing" xmlns:wp="http://schemas.openxmlformats.org/drawingml/2006/wordprocessingDrawing" xmlns:w10="urn:schemas-microsoft-com:office:word" xmlns:w="http://schemas.openxmlformats.org/wordprocessingml/2006/main" xmlns:w14="http://schemas.microsoft.com/office/word/2010/wordml" xmlns:w15="http://schemas.microsoft.com/office/word/2012/wordml" xmlns:w16cex="http://schemas.microsoft.com/office/word/2018/wordml/cex" xmlns:w16cid="http://schemas.microsoft.com/office/word/2016/wordml/cid" xmlns:w16="http://schemas.microsoft.com/office/word/2018/wordml" xmlns:w16sdtdh="http://schemas.microsoft.com/office/word/2020/wordml/sdtdatahash" xmlns:w16se="http://schemas.microsoft.com/office/word/2015/wordml/symex" xmlns:wpg="http://schemas.microsoft.com/office/word/2010/wordprocessingGroup" xmlns:wpi="http://schemas.microsoft.com/office/word/2010/wordprocessingInk" xmlns:wne="http://schemas.microsoft.com/office/word/2006/wordml" xmlns:wps="http://schemas.microsoft.com/office/word/2010/wordprocessingShape" mc:Ignorable="w14 w15 w16se w16cid w16 w16cex w16sdtdh wp14">
+  <w:sdt>
+    <w:sdtPr>
+      <w:id w:val="1751924648"/>
+      <w:docPartObj>
+        <w:docPartGallery w:val="Page Numbers (Bottom of Page)"/>
+        <w:docPartUnique/>
+      </w:docPartObj>
+    </w:sdtPr>
+    <w:sdtContent>
+      <w:sdt>
+        <w:sdtPr>
+          <w:id w:val="929086515"/>
+          <w:docPartObj>
+            <w:docPartGallery w:val="Page Numbers (Top of Page)"/>
+            <w:docPartUnique/>
+          </w:docPartObj>
+        </w:sdtPr>
+        <w:sdtContent>
+          <w:p>
+            <w:pPr>
+              <w:pStyle w:val="Piedepgina"/>
+              <w:jc w:val="center"/>
+            </w:pPr>
+            <w:r>
+              <w:rPr>
+                <w:lang w:val="es-ES"/>
+              </w:rPr>
+              <w:t xml:space="preserve">Página </w:t>
+            </w:r>
+            <w:r>
+              <w:rPr>
+                <w:b/>
+                <w:bCs/>
+                <w:sz w:val="24"/>
+                <w:szCs w:val="24"/>
+              </w:rPr>
+              <w:fldChar w:fldCharType="begin"/>
+            </w:r>
+            <w:r>
+              <w:rPr>
+                <w:b/>
+                <w:bCs/>
+              </w:rPr>
+              <w:instrText>PAGE</w:instrText>
+            </w:r>
+            <w:r>
+              <w:rPr>
+                <w:b/>
+                <w:bCs/>
+                <w:sz w:val="24"/>
+                <w:szCs w:val="24"/>
+              </w:rPr>
+              <w:fldChar w:fldCharType="separate"/>
+            </w:r>
+            <w:r>
+              <w:rPr>
+                <w:b/>
+                <w:bCs/>
+                <w:lang w:val="es-ES"/>
+              </w:rPr>
+              <w:t>2</w:t>
+            </w:r>
+            <w:r>
+              <w:rPr>
+                <w:b/>
+                <w:bCs/>
+                <w:sz w:val="24"/>
+                <w:szCs w:val="24"/>
+              </w:rPr>
+              <w:fldChar w:fldCharType="end"/>
+            </w:r>
+            <w:r>
+              <w:rPr>
+                <w:lang w:val="es-ES"/>
+              </w:rPr>
+              <w:t xml:space="preserve"> de </w:t>
+            </w:r>
+            <w:r>
+              <w:rPr>
+                <w:b/>
+                <w:bCs/>
+                <w:sz w:val="24"/>
+                <w:szCs w:val="24"/>
+              </w:rPr>
+              <w:fldChar w:fldCharType="begin"/>
+            </w:r>
+            <w:r>
+              <w:rPr>
+                <w:b/>
+                <w:bCs/>
+              </w:rPr>
+              <w:instrText>NUMPAGES</w:instrText>
+            </w:r>
+            <w:r>
+              <w:rPr>
+                <w:b/>
+                <w:bCs/>
+                <w:sz w:val="24"/>
+                <w:szCs w:val="24"/>
+              </w:rPr>
+              <w:fldChar w:fldCharType="separate"/>
+            </w:r>
+            <w:r>
+              <w:rPr>
+                <w:b/>
+                <w:bCs/>
+                <w:lang w:val="es-ES"/>
+              </w:rPr>
+              <w:t>2</w:t>
+            </w:r>
+            <w:r>
+              <w:rPr>
+                <w:b/>
+                <w:bCs/>
+                <w:sz w:val="24"/>
+                <w:szCs w:val="24"/>
+              </w:rPr>
+              <w:fldChar w:fldCharType="end"/>
+            </w:r>
+          </w:p>
+        </w:sdtContent>
+      </w:sdt>
+    </w:sdtContent>
+  </w:sdt>
   <w:p>
     <w:pPr>
       <w:pStyle w:val="Piedepgina"/>
@@ -372,95 +852,276 @@
       <w:rPr>
         <w:lang w:val="es-ES"/>
       </w:rPr>
-      <w:t xml:space="preserve">Página </w:t>
-    </w:r>
-    <w:r>
-      <w:rPr>
-        <w:b/>
-        <w:bCs/>
+      <w:t>2025</w:t>
+    </w:r>
+  </w:p>
+</w:ftr>
+</file>
+
+<file path=word/footer3.xml><?xml version="1.0" encoding="utf-8"?>
+<w:ftr xmlns:wpc="http://schemas.microsoft.com/office/word/2010/wordprocessingCanvas" xmlns:cx="http://schemas.microsoft.com/office/drawing/2014/chartex" xmlns:cx1="http://schemas.microsoft.com/office/drawing/2015/9/8/chartex" xmlns:cx2="http://schemas.microsoft.com/office/drawing/2015/10/21/chartex" xmlns:cx3="http://schemas.microsoft.com/office/drawing/2016/5/9/chartex" xmlns:cx4="http://schemas.microsoft.com/office/drawing/2016/5/10/chartex" xmlns:cx5="http://schemas.microsoft.com/office/drawing/2016/5/11/chartex" xmlns:cx6="http://schemas.microsoft.com/office/drawing/2016/5/12/chartex" xmlns:cx7="http://schemas.microsoft.com/office/drawing/2016/5/13/chartex" xmlns:cx8="http://schemas.microsoft.com/office/drawing/2016/5/14/chartex" xmlns:mc="http://schemas.openxmlformats.org/markup-compatibility/2006" xmlns:aink="http://schemas.microsoft.com/office/drawing/2016/ink" xmlns:am3d="http://schemas.microsoft.com/office/drawing/2017/model3d" xmlns:o="urn:schemas-microsoft-com:office:office" xmlns:r="http://schemas.openxmlformats.org/officeDocument/2006/relationships" xmlns:m="http://schemas.openxmlformats.org/officeDocument/2006/math" xmlns:v="urn:schemas-microsoft-com:vml" xmlns:wp14="http://schemas.microsoft.com/office/word/2010/wordprocessingDrawing" xmlns:wp="http://schemas.openxmlformats.org/drawingml/2006/wordprocessingDrawing" xmlns:w10="urn:schemas-microsoft-com:office:word" xmlns:w="http://schemas.openxmlformats.org/wordprocessingml/2006/main" xmlns:w14="http://schemas.microsoft.com/office/word/2010/wordml" xmlns:w15="http://schemas.microsoft.com/office/word/2012/wordml" xmlns:w16cex="http://schemas.microsoft.com/office/word/2018/wordml/cex" xmlns:w16cid="http://schemas.microsoft.com/office/word/2016/wordml/cid" xmlns:w16="http://schemas.microsoft.com/office/word/2018/wordml" xmlns:w16sdtdh="http://schemas.microsoft.com/office/word/2020/wordml/sdtdatahash" xmlns:w16se="http://schemas.microsoft.com/office/word/2015/wordml/symex" xmlns:wpg="http://schemas.microsoft.com/office/word/2010/wordprocessingGroup" xmlns:wpi="http://schemas.microsoft.com/office/word/2010/wordprocessingInk" xmlns:wne="http://schemas.microsoft.com/office/word/2006/wordml" xmlns:wps="http://schemas.microsoft.com/office/word/2010/wordprocessingShape" mc:Ignorable="w14 w15 w16se w16cid w16 w16cex w16sdtdh wp14">
+  <w:sdt>
+    <w:sdtPr>
+      <w:id w:val="-1471047096"/>
+      <w:docPartObj>
+        <w:docPartGallery w:val="Page Numbers (Bottom of Page)"/>
+        <w:docPartUnique/>
+      </w:docPartObj>
+    </w:sdtPr>
+    <w:sdtContent>
+      <w:sdt>
+        <w:sdtPr>
+          <w:id w:val="173535562"/>
+          <w:docPartObj>
+            <w:docPartGallery w:val="Page Numbers (Top of Page)"/>
+            <w:docPartUnique/>
+          </w:docPartObj>
+        </w:sdtPr>
+        <w:sdtContent>
+          <w:p>
+            <w:pPr>
+              <w:pStyle w:val="Piedepgina"/>
+              <w:jc w:val="center"/>
+            </w:pPr>
+            <w:r>
+              <w:rPr>
+                <w:lang w:val="es-ES"/>
+              </w:rPr>
+              <w:t xml:space="preserve">Página </w:t>
+            </w:r>
+            <w:r>
+              <w:rPr>
+                <w:b/>
+                <w:bCs/>
+                <w:sz w:val="24"/>
+                <w:szCs w:val="24"/>
+              </w:rPr>
+              <w:fldChar w:fldCharType="begin"/>
+            </w:r>
+            <w:r>
+              <w:rPr>
+                <w:b/>
+                <w:bCs/>
+              </w:rPr>
+              <w:instrText>PAGE</w:instrText>
+            </w:r>
+            <w:r>
+              <w:rPr>
+                <w:b/>
+                <w:bCs/>
+                <w:sz w:val="24"/>
+                <w:szCs w:val="24"/>
+              </w:rPr>
+              <w:fldChar w:fldCharType="separate"/>
+            </w:r>
+            <w:r>
+              <w:rPr>
+                <w:b/>
+                <w:bCs/>
+                <w:lang w:val="es-ES"/>
+              </w:rPr>
+              <w:t>2</w:t>
+            </w:r>
+            <w:r>
+              <w:rPr>
+                <w:b/>
+                <w:bCs/>
+                <w:sz w:val="24"/>
+                <w:szCs w:val="24"/>
+              </w:rPr>
+              <w:fldChar w:fldCharType="end"/>
+            </w:r>
+            <w:r>
+              <w:rPr>
+                <w:lang w:val="es-ES"/>
+              </w:rPr>
+              <w:t xml:space="preserve"> de </w:t>
+            </w:r>
+            <w:r>
+              <w:rPr>
+                <w:b/>
+                <w:bCs/>
+                <w:sz w:val="24"/>
+                <w:szCs w:val="24"/>
+              </w:rPr>
+              <w:fldChar w:fldCharType="begin"/>
+            </w:r>
+            <w:r>
+              <w:rPr>
+                <w:b/>
+                <w:bCs/>
+              </w:rPr>
+              <w:instrText>NUMPAGES</w:instrText>
+            </w:r>
+            <w:r>
+              <w:rPr>
+                <w:b/>
+                <w:bCs/>
+                <w:sz w:val="24"/>
+                <w:szCs w:val="24"/>
+              </w:rPr>
+              <w:fldChar w:fldCharType="separate"/>
+            </w:r>
+            <w:r>
+              <w:rPr>
+                <w:b/>
+                <w:bCs/>
+                <w:lang w:val="es-ES"/>
+              </w:rPr>
+              <w:t>2</w:t>
+            </w:r>
+            <w:r>
+              <w:rPr>
+                <w:b/>
+                <w:bCs/>
+                <w:sz w:val="24"/>
+                <w:szCs w:val="24"/>
+              </w:rPr>
+              <w:fldChar w:fldCharType="end"/>
+            </w:r>
+          </w:p>
+        </w:sdtContent>
+      </w:sdt>
+    </w:sdtContent>
+  </w:sdt>
+  <w:p>
+    <w:pPr>
+      <w:pStyle w:val="Piedepgina"/>
+      <w:jc w:val="center"/>
+      <w:rPr>
         <w:lang w:val="es-MX"/>
       </w:rPr>
-      <w:fldChar w:fldCharType="begin"/>
-    </w:r>
-    <w:r>
-      <w:rPr>
-        <w:b/>
-        <w:bCs/>
-        <w:lang w:val="es-MX"/>
-      </w:rPr>
-      <w:instrText>PAGE  \* Arabic  \* MERGEFORMAT</w:instrText>
-    </w:r>
-    <w:r>
-      <w:rPr>
-        <w:b/>
-        <w:bCs/>
-        <w:lang w:val="es-MX"/>
-      </w:rPr>
-      <w:fldChar w:fldCharType="separate"/>
-    </w:r>
-    <w:r>
-      <w:rPr>
-        <w:b/>
-        <w:bCs/>
-        <w:lang w:val="es-ES"/>
-      </w:rPr>
-      <w:t>1</w:t>
-    </w:r>
-    <w:r>
-      <w:rPr>
-        <w:b/>
-        <w:bCs/>
-        <w:lang w:val="es-MX"/>
-      </w:rPr>
-      <w:fldChar w:fldCharType="end"/>
-    </w:r>
-    <w:r>
-      <w:rPr>
-        <w:lang w:val="es-ES"/>
-      </w:rPr>
-      <w:t xml:space="preserve"> de </w:t>
-    </w:r>
-    <w:r>
-      <w:rPr>
-        <w:b/>
-        <w:bCs/>
-        <w:lang w:val="es-MX"/>
-      </w:rPr>
-      <w:fldChar w:fldCharType="begin"/>
-    </w:r>
-    <w:r>
-      <w:rPr>
-        <w:b/>
-        <w:bCs/>
-        <w:lang w:val="es-MX"/>
-      </w:rPr>
-      <w:instrText>NUMPAGES  \* Arabic  \* MERGEFORMAT</w:instrText>
-    </w:r>
-    <w:r>
-      <w:rPr>
-        <w:b/>
-        <w:bCs/>
-        <w:lang w:val="es-MX"/>
-      </w:rPr>
-      <w:fldChar w:fldCharType="separate"/>
-    </w:r>
-    <w:r>
-      <w:rPr>
-        <w:b/>
-        <w:bCs/>
-        <w:lang w:val="es-ES"/>
-      </w:rPr>
-      <w:t>2</w:t>
-    </w:r>
-    <w:r>
-      <w:rPr>
-        <w:b/>
-        <w:bCs/>
-        <w:lang w:val="es-MX"/>
-      </w:rPr>
-      <w:fldChar w:fldCharType="end"/>
-    </w:r>
+    </w:pPr>
   </w:p>
+</w:ftr>
+</file>
+
+<file path=word/footer4.xml><?xml version="1.0" encoding="utf-8"?>
+<w:ftr xmlns:wpc="http://schemas.microsoft.com/office/word/2010/wordprocessingCanvas" xmlns:cx="http://schemas.microsoft.com/office/drawing/2014/chartex" xmlns:cx1="http://schemas.microsoft.com/office/drawing/2015/9/8/chartex" xmlns:cx2="http://schemas.microsoft.com/office/drawing/2015/10/21/chartex" xmlns:cx3="http://schemas.microsoft.com/office/drawing/2016/5/9/chartex" xmlns:cx4="http://schemas.microsoft.com/office/drawing/2016/5/10/chartex" xmlns:cx5="http://schemas.microsoft.com/office/drawing/2016/5/11/chartex" xmlns:cx6="http://schemas.microsoft.com/office/drawing/2016/5/12/chartex" xmlns:cx7="http://schemas.microsoft.com/office/drawing/2016/5/13/chartex" xmlns:cx8="http://schemas.microsoft.com/office/drawing/2016/5/14/chartex" xmlns:mc="http://schemas.openxmlformats.org/markup-compatibility/2006" xmlns:aink="http://schemas.microsoft.com/office/drawing/2016/ink" xmlns:am3d="http://schemas.microsoft.com/office/drawing/2017/model3d" xmlns:o="urn:schemas-microsoft-com:office:office" xmlns:r="http://schemas.openxmlformats.org/officeDocument/2006/relationships" xmlns:m="http://schemas.openxmlformats.org/officeDocument/2006/math" xmlns:v="urn:schemas-microsoft-com:vml" xmlns:wp14="http://schemas.microsoft.com/office/word/2010/wordprocessingDrawing" xmlns:wp="http://schemas.openxmlformats.org/drawingml/2006/wordprocessingDrawing" xmlns:w10="urn:schemas-microsoft-com:office:word" xmlns:w="http://schemas.openxmlformats.org/wordprocessingml/2006/main" xmlns:w14="http://schemas.microsoft.com/office/word/2010/wordml" xmlns:w15="http://schemas.microsoft.com/office/word/2012/wordml" xmlns:w16cex="http://schemas.microsoft.com/office/word/2018/wordml/cex" xmlns:w16cid="http://schemas.microsoft.com/office/word/2016/wordml/cid" xmlns:w16="http://schemas.microsoft.com/office/word/2018/wordml" xmlns:w16sdtdh="http://schemas.microsoft.com/office/word/2020/wordml/sdtdatahash" xmlns:w16se="http://schemas.microsoft.com/office/word/2015/wordml/symex" xmlns:wpg="http://schemas.microsoft.com/office/word/2010/wordprocessingGroup" xmlns:wpi="http://schemas.microsoft.com/office/word/2010/wordprocessingInk" xmlns:wne="http://schemas.microsoft.com/office/word/2006/wordml" xmlns:wps="http://schemas.microsoft.com/office/word/2010/wordprocessingShape" mc:Ignorable="w14 w15 w16se w16cid w16 w16cex w16sdtdh wp14">
+  <w:sdt>
+    <w:sdtPr>
+      <w:id w:val="-554237299"/>
+      <w:docPartObj>
+        <w:docPartGallery w:val="Page Numbers (Bottom of Page)"/>
+        <w:docPartUnique/>
+      </w:docPartObj>
+    </w:sdtPr>
+    <w:sdtContent>
+      <w:sdt>
+        <w:sdtPr>
+          <w:id w:val="1728636285"/>
+          <w:docPartObj>
+            <w:docPartGallery w:val="Page Numbers (Top of Page)"/>
+            <w:docPartUnique/>
+          </w:docPartObj>
+        </w:sdtPr>
+        <w:sdtContent>
+          <w:p>
+            <w:pPr>
+              <w:pStyle w:val="Piedepgina"/>
+              <w:jc w:val="center"/>
+            </w:pPr>
+            <w:r>
+              <w:rPr>
+                <w:lang w:val="es-ES"/>
+              </w:rPr>
+              <w:t xml:space="preserve">Página </w:t>
+            </w:r>
+            <w:r>
+              <w:rPr>
+                <w:b/>
+                <w:bCs/>
+                <w:sz w:val="24"/>
+                <w:szCs w:val="24"/>
+              </w:rPr>
+              <w:fldChar w:fldCharType="begin"/>
+            </w:r>
+            <w:r>
+              <w:rPr>
+                <w:b/>
+                <w:bCs/>
+              </w:rPr>
+              <w:instrText>PAGE</w:instrText>
+            </w:r>
+            <w:r>
+              <w:rPr>
+                <w:b/>
+                <w:bCs/>
+                <w:sz w:val="24"/>
+                <w:szCs w:val="24"/>
+              </w:rPr>
+              <w:fldChar w:fldCharType="separate"/>
+            </w:r>
+            <w:r>
+              <w:rPr>
+                <w:b/>
+                <w:bCs/>
+                <w:lang w:val="es-ES"/>
+              </w:rPr>
+              <w:t>2</w:t>
+            </w:r>
+            <w:r>
+              <w:rPr>
+                <w:b/>
+                <w:bCs/>
+                <w:sz w:val="24"/>
+                <w:szCs w:val="24"/>
+              </w:rPr>
+              <w:fldChar w:fldCharType="end"/>
+            </w:r>
+            <w:r>
+              <w:rPr>
+                <w:lang w:val="es-ES"/>
+              </w:rPr>
+              <w:t xml:space="preserve"> de </w:t>
+            </w:r>
+            <w:r>
+              <w:rPr>
+                <w:b/>
+                <w:bCs/>
+                <w:sz w:val="24"/>
+                <w:szCs w:val="24"/>
+              </w:rPr>
+              <w:fldChar w:fldCharType="begin"/>
+            </w:r>
+            <w:r>
+              <w:rPr>
+                <w:b/>
+                <w:bCs/>
+              </w:rPr>
+              <w:instrText>NUMPAGES</w:instrText>
+            </w:r>
+            <w:r>
+              <w:rPr>
+                <w:b/>
+                <w:bCs/>
+                <w:sz w:val="24"/>
+                <w:szCs w:val="24"/>
+              </w:rPr>
+              <w:fldChar w:fldCharType="separate"/>
+            </w:r>
+            <w:r>
+              <w:rPr>
+                <w:b/>
+                <w:bCs/>
+                <w:lang w:val="es-ES"/>
+              </w:rPr>
+              <w:t>2</w:t>
+            </w:r>
+            <w:r>
+              <w:rPr>
+                <w:b/>
+                <w:bCs/>
+                <w:sz w:val="24"/>
+                <w:szCs w:val="24"/>
+              </w:rPr>
+              <w:fldChar w:fldCharType="end"/>
+            </w:r>
+          </w:p>
+        </w:sdtContent>
+      </w:sdt>
+    </w:sdtContent>
+  </w:sdt>
 </w:ftr>
 </file>
 
@@ -613,6 +1274,104 @@
         <w:sz w:val="16"/>
         <w:szCs w:val="16"/>
       </w:rPr>
+      <w:t>UNCuyo – Ing. Mecatrónica</w:t>
+    </w:r>
+    <w:r>
+      <w:rPr>
+        <w:sz w:val="16"/>
+        <w:szCs w:val="16"/>
+      </w:rPr>
+      <w:ptab w:relativeTo="margin" w:alignment="center" w:leader="none"/>
+    </w:r>
+    <w:r>
+      <w:rPr>
+        <w:sz w:val="16"/>
+        <w:szCs w:val="16"/>
+      </w:rPr>
+      <w:t xml:space="preserve">311: </w:t>
+    </w:r>
+    <w:r>
+      <w:rPr>
+        <w:sz w:val="16"/>
+        <w:szCs w:val="16"/>
+      </w:rPr>
+      <w:t>Automática y Máquinas Eléctricas</w:t>
+    </w:r>
+    <w:r>
+      <w:rPr>
+        <w:sz w:val="16"/>
+        <w:szCs w:val="16"/>
+      </w:rPr>
+      <w:ptab w:relativeTo="margin" w:alignment="right" w:leader="none"/>
+    </w:r>
+    <w:r>
+      <w:rPr>
+        <w:sz w:val="16"/>
+        <w:szCs w:val="16"/>
+      </w:rPr>
+      <w:t>Juan Stella, Juan Francisco Huertas</w:t>
+    </w:r>
+  </w:p>
+  <w:p>
+    <w:pPr>
+      <w:pStyle w:val="Encabezado"/>
+      <w:pBdr>
+        <w:bottom w:val="single" w:sz="4" w:space="1" w:color="auto"/>
+      </w:pBdr>
+      <w:rPr>
+        <w:sz w:val="16"/>
+        <w:szCs w:val="16"/>
+      </w:rPr>
+    </w:pPr>
+    <w:r>
+      <w:rPr>
+        <w:sz w:val="16"/>
+        <w:szCs w:val="16"/>
+      </w:rPr>
+      <w:t xml:space="preserve">Mendoza – Argentina </w:t>
+    </w:r>
+    <w:r>
+      <w:rPr>
+        <w:sz w:val="16"/>
+        <w:szCs w:val="16"/>
+      </w:rPr>
+      <w:tab/>
+      <w:t xml:space="preserve">            Proyecto Global Integrador</w:t>
+    </w:r>
+    <w:r>
+      <w:rPr>
+        <w:sz w:val="16"/>
+        <w:szCs w:val="16"/>
+      </w:rPr>
+      <w:tab/>
+    </w:r>
+    <w:r>
+      <w:rPr>
+        <w:sz w:val="16"/>
+        <w:szCs w:val="16"/>
+      </w:rPr>
+      <w:tab/>
+      <w:t xml:space="preserve">   2025</w:t>
+    </w:r>
+  </w:p>
+</w:hdr>
+</file>
+
+<file path=word/header3.xml><?xml version="1.0" encoding="utf-8"?>
+<w:hdr xmlns:wpc="http://schemas.microsoft.com/office/word/2010/wordprocessingCanvas" xmlns:cx="http://schemas.microsoft.com/office/drawing/2014/chartex" xmlns:cx1="http://schemas.microsoft.com/office/drawing/2015/9/8/chartex" xmlns:cx2="http://schemas.microsoft.com/office/drawing/2015/10/21/chartex" xmlns:cx3="http://schemas.microsoft.com/office/drawing/2016/5/9/chartex" xmlns:cx4="http://schemas.microsoft.com/office/drawing/2016/5/10/chartex" xmlns:cx5="http://schemas.microsoft.com/office/drawing/2016/5/11/chartex" xmlns:cx6="http://schemas.microsoft.com/office/drawing/2016/5/12/chartex" xmlns:cx7="http://schemas.microsoft.com/office/drawing/2016/5/13/chartex" xmlns:cx8="http://schemas.microsoft.com/office/drawing/2016/5/14/chartex" xmlns:mc="http://schemas.openxmlformats.org/markup-compatibility/2006" xmlns:aink="http://schemas.microsoft.com/office/drawing/2016/ink" xmlns:am3d="http://schemas.microsoft.com/office/drawing/2017/model3d" xmlns:o="urn:schemas-microsoft-com:office:office" xmlns:r="http://schemas.openxmlformats.org/officeDocument/2006/relationships" xmlns:m="http://schemas.openxmlformats.org/officeDocument/2006/math" xmlns:v="urn:schemas-microsoft-com:vml" xmlns:wp14="http://schemas.microsoft.com/office/word/2010/wordprocessingDrawing" xmlns:wp="http://schemas.openxmlformats.org/drawingml/2006/wordprocessingDrawing" xmlns:w10="urn:schemas-microsoft-com:office:word" xmlns:w="http://schemas.openxmlformats.org/wordprocessingml/2006/main" xmlns:w14="http://schemas.microsoft.com/office/word/2010/wordml" xmlns:w15="http://schemas.microsoft.com/office/word/2012/wordml" xmlns:w16cex="http://schemas.microsoft.com/office/word/2018/wordml/cex" xmlns:w16cid="http://schemas.microsoft.com/office/word/2016/wordml/cid" xmlns:w16="http://schemas.microsoft.com/office/word/2018/wordml" xmlns:w16sdtdh="http://schemas.microsoft.com/office/word/2020/wordml/sdtdatahash" xmlns:w16se="http://schemas.microsoft.com/office/word/2015/wordml/symex" xmlns:wpg="http://schemas.microsoft.com/office/word/2010/wordprocessingGroup" xmlns:wpi="http://schemas.microsoft.com/office/word/2010/wordprocessingInk" xmlns:wne="http://schemas.microsoft.com/office/word/2006/wordml" xmlns:wps="http://schemas.microsoft.com/office/word/2010/wordprocessingShape" mc:Ignorable="w14 w15 w16se w16cid w16 w16cex w16sdtdh wp14">
+  <w:p>
+    <w:pPr>
+      <w:pStyle w:val="Encabezado"/>
+      <w:rPr>
+        <w:sz w:val="16"/>
+        <w:szCs w:val="16"/>
+      </w:rPr>
+    </w:pPr>
+    <w:r>
+      <w:rPr>
+        <w:sz w:val="16"/>
+        <w:szCs w:val="16"/>
+      </w:rPr>
       <w:t>UNCUYO – Ing. Mecatrónica</w:t>
     </w:r>
     <w:r>
@@ -701,6 +1460,189 @@
     </w:r>
   </w:p>
 </w:hdr>
+</file>
+
+<file path=word/numbering.xml><?xml version="1.0" encoding="utf-8"?>
+<w:numbering xmlns:wpc="http://schemas.microsoft.com/office/word/2010/wordprocessingCanvas" xmlns:cx="http://schemas.microsoft.com/office/drawing/2014/chartex" xmlns:cx1="http://schemas.microsoft.com/office/drawing/2015/9/8/chartex" xmlns:cx2="http://schemas.microsoft.com/office/drawing/2015/10/21/chartex" xmlns:cx3="http://schemas.microsoft.com/office/drawing/2016/5/9/chartex" xmlns:cx4="http://schemas.microsoft.com/office/drawing/2016/5/10/chartex" xmlns:cx5="http://schemas.microsoft.com/office/drawing/2016/5/11/chartex" xmlns:cx6="http://schemas.microsoft.com/office/drawing/2016/5/12/chartex" xmlns:cx7="http://schemas.microsoft.com/office/drawing/2016/5/13/chartex" xmlns:cx8="http://schemas.microsoft.com/office/drawing/2016/5/14/chartex" xmlns:mc="http://schemas.openxmlformats.org/markup-compatibility/2006" xmlns:aink="http://schemas.microsoft.com/office/drawing/2016/ink" xmlns:am3d="http://schemas.microsoft.com/office/drawing/2017/model3d" xmlns:o="urn:schemas-microsoft-com:office:office" xmlns:r="http://schemas.openxmlformats.org/officeDocument/2006/relationships" xmlns:m="http://schemas.openxmlformats.org/officeDocument/2006/math" xmlns:v="urn:schemas-microsoft-com:vml" xmlns:wp14="http://schemas.microsoft.com/office/word/2010/wordprocessingDrawing" xmlns:wp="http://schemas.openxmlformats.org/drawingml/2006/wordprocessingDrawing" xmlns:w10="urn:schemas-microsoft-com:office:word" xmlns:w="http://schemas.openxmlformats.org/wordprocessingml/2006/main" xmlns:w14="http://schemas.microsoft.com/office/word/2010/wordml" xmlns:w15="http://schemas.microsoft.com/office/word/2012/wordml" xmlns:w16cex="http://schemas.microsoft.com/office/word/2018/wordml/cex" xmlns:w16cid="http://schemas.microsoft.com/office/word/2016/wordml/cid" xmlns:w16="http://schemas.microsoft.com/office/word/2018/wordml" xmlns:w16sdtdh="http://schemas.microsoft.com/office/word/2020/wordml/sdtdatahash" xmlns:w16se="http://schemas.microsoft.com/office/word/2015/wordml/symex" xmlns:wpg="http://schemas.microsoft.com/office/word/2010/wordprocessingGroup" xmlns:wpi="http://schemas.microsoft.com/office/word/2010/wordprocessingInk" xmlns:wne="http://schemas.microsoft.com/office/word/2006/wordml" xmlns:wps="http://schemas.microsoft.com/office/word/2010/wordprocessingShape" mc:Ignorable="w14 w15 w16se w16cid w16 w16cex w16sdtdh wp14">
+  <w:abstractNum w:abstractNumId="0" w15:restartNumberingAfterBreak="0">
+    <w:nsid w:val="528F7161"/>
+    <w:multiLevelType w:val="hybridMultilevel"/>
+    <w:tmpl w:val="E23CCAAA"/>
+    <w:lvl w:ilvl="0" w:tplc="2C0A000F">
+      <w:start w:val="1"/>
+      <w:numFmt w:val="decimal"/>
+      <w:lvlText w:val="%1."/>
+      <w:lvlJc w:val="left"/>
+      <w:pPr>
+        <w:ind w:left="720" w:hanging="360"/>
+      </w:pPr>
+    </w:lvl>
+    <w:lvl w:ilvl="1" w:tplc="2C0A0019" w:tentative="1">
+      <w:start w:val="1"/>
+      <w:numFmt w:val="lowerLetter"/>
+      <w:lvlText w:val="%2."/>
+      <w:lvlJc w:val="left"/>
+      <w:pPr>
+        <w:ind w:left="1440" w:hanging="360"/>
+      </w:pPr>
+    </w:lvl>
+    <w:lvl w:ilvl="2" w:tplc="2C0A001B" w:tentative="1">
+      <w:start w:val="1"/>
+      <w:numFmt w:val="lowerRoman"/>
+      <w:lvlText w:val="%3."/>
+      <w:lvlJc w:val="right"/>
+      <w:pPr>
+        <w:ind w:left="2160" w:hanging="180"/>
+      </w:pPr>
+    </w:lvl>
+    <w:lvl w:ilvl="3" w:tplc="2C0A000F" w:tentative="1">
+      <w:start w:val="1"/>
+      <w:numFmt w:val="decimal"/>
+      <w:lvlText w:val="%4."/>
+      <w:lvlJc w:val="left"/>
+      <w:pPr>
+        <w:ind w:left="2880" w:hanging="360"/>
+      </w:pPr>
+    </w:lvl>
+    <w:lvl w:ilvl="4" w:tplc="2C0A0019" w:tentative="1">
+      <w:start w:val="1"/>
+      <w:numFmt w:val="lowerLetter"/>
+      <w:lvlText w:val="%5."/>
+      <w:lvlJc w:val="left"/>
+      <w:pPr>
+        <w:ind w:left="3600" w:hanging="360"/>
+      </w:pPr>
+    </w:lvl>
+    <w:lvl w:ilvl="5" w:tplc="2C0A001B" w:tentative="1">
+      <w:start w:val="1"/>
+      <w:numFmt w:val="lowerRoman"/>
+      <w:lvlText w:val="%6."/>
+      <w:lvlJc w:val="right"/>
+      <w:pPr>
+        <w:ind w:left="4320" w:hanging="180"/>
+      </w:pPr>
+    </w:lvl>
+    <w:lvl w:ilvl="6" w:tplc="2C0A000F" w:tentative="1">
+      <w:start w:val="1"/>
+      <w:numFmt w:val="decimal"/>
+      <w:lvlText w:val="%7."/>
+      <w:lvlJc w:val="left"/>
+      <w:pPr>
+        <w:ind w:left="5040" w:hanging="360"/>
+      </w:pPr>
+    </w:lvl>
+    <w:lvl w:ilvl="7" w:tplc="2C0A0019" w:tentative="1">
+      <w:start w:val="1"/>
+      <w:numFmt w:val="lowerLetter"/>
+      <w:lvlText w:val="%8."/>
+      <w:lvlJc w:val="left"/>
+      <w:pPr>
+        <w:ind w:left="5760" w:hanging="360"/>
+      </w:pPr>
+    </w:lvl>
+    <w:lvl w:ilvl="8" w:tplc="2C0A001B" w:tentative="1">
+      <w:start w:val="1"/>
+      <w:numFmt w:val="lowerRoman"/>
+      <w:lvlText w:val="%9."/>
+      <w:lvlJc w:val="right"/>
+      <w:pPr>
+        <w:ind w:left="6480" w:hanging="180"/>
+      </w:pPr>
+    </w:lvl>
+  </w:abstractNum>
+  <w:abstractNum w:abstractNumId="1" w15:restartNumberingAfterBreak="0">
+    <w:nsid w:val="7CD36E75"/>
+    <w:multiLevelType w:val="hybridMultilevel"/>
+    <w:tmpl w:val="58869102"/>
+    <w:lvl w:ilvl="0" w:tplc="2C0A000F">
+      <w:start w:val="1"/>
+      <w:numFmt w:val="decimal"/>
+      <w:lvlText w:val="%1."/>
+      <w:lvlJc w:val="left"/>
+      <w:pPr>
+        <w:ind w:left="720" w:hanging="360"/>
+      </w:pPr>
+    </w:lvl>
+    <w:lvl w:ilvl="1" w:tplc="2C0A0019" w:tentative="1">
+      <w:start w:val="1"/>
+      <w:numFmt w:val="lowerLetter"/>
+      <w:lvlText w:val="%2."/>
+      <w:lvlJc w:val="left"/>
+      <w:pPr>
+        <w:ind w:left="1440" w:hanging="360"/>
+      </w:pPr>
+    </w:lvl>
+    <w:lvl w:ilvl="2" w:tplc="2C0A001B" w:tentative="1">
+      <w:start w:val="1"/>
+      <w:numFmt w:val="lowerRoman"/>
+      <w:lvlText w:val="%3."/>
+      <w:lvlJc w:val="right"/>
+      <w:pPr>
+        <w:ind w:left="2160" w:hanging="180"/>
+      </w:pPr>
+    </w:lvl>
+    <w:lvl w:ilvl="3" w:tplc="2C0A000F" w:tentative="1">
+      <w:start w:val="1"/>
+      <w:numFmt w:val="decimal"/>
+      <w:lvlText w:val="%4."/>
+      <w:lvlJc w:val="left"/>
+      <w:pPr>
+        <w:ind w:left="2880" w:hanging="360"/>
+      </w:pPr>
+    </w:lvl>
+    <w:lvl w:ilvl="4" w:tplc="2C0A0019" w:tentative="1">
+      <w:start w:val="1"/>
+      <w:numFmt w:val="lowerLetter"/>
+      <w:lvlText w:val="%5."/>
+      <w:lvlJc w:val="left"/>
+      <w:pPr>
+        <w:ind w:left="3600" w:hanging="360"/>
+      </w:pPr>
+    </w:lvl>
+    <w:lvl w:ilvl="5" w:tplc="2C0A001B" w:tentative="1">
+      <w:start w:val="1"/>
+      <w:numFmt w:val="lowerRoman"/>
+      <w:lvlText w:val="%6."/>
+      <w:lvlJc w:val="right"/>
+      <w:pPr>
+        <w:ind w:left="4320" w:hanging="180"/>
+      </w:pPr>
+    </w:lvl>
+    <w:lvl w:ilvl="6" w:tplc="2C0A000F" w:tentative="1">
+      <w:start w:val="1"/>
+      <w:numFmt w:val="decimal"/>
+      <w:lvlText w:val="%7."/>
+      <w:lvlJc w:val="left"/>
+      <w:pPr>
+        <w:ind w:left="5040" w:hanging="360"/>
+      </w:pPr>
+    </w:lvl>
+    <w:lvl w:ilvl="7" w:tplc="2C0A0019" w:tentative="1">
+      <w:start w:val="1"/>
+      <w:numFmt w:val="lowerLetter"/>
+      <w:lvlText w:val="%8."/>
+      <w:lvlJc w:val="left"/>
+      <w:pPr>
+        <w:ind w:left="5760" w:hanging="360"/>
+      </w:pPr>
+    </w:lvl>
+    <w:lvl w:ilvl="8" w:tplc="2C0A001B" w:tentative="1">
+      <w:start w:val="1"/>
+      <w:numFmt w:val="lowerRoman"/>
+      <w:lvlText w:val="%9."/>
+      <w:lvlJc w:val="right"/>
+      <w:pPr>
+        <w:ind w:left="6480" w:hanging="180"/>
+      </w:pPr>
+    </w:lvl>
+  </w:abstractNum>
+  <w:num w:numId="1">
+    <w:abstractNumId w:val="1"/>
+  </w:num>
+  <w:num w:numId="2">
+    <w:abstractNumId w:val="0"/>
+  </w:num>
+</w:numbering>
 </file>
 
 <file path=word/styles.xml><?xml version="1.0" encoding="utf-8"?>
@@ -1247,6 +2189,63 @@
     <w:unhideWhenUsed/>
     <w:rsid w:val="00280A94"/>
   </w:style>
+  <w:style w:type="paragraph" w:styleId="Prrafodelista">
+    <w:name w:val="List Paragraph"/>
+    <w:basedOn w:val="Normal"/>
+    <w:uiPriority w:val="34"/>
+    <w:qFormat/>
+    <w:rsid w:val="006C32C4"/>
+    <w:pPr>
+      <w:ind w:left="720"/>
+      <w:contextualSpacing/>
+    </w:pPr>
+  </w:style>
+  <w:style w:type="paragraph" w:styleId="NormalWeb">
+    <w:name w:val="Normal (Web)"/>
+    <w:basedOn w:val="Normal"/>
+    <w:uiPriority w:val="99"/>
+    <w:unhideWhenUsed/>
+    <w:rsid w:val="006C32C4"/>
+    <w:pPr>
+      <w:spacing w:before="100" w:beforeAutospacing="1" w:after="100" w:afterAutospacing="1" w:line="240" w:lineRule="auto"/>
+    </w:pPr>
+    <w:rPr>
+      <w:rFonts w:ascii="Times New Roman" w:eastAsia="Times New Roman" w:hAnsi="Times New Roman" w:cs="Times New Roman"/>
+      <w:sz w:val="24"/>
+      <w:szCs w:val="24"/>
+      <w:lang w:eastAsia="es-AR"/>
+    </w:rPr>
+  </w:style>
+  <w:style w:type="paragraph" w:styleId="Descripcin">
+    <w:name w:val="caption"/>
+    <w:basedOn w:val="Normal"/>
+    <w:next w:val="Normal"/>
+    <w:uiPriority w:val="35"/>
+    <w:unhideWhenUsed/>
+    <w:qFormat/>
+    <w:rsid w:val="006F24C0"/>
+    <w:pPr>
+      <w:spacing w:after="200" w:line="240" w:lineRule="auto"/>
+    </w:pPr>
+    <w:rPr>
+      <w:i/>
+      <w:iCs/>
+      <w:color w:val="44546A" w:themeColor="text2"/>
+      <w:sz w:val="18"/>
+      <w:szCs w:val="18"/>
+    </w:rPr>
+  </w:style>
+  <w:style w:type="character" w:styleId="nfasis">
+    <w:name w:val="Emphasis"/>
+    <w:basedOn w:val="Fuentedeprrafopredeter"/>
+    <w:uiPriority w:val="20"/>
+    <w:qFormat/>
+    <w:rsid w:val="00BF66CE"/>
+    <w:rPr>
+      <w:i/>
+      <w:iCs/>
+    </w:rPr>
+  </w:style>
 </w:styles>
 </file>
 

</xml_diff>

<commit_message>
Fotos y ecuaciones hasta sistema electromagnético
</commit_message>
<xml_diff>
--- a/Informe/Proyecto Final AyME Stella - Huertas .docx
+++ b/Informe/Proyecto Final AyME Stella - Huertas .docx
@@ -429,14 +429,27 @@
       <w:r>
         <w:t xml:space="preserve">Figura </w:t>
       </w:r>
-      <w:fldSimple w:instr=" SEQ Figura \* ARABIC ">
-        <w:r>
-          <w:rPr>
-            <w:noProof/>
-          </w:rPr>
-          <w:t>1</w:t>
-        </w:r>
-      </w:fldSimple>
+      <w:r>
+        <w:fldChar w:fldCharType="begin"/>
+      </w:r>
+      <w:r>
+        <w:instrText xml:space="preserve"> SEQ Figura \* ARABIC </w:instrText>
+      </w:r>
+      <w:r>
+        <w:fldChar w:fldCharType="separate"/>
+      </w:r>
+      <w:r>
+        <w:rPr>
+          <w:noProof/>
+        </w:rPr>
+        <w:t>1</w:t>
+      </w:r>
+      <w:r>
+        <w:rPr>
+          <w:noProof/>
+        </w:rPr>
+        <w:fldChar w:fldCharType="end"/>
+      </w:r>
       <w:r>
         <w:t xml:space="preserve">: </w:t>
       </w:r>
@@ -9812,14 +9825,27 @@
       <w:r>
         <w:t xml:space="preserve">Figura </w:t>
       </w:r>
-      <w:fldSimple w:instr=" SEQ Figura \* ARABIC ">
-        <w:r>
-          <w:rPr>
-            <w:noProof/>
-          </w:rPr>
-          <w:t>2</w:t>
-        </w:r>
-      </w:fldSimple>
+      <w:r>
+        <w:fldChar w:fldCharType="begin"/>
+      </w:r>
+      <w:r>
+        <w:instrText xml:space="preserve"> SEQ Figura \* ARABIC </w:instrText>
+      </w:r>
+      <w:r>
+        <w:fldChar w:fldCharType="separate"/>
+      </w:r>
+      <w:r>
+        <w:rPr>
+          <w:noProof/>
+        </w:rPr>
+        <w:t>2</w:t>
+      </w:r>
+      <w:r>
+        <w:rPr>
+          <w:noProof/>
+        </w:rPr>
+        <w:fldChar w:fldCharType="end"/>
+      </w:r>
       <w:r>
         <w:t>: Subsistema mecánico</w:t>
       </w:r>
@@ -11040,11 +11066,29 @@
         <w:t>”.</w:t>
       </w:r>
     </w:p>
+    <w:p>
+      <w:pPr>
+        <w:spacing w:before="100" w:beforeAutospacing="1" w:after="100" w:afterAutospacing="1" w:line="240" w:lineRule="auto"/>
+        <w:rPr>
+          <w:rFonts w:eastAsiaTheme="minorEastAsia"/>
+          <w:b/>
+          <w:bCs/>
+        </w:rPr>
+      </w:pPr>
+      <w:r>
+        <w:rPr>
+          <w:rFonts w:eastAsiaTheme="minorEastAsia"/>
+          <w:b/>
+          <w:bCs/>
+        </w:rPr>
+        <w:t>Transformada directa de Park:</w:t>
+      </w:r>
+    </w:p>
     <w:tbl>
       <w:tblPr>
         <w:tblStyle w:val="Tablaconcuadrcula"/>
-        <w:tblpPr w:leftFromText="141" w:rightFromText="141" w:vertAnchor="text" w:horzAnchor="page" w:tblpXSpec="center" w:tblpY="362"/>
         <w:tblW w:w="0" w:type="auto"/>
+        <w:jc w:val="center"/>
         <w:tblBorders>
           <w:top w:val="none" w:sz="0" w:space="0" w:color="auto"/>
           <w:left w:val="none" w:sz="0" w:space="0" w:color="auto"/>
@@ -11056,29 +11100,38 @@
         <w:tblLook w:val="04A0" w:firstRow="1" w:lastRow="0" w:firstColumn="1" w:lastColumn="0" w:noHBand="0" w:noVBand="1"/>
       </w:tblPr>
       <w:tblGrid>
-        <w:gridCol w:w="8784"/>
-        <w:gridCol w:w="844"/>
+        <w:gridCol w:w="9065"/>
+        <w:gridCol w:w="573"/>
       </w:tblGrid>
       <w:tr>
         <w:trPr>
           <w:trHeight w:val="639"/>
+          <w:jc w:val="center"/>
         </w:trPr>
         <w:tc>
           <w:tcPr>
-            <w:tcW w:w="8784" w:type="dxa"/>
+            <w:tcW w:w="9067" w:type="dxa"/>
           </w:tcPr>
           <w:p>
             <w:pPr>
-              <w:spacing w:before="120" w:after="100" w:afterAutospacing="1"/>
-              <w:rPr>
-                <w:rFonts w:eastAsiaTheme="minorEastAsia"/>
+              <w:spacing w:before="100" w:beforeAutospacing="1"/>
+              <w:jc w:val="center"/>
+              <w:rPr>
+                <w:rFonts w:ascii="Cambria" w:eastAsiaTheme="minorEastAsia" w:hAnsi="Cambria"/>
                 <w:i/>
               </w:rPr>
             </w:pPr>
+            <w:r>
+              <w:t xml:space="preserve">  </w:t>
+            </w:r>
+            <w:r>
+              <w:rPr>
+                <w:rFonts w:ascii="Cambria Math" w:eastAsiaTheme="minorEastAsia" w:hAnsi="Cambria Math"/>
+                <w:i/>
+              </w:rPr>
+              <w:br/>
+            </w:r>
             <m:oMathPara>
-              <m:oMathParaPr>
-                <m:jc m:val="center"/>
-              </m:oMathParaPr>
               <m:oMath>
                 <m:d>
                   <m:dPr>
@@ -12243,11 +12296,11 @@
         </w:tc>
         <w:tc>
           <w:tcPr>
-            <w:tcW w:w="844" w:type="dxa"/>
+            <w:tcW w:w="561" w:type="dxa"/>
           </w:tcPr>
           <w:p>
             <w:pPr>
-              <w:spacing w:before="480" w:after="100" w:afterAutospacing="1"/>
+              <w:spacing w:before="600"/>
               <w:jc w:val="right"/>
               <w:rPr>
                 <w:rFonts w:eastAsiaTheme="minorEastAsia" w:cstheme="minorHAnsi"/>
@@ -12298,7 +12351,7 @@
           <w:b/>
           <w:bCs/>
         </w:rPr>
-        <w:t xml:space="preserve">directa de </w:t>
+        <w:t>inversa de</w:t>
       </w:r>
       <w:r>
         <w:rPr>
@@ -12306,24 +12359,14 @@
           <w:b/>
           <w:bCs/>
         </w:rPr>
-        <w:t>Park:</w:t>
+        <w:t xml:space="preserve"> Park:</w:t>
       </w:r>
-    </w:p>
-    <w:p>
-      <w:pPr>
-        <w:spacing w:before="100" w:beforeAutospacing="1" w:after="100" w:afterAutospacing="1" w:line="240" w:lineRule="auto"/>
-        <w:rPr>
-          <w:rFonts w:eastAsiaTheme="minorEastAsia"/>
-          <w:b/>
-          <w:bCs/>
-        </w:rPr>
-      </w:pPr>
     </w:p>
     <w:tbl>
       <w:tblPr>
         <w:tblStyle w:val="Tablaconcuadrcula"/>
-        <w:tblpPr w:leftFromText="141" w:rightFromText="141" w:vertAnchor="text" w:horzAnchor="page" w:tblpX="1559" w:tblpY="362"/>
         <w:tblW w:w="0" w:type="auto"/>
+        <w:jc w:val="center"/>
         <w:tblBorders>
           <w:top w:val="none" w:sz="0" w:space="0" w:color="auto"/>
           <w:left w:val="none" w:sz="0" w:space="0" w:color="auto"/>
@@ -12335,29 +12378,38 @@
         <w:tblLook w:val="04A0" w:firstRow="1" w:lastRow="0" w:firstColumn="1" w:lastColumn="0" w:noHBand="0" w:noVBand="1"/>
       </w:tblPr>
       <w:tblGrid>
-        <w:gridCol w:w="8359"/>
-        <w:gridCol w:w="856"/>
+        <w:gridCol w:w="9065"/>
+        <w:gridCol w:w="573"/>
       </w:tblGrid>
       <w:tr>
         <w:trPr>
           <w:trHeight w:val="639"/>
+          <w:jc w:val="center"/>
         </w:trPr>
         <w:tc>
           <w:tcPr>
-            <w:tcW w:w="8359" w:type="dxa"/>
+            <w:tcW w:w="9067" w:type="dxa"/>
           </w:tcPr>
           <w:p>
             <w:pPr>
-              <w:spacing w:before="120" w:after="100" w:afterAutospacing="1"/>
-              <w:rPr>
-                <w:rFonts w:eastAsiaTheme="minorEastAsia"/>
+              <w:spacing w:before="100" w:beforeAutospacing="1"/>
+              <w:jc w:val="center"/>
+              <w:rPr>
+                <w:rFonts w:ascii="Cambria" w:eastAsiaTheme="minorEastAsia" w:hAnsi="Cambria"/>
                 <w:i/>
               </w:rPr>
             </w:pPr>
+            <w:r>
+              <w:t xml:space="preserve">  </w:t>
+            </w:r>
+            <w:r>
+              <w:rPr>
+                <w:rFonts w:ascii="Cambria Math" w:eastAsiaTheme="minorEastAsia" w:hAnsi="Cambria Math"/>
+                <w:i/>
+              </w:rPr>
+              <w:br/>
+            </w:r>
             <m:oMathPara>
-              <m:oMathParaPr>
-                <m:jc m:val="center"/>
-              </m:oMathParaPr>
               <m:oMath>
                 <m:d>
                   <m:dPr>
@@ -13417,11 +13469,11 @@
         </w:tc>
         <w:tc>
           <w:tcPr>
-            <w:tcW w:w="856" w:type="dxa"/>
+            <w:tcW w:w="561" w:type="dxa"/>
           </w:tcPr>
           <w:p>
             <w:pPr>
-              <w:spacing w:before="480" w:after="100" w:afterAutospacing="1"/>
+              <w:spacing w:before="600"/>
               <w:jc w:val="right"/>
               <w:rPr>
                 <w:rFonts w:eastAsiaTheme="minorEastAsia" w:cstheme="minorHAnsi"/>
@@ -13449,40 +13501,6 @@
         </w:tc>
       </w:tr>
     </w:tbl>
-    <w:p>
-      <w:pPr>
-        <w:spacing w:before="100" w:beforeAutospacing="1" w:after="100" w:afterAutospacing="1" w:line="240" w:lineRule="auto"/>
-        <w:rPr>
-          <w:rFonts w:eastAsiaTheme="minorEastAsia"/>
-          <w:b/>
-          <w:bCs/>
-        </w:rPr>
-      </w:pPr>
-      <w:r>
-        <w:rPr>
-          <w:rFonts w:eastAsiaTheme="minorEastAsia"/>
-          <w:b/>
-          <w:bCs/>
-        </w:rPr>
-        <w:t xml:space="preserve">Transformada </w:t>
-      </w:r>
-      <w:r>
-        <w:rPr>
-          <w:rFonts w:eastAsiaTheme="minorEastAsia"/>
-          <w:b/>
-          <w:bCs/>
-        </w:rPr>
-        <w:t>inversa de</w:t>
-      </w:r>
-      <w:r>
-        <w:rPr>
-          <w:rFonts w:eastAsiaTheme="minorEastAsia"/>
-          <w:b/>
-          <w:bCs/>
-        </w:rPr>
-        <w:t xml:space="preserve"> Park:</w:t>
-      </w:r>
-    </w:p>
     <w:p>
       <w:pPr>
         <w:spacing w:before="480" w:after="100" w:afterAutospacing="1" w:line="240" w:lineRule="auto"/>
@@ -13749,6 +13767,9 @@
               <w:jc w:val="both"/>
             </w:pPr>
             <m:oMathPara>
+              <m:oMathParaPr>
+                <m:jc m:val="center"/>
+              </m:oMathParaPr>
               <m:oMath>
                 <m:d>
                   <m:dPr>
@@ -15146,13 +15167,7 @@
                       <w:rPr>
                         <w:rFonts w:ascii="Cambria Math" w:eastAsiaTheme="minorEastAsia" w:hAnsi="Cambria Math"/>
                       </w:rPr>
-                      <m:t>s</m:t>
-                    </m:r>
-                    <m:r>
-                      <w:rPr>
-                        <w:rFonts w:ascii="Cambria Math" w:eastAsiaTheme="minorEastAsia" w:hAnsi="Cambria Math"/>
-                      </w:rPr>
-                      <m:t>REF</m:t>
+                      <m:t>sREF</m:t>
                     </m:r>
                   </m:sub>
                 </m:sSub>
@@ -15280,13 +15295,7 @@
                               <w:rPr>
                                 <w:rFonts w:ascii="Cambria Math" w:eastAsiaTheme="minorEastAsia" w:hAnsi="Cambria Math"/>
                               </w:rPr>
-                              <m:t>s</m:t>
-                            </m:r>
-                            <m:r>
-                              <w:rPr>
-                                <w:rFonts w:ascii="Cambria Math" w:eastAsiaTheme="minorEastAsia" w:hAnsi="Cambria Math"/>
-                              </w:rPr>
-                              <m:t>REF</m:t>
+                              <m:t>sREF</m:t>
                             </m:r>
                           </m:sub>
                         </m:sSub>
@@ -15338,13 +15347,7 @@
               <w:rPr>
                 <w:rFonts w:eastAsiaTheme="minorEastAsia" w:cstheme="minorHAnsi"/>
               </w:rPr>
-              <w:t>1</w:t>
-            </w:r>
-            <w:r>
-              <w:rPr>
-                <w:rFonts w:eastAsiaTheme="minorEastAsia" w:cstheme="minorHAnsi"/>
-              </w:rPr>
-              <w:t>7</w:t>
+              <w:t>17</w:t>
             </w:r>
             <w:r>
               <w:rPr>
@@ -16475,13 +16478,7 @@
               <w:rPr>
                 <w:rFonts w:ascii="Cambria Math" w:eastAsiaTheme="minorEastAsia" w:hAnsi="Cambria Math"/>
               </w:rPr>
-              <m:t>s,</m:t>
-            </m:r>
-            <m:r>
-              <w:rPr>
-                <w:rFonts w:ascii="Cambria Math" w:eastAsiaTheme="minorEastAsia" w:hAnsi="Cambria Math"/>
-              </w:rPr>
-              <m:t>max</m:t>
+              <m:t>s,max</m:t>
             </m:r>
           </m:sub>
         </m:sSub>
@@ -16489,19 +16486,7 @@
           <w:rPr>
             <w:rFonts w:ascii="Cambria Math" w:eastAsiaTheme="minorEastAsia" w:hAnsi="Cambria Math"/>
           </w:rPr>
-          <m:t>=</m:t>
-        </m:r>
-        <m:r>
-          <w:rPr>
-            <w:rFonts w:ascii="Cambria Math" w:eastAsiaTheme="minorEastAsia" w:hAnsi="Cambria Math"/>
-          </w:rPr>
-          <m:t>2.0</m:t>
-        </m:r>
-        <m:r>
-          <w:rPr>
-            <w:rFonts w:ascii="Cambria Math" w:eastAsiaTheme="minorEastAsia" w:hAnsi="Cambria Math"/>
-          </w:rPr>
-          <m:t xml:space="preserve"> </m:t>
+          <m:t xml:space="preserve">=2.0 </m:t>
         </m:r>
         <m:sSub>
           <m:sSubPr>
@@ -16534,19 +16519,7 @@
         <w:rPr>
           <w:rFonts w:eastAsiaTheme="minorEastAsia"/>
         </w:rPr>
-        <w:t xml:space="preserve"> (</w:t>
-      </w:r>
-      <w:r>
-        <w:rPr>
-          <w:rFonts w:eastAsiaTheme="minorEastAsia"/>
-        </w:rPr>
-        <w:t>corta duración, aceleración</w:t>
-      </w:r>
-      <w:r>
-        <w:rPr>
-          <w:rFonts w:eastAsiaTheme="minorEastAsia"/>
-        </w:rPr>
-        <w:t>)</w:t>
+        <w:t xml:space="preserve"> (corta duración, aceleración)</w:t>
       </w:r>
     </w:p>
     <w:p>
@@ -16663,11 +16636,1665 @@
         </m:r>
       </m:oMath>
     </w:p>
+    <w:p>
+      <w:pPr>
+        <w:spacing w:before="100" w:beforeAutospacing="1" w:after="100" w:afterAutospacing="1" w:line="240" w:lineRule="auto"/>
+        <w:jc w:val="both"/>
+        <w:rPr>
+          <w:rFonts w:eastAsiaTheme="minorEastAsia"/>
+        </w:rPr>
+      </w:pPr>
+      <w:r>
+        <w:rPr>
+          <w:rFonts w:eastAsiaTheme="minorEastAsia"/>
+        </w:rPr>
+        <w:t xml:space="preserve">Por último, reemplazando </w:t>
+      </w:r>
+      <m:oMath>
+        <m:sSub>
+          <m:sSubPr>
+            <m:ctrlPr>
+              <w:rPr>
+                <w:rFonts w:ascii="Cambria Math" w:eastAsiaTheme="minorEastAsia" w:hAnsi="Cambria Math"/>
+                <w:i/>
+              </w:rPr>
+            </m:ctrlPr>
+          </m:sSubPr>
+          <m:e>
+            <m:r>
+              <w:rPr>
+                <w:rFonts w:ascii="Cambria Math" w:eastAsiaTheme="minorEastAsia" w:hAnsi="Cambria Math"/>
+              </w:rPr>
+              <m:t>⍵</m:t>
+            </m:r>
+          </m:e>
+          <m:sub>
+            <m:r>
+              <w:rPr>
+                <w:rFonts w:ascii="Cambria Math" w:eastAsiaTheme="minorEastAsia" w:hAnsi="Cambria Math"/>
+              </w:rPr>
+              <m:t>r</m:t>
+            </m:r>
+          </m:sub>
+        </m:sSub>
+        <m:d>
+          <m:dPr>
+            <m:ctrlPr>
+              <w:rPr>
+                <w:rFonts w:ascii="Cambria Math" w:eastAsiaTheme="minorEastAsia" w:hAnsi="Cambria Math"/>
+                <w:i/>
+              </w:rPr>
+            </m:ctrlPr>
+          </m:dPr>
+          <m:e>
+            <m:r>
+              <w:rPr>
+                <w:rFonts w:ascii="Cambria Math" w:eastAsiaTheme="minorEastAsia" w:hAnsi="Cambria Math"/>
+              </w:rPr>
+              <m:t>t</m:t>
+            </m:r>
+          </m:e>
+        </m:d>
+      </m:oMath>
+      <w:r>
+        <w:rPr>
+          <w:rFonts w:eastAsiaTheme="minorEastAsia"/>
+        </w:rPr>
+        <w:t xml:space="preserve"> de </w:t>
+      </w:r>
+      <w:r>
+        <w:rPr>
+          <w:rFonts w:eastAsiaTheme="minorEastAsia"/>
+        </w:rPr>
+        <w:t>(</w:t>
+      </w:r>
+      <w:r>
+        <w:rPr>
+          <w:rFonts w:eastAsiaTheme="minorEastAsia"/>
+        </w:rPr>
+        <w:t>Ec.11</w:t>
+      </w:r>
+      <w:r>
+        <w:rPr>
+          <w:rFonts w:eastAsiaTheme="minorEastAsia"/>
+        </w:rPr>
+        <w:t>) y despejando las derivadas correspondientes, obtenemos la expresión para el modelo del subsistema electromagnético del motor:</w:t>
+      </w:r>
+    </w:p>
+    <w:tbl>
+      <w:tblPr>
+        <w:tblStyle w:val="Tablaconcuadrcula"/>
+        <w:tblW w:w="0" w:type="auto"/>
+        <w:jc w:val="center"/>
+        <w:tblBorders>
+          <w:top w:val="none" w:sz="0" w:space="0" w:color="auto"/>
+          <w:left w:val="none" w:sz="0" w:space="0" w:color="auto"/>
+          <w:bottom w:val="none" w:sz="0" w:space="0" w:color="auto"/>
+          <w:right w:val="none" w:sz="0" w:space="0" w:color="auto"/>
+          <w:insideH w:val="none" w:sz="0" w:space="0" w:color="auto"/>
+          <w:insideV w:val="none" w:sz="0" w:space="0" w:color="auto"/>
+        </w:tblBorders>
+        <w:tblLook w:val="04A0" w:firstRow="1" w:lastRow="0" w:firstColumn="1" w:lastColumn="0" w:noHBand="0" w:noVBand="1"/>
+      </w:tblPr>
+      <w:tblGrid>
+        <w:gridCol w:w="9055"/>
+        <w:gridCol w:w="573"/>
+      </w:tblGrid>
+      <w:tr>
+        <w:trPr>
+          <w:trHeight w:val="639"/>
+          <w:jc w:val="center"/>
+        </w:trPr>
+        <w:tc>
+          <w:tcPr>
+            <w:tcW w:w="9055" w:type="dxa"/>
+          </w:tcPr>
+          <w:p>
+            <w:pPr>
+              <w:spacing w:before="100" w:beforeAutospacing="1" w:after="100" w:afterAutospacing="1"/>
+              <w:jc w:val="both"/>
+            </w:pPr>
+            <m:oMathPara>
+              <m:oMath>
+                <m:d>
+                  <m:dPr>
+                    <m:begChr m:val="{"/>
+                    <m:endChr m:val=""/>
+                    <m:ctrlPr>
+                      <w:rPr>
+                        <w:rFonts w:ascii="Cambria Math" w:eastAsiaTheme="minorEastAsia" w:hAnsi="Cambria Math"/>
+                        <w:i/>
+                      </w:rPr>
+                    </m:ctrlPr>
+                  </m:dPr>
+                  <m:e>
+                    <m:m>
+                      <m:mPr>
+                        <m:mcs>
+                          <m:mc>
+                            <m:mcPr>
+                              <m:count m:val="1"/>
+                              <m:mcJc m:val="center"/>
+                            </m:mcPr>
+                          </m:mc>
+                        </m:mcs>
+                        <m:ctrlPr>
+                          <w:rPr>
+                            <w:rFonts w:ascii="Cambria Math" w:eastAsiaTheme="minorEastAsia" w:hAnsi="Cambria Math"/>
+                            <w:i/>
+                          </w:rPr>
+                        </m:ctrlPr>
+                      </m:mPr>
+                      <m:mr>
+                        <m:e>
+                          <m:f>
+                            <m:fPr>
+                              <m:ctrlPr>
+                                <w:rPr>
+                                  <w:rFonts w:ascii="Cambria Math" w:eastAsiaTheme="minorEastAsia" w:hAnsi="Cambria Math"/>
+                                  <w:i/>
+                                </w:rPr>
+                              </m:ctrlPr>
+                            </m:fPr>
+                            <m:num>
+                              <m:r>
+                                <w:rPr>
+                                  <w:rFonts w:ascii="Cambria Math" w:hAnsi="Cambria Math"/>
+                                </w:rPr>
+                                <m:t>d</m:t>
+                              </m:r>
+                              <m:sSubSup>
+                                <m:sSubSupPr>
+                                  <m:ctrlPr>
+                                    <w:rPr>
+                                      <w:rFonts w:ascii="Cambria Math" w:eastAsiaTheme="minorEastAsia" w:hAnsi="Cambria Math"/>
+                                      <w:i/>
+                                    </w:rPr>
+                                  </m:ctrlPr>
+                                </m:sSubSupPr>
+                                <m:e>
+                                  <m:r>
+                                    <w:rPr>
+                                      <w:rFonts w:ascii="Cambria Math" w:eastAsiaTheme="minorEastAsia" w:hAnsi="Cambria Math"/>
+                                    </w:rPr>
+                                    <m:t>i</m:t>
+                                  </m:r>
+                                </m:e>
+                                <m:sub>
+                                  <m:r>
+                                    <w:rPr>
+                                      <w:rFonts w:ascii="Cambria Math" w:eastAsiaTheme="minorEastAsia" w:hAnsi="Cambria Math"/>
+                                    </w:rPr>
+                                    <m:t>qs</m:t>
+                                  </m:r>
+                                </m:sub>
+                                <m:sup>
+                                  <m:r>
+                                    <w:rPr>
+                                      <w:rFonts w:ascii="Cambria Math" w:eastAsiaTheme="minorEastAsia" w:hAnsi="Cambria Math"/>
+                                    </w:rPr>
+                                    <m:t>r</m:t>
+                                  </m:r>
+                                </m:sup>
+                              </m:sSubSup>
+                              <m:d>
+                                <m:dPr>
+                                  <m:ctrlPr>
+                                    <w:rPr>
+                                      <w:rFonts w:ascii="Cambria Math" w:eastAsiaTheme="minorEastAsia" w:hAnsi="Cambria Math"/>
+                                      <w:i/>
+                                    </w:rPr>
+                                  </m:ctrlPr>
+                                </m:dPr>
+                                <m:e>
+                                  <m:r>
+                                    <w:rPr>
+                                      <w:rFonts w:ascii="Cambria Math" w:eastAsiaTheme="minorEastAsia" w:hAnsi="Cambria Math"/>
+                                    </w:rPr>
+                                    <m:t>t</m:t>
+                                  </m:r>
+                                </m:e>
+                              </m:d>
+                            </m:num>
+                            <m:den>
+                              <m:r>
+                                <w:rPr>
+                                  <w:rFonts w:ascii="Cambria Math" w:hAnsi="Cambria Math"/>
+                                </w:rPr>
+                                <m:t>dt</m:t>
+                              </m:r>
+                            </m:den>
+                          </m:f>
+                          <m:r>
+                            <w:rPr>
+                              <w:rFonts w:ascii="Cambria Math" w:eastAsiaTheme="minorEastAsia" w:hAnsi="Cambria Math"/>
+                            </w:rPr>
+                            <m:t>=</m:t>
+                          </m:r>
+                          <m:f>
+                            <m:fPr>
+                              <m:ctrlPr>
+                                <w:rPr>
+                                  <w:rFonts w:ascii="Cambria Math" w:eastAsiaTheme="minorEastAsia" w:hAnsi="Cambria Math"/>
+                                  <w:i/>
+                                </w:rPr>
+                              </m:ctrlPr>
+                            </m:fPr>
+                            <m:num>
+                              <m:r>
+                                <w:rPr>
+                                  <w:rFonts w:ascii="Cambria Math" w:eastAsiaTheme="minorEastAsia" w:hAnsi="Cambria Math"/>
+                                </w:rPr>
+                                <m:t>1</m:t>
+                              </m:r>
+                            </m:num>
+                            <m:den>
+                              <m:sSub>
+                                <m:sSubPr>
+                                  <m:ctrlPr>
+                                    <w:rPr>
+                                      <w:rFonts w:ascii="Cambria Math" w:eastAsiaTheme="minorEastAsia" w:hAnsi="Cambria Math"/>
+                                      <w:i/>
+                                    </w:rPr>
+                                  </m:ctrlPr>
+                                </m:sSubPr>
+                                <m:e>
+                                  <m:r>
+                                    <w:rPr>
+                                      <w:rFonts w:ascii="Cambria Math" w:eastAsiaTheme="minorEastAsia" w:hAnsi="Cambria Math"/>
+                                    </w:rPr>
+                                    <m:t>L</m:t>
+                                  </m:r>
+                                </m:e>
+                                <m:sub>
+                                  <m:r>
+                                    <w:rPr>
+                                      <w:rFonts w:ascii="Cambria Math" w:eastAsiaTheme="minorEastAsia" w:hAnsi="Cambria Math"/>
+                                    </w:rPr>
+                                    <m:t>q</m:t>
+                                  </m:r>
+                                </m:sub>
+                              </m:sSub>
+                            </m:den>
+                          </m:f>
+                          <m:d>
+                            <m:dPr>
+                              <m:begChr m:val="["/>
+                              <m:endChr m:val="]"/>
+                              <m:ctrlPr>
+                                <w:rPr>
+                                  <w:rFonts w:ascii="Cambria Math" w:eastAsiaTheme="minorEastAsia" w:hAnsi="Cambria Math"/>
+                                  <w:i/>
+                                </w:rPr>
+                              </m:ctrlPr>
+                            </m:dPr>
+                            <m:e>
+                              <m:r>
+                                <w:rPr>
+                                  <w:rFonts w:ascii="Cambria Math" w:eastAsiaTheme="minorEastAsia" w:hAnsi="Cambria Math"/>
+                                </w:rPr>
+                                <m:t>-</m:t>
+                              </m:r>
+                              <m:sSub>
+                                <m:sSubPr>
+                                  <m:ctrlPr>
+                                    <w:rPr>
+                                      <w:rFonts w:ascii="Cambria Math" w:eastAsiaTheme="minorEastAsia" w:hAnsi="Cambria Math"/>
+                                      <w:i/>
+                                    </w:rPr>
+                                  </m:ctrlPr>
+                                </m:sSubPr>
+                                <m:e>
+                                  <m:r>
+                                    <w:rPr>
+                                      <w:rFonts w:ascii="Cambria Math" w:eastAsiaTheme="minorEastAsia" w:hAnsi="Cambria Math"/>
+                                    </w:rPr>
+                                    <m:t>R</m:t>
+                                  </m:r>
+                                </m:e>
+                                <m:sub>
+                                  <m:r>
+                                    <w:rPr>
+                                      <w:rFonts w:ascii="Cambria Math" w:eastAsiaTheme="minorEastAsia" w:hAnsi="Cambria Math"/>
+                                    </w:rPr>
+                                    <m:t>s</m:t>
+                                  </m:r>
+                                </m:sub>
+                              </m:sSub>
+                              <m:d>
+                                <m:dPr>
+                                  <m:ctrlPr>
+                                    <w:rPr>
+                                      <w:rFonts w:ascii="Cambria Math" w:eastAsiaTheme="minorEastAsia" w:hAnsi="Cambria Math"/>
+                                      <w:i/>
+                                    </w:rPr>
+                                  </m:ctrlPr>
+                                </m:dPr>
+                                <m:e>
+                                  <m:r>
+                                    <w:rPr>
+                                      <w:rFonts w:ascii="Cambria Math" w:eastAsiaTheme="minorEastAsia" w:hAnsi="Cambria Math"/>
+                                    </w:rPr>
+                                    <m:t>t</m:t>
+                                  </m:r>
+                                </m:e>
+                              </m:d>
+                              <m:r>
+                                <w:rPr>
+                                  <w:rFonts w:ascii="Cambria Math" w:eastAsiaTheme="minorEastAsia" w:hAnsi="Cambria Math"/>
+                                </w:rPr>
+                                <m:t>∙</m:t>
+                              </m:r>
+                              <m:sSubSup>
+                                <m:sSubSupPr>
+                                  <m:ctrlPr>
+                                    <w:rPr>
+                                      <w:rFonts w:ascii="Cambria Math" w:eastAsiaTheme="minorEastAsia" w:hAnsi="Cambria Math"/>
+                                      <w:i/>
+                                    </w:rPr>
+                                  </m:ctrlPr>
+                                </m:sSubSupPr>
+                                <m:e>
+                                  <m:r>
+                                    <w:rPr>
+                                      <w:rFonts w:ascii="Cambria Math" w:eastAsiaTheme="minorEastAsia" w:hAnsi="Cambria Math"/>
+                                    </w:rPr>
+                                    <m:t>i</m:t>
+                                  </m:r>
+                                </m:e>
+                                <m:sub>
+                                  <m:r>
+                                    <w:rPr>
+                                      <w:rFonts w:ascii="Cambria Math" w:eastAsiaTheme="minorEastAsia" w:hAnsi="Cambria Math"/>
+                                    </w:rPr>
+                                    <m:t>qs</m:t>
+                                  </m:r>
+                                </m:sub>
+                                <m:sup>
+                                  <m:r>
+                                    <w:rPr>
+                                      <w:rFonts w:ascii="Cambria Math" w:eastAsiaTheme="minorEastAsia" w:hAnsi="Cambria Math"/>
+                                    </w:rPr>
+                                    <m:t>r</m:t>
+                                  </m:r>
+                                </m:sup>
+                              </m:sSubSup>
+                              <m:d>
+                                <m:dPr>
+                                  <m:ctrlPr>
+                                    <w:rPr>
+                                      <w:rFonts w:ascii="Cambria Math" w:eastAsiaTheme="minorEastAsia" w:hAnsi="Cambria Math"/>
+                                      <w:i/>
+                                    </w:rPr>
+                                  </m:ctrlPr>
+                                </m:dPr>
+                                <m:e>
+                                  <m:r>
+                                    <w:rPr>
+                                      <w:rFonts w:ascii="Cambria Math" w:eastAsiaTheme="minorEastAsia" w:hAnsi="Cambria Math"/>
+                                    </w:rPr>
+                                    <m:t>t</m:t>
+                                  </m:r>
+                                </m:e>
+                              </m:d>
+                              <m:r>
+                                <w:rPr>
+                                  <w:rFonts w:ascii="Cambria Math" w:eastAsiaTheme="minorEastAsia" w:hAnsi="Cambria Math"/>
+                                </w:rPr>
+                                <m:t>-</m:t>
+                              </m:r>
+                              <m:d>
+                                <m:dPr>
+                                  <m:begChr m:val="["/>
+                                  <m:endChr m:val="]"/>
+                                  <m:ctrlPr>
+                                    <w:rPr>
+                                      <w:rFonts w:ascii="Cambria Math" w:eastAsiaTheme="minorEastAsia" w:hAnsi="Cambria Math"/>
+                                      <w:i/>
+                                    </w:rPr>
+                                  </m:ctrlPr>
+                                </m:dPr>
+                                <m:e>
+                                  <m:sSubSup>
+                                    <m:sSubSupPr>
+                                      <m:ctrlPr>
+                                        <w:rPr>
+                                          <w:rFonts w:ascii="Cambria Math" w:eastAsiaTheme="minorEastAsia" w:hAnsi="Cambria Math"/>
+                                          <w:i/>
+                                        </w:rPr>
+                                      </m:ctrlPr>
+                                    </m:sSubSupPr>
+                                    <m:e>
+                                      <m:r>
+                                        <w:rPr>
+                                          <w:rFonts w:ascii="Cambria Math" w:eastAsiaTheme="minorEastAsia" w:hAnsi="Cambria Math"/>
+                                        </w:rPr>
+                                        <m:t>λ</m:t>
+                                      </m:r>
+                                    </m:e>
+                                    <m:sub>
+                                      <m:r>
+                                        <w:rPr>
+                                          <w:rFonts w:ascii="Cambria Math" w:eastAsiaTheme="minorEastAsia" w:hAnsi="Cambria Math"/>
+                                        </w:rPr>
+                                        <m:t>m</m:t>
+                                      </m:r>
+                                    </m:sub>
+                                    <m:sup>
+                                      <m:r>
+                                        <w:rPr>
+                                          <w:rFonts w:ascii="Cambria Math" w:eastAsiaTheme="minorEastAsia" w:hAnsi="Cambria Math"/>
+                                        </w:rPr>
+                                        <m:t>ˊr</m:t>
+                                      </m:r>
+                                    </m:sup>
+                                  </m:sSubSup>
+                                  <m:r>
+                                    <w:rPr>
+                                      <w:rFonts w:ascii="Cambria Math" w:eastAsiaTheme="minorEastAsia" w:hAnsi="Cambria Math"/>
+                                    </w:rPr>
+                                    <m:t>+</m:t>
+                                  </m:r>
+                                  <m:sSub>
+                                    <m:sSubPr>
+                                      <m:ctrlPr>
+                                        <w:rPr>
+                                          <w:rFonts w:ascii="Cambria Math" w:eastAsiaTheme="minorEastAsia" w:hAnsi="Cambria Math"/>
+                                          <w:i/>
+                                        </w:rPr>
+                                      </m:ctrlPr>
+                                    </m:sSubPr>
+                                    <m:e>
+                                      <m:r>
+                                        <w:rPr>
+                                          <w:rFonts w:ascii="Cambria Math" w:eastAsiaTheme="minorEastAsia" w:hAnsi="Cambria Math"/>
+                                        </w:rPr>
+                                        <m:t>L</m:t>
+                                      </m:r>
+                                    </m:e>
+                                    <m:sub>
+                                      <m:r>
+                                        <w:rPr>
+                                          <w:rFonts w:ascii="Cambria Math" w:eastAsiaTheme="minorEastAsia" w:hAnsi="Cambria Math"/>
+                                        </w:rPr>
+                                        <m:t>d</m:t>
+                                      </m:r>
+                                    </m:sub>
+                                  </m:sSub>
+                                  <m:r>
+                                    <w:rPr>
+                                      <w:rFonts w:ascii="Cambria Math" w:eastAsiaTheme="minorEastAsia" w:hAnsi="Cambria Math"/>
+                                    </w:rPr>
+                                    <m:t>∙</m:t>
+                                  </m:r>
+                                  <m:sSubSup>
+                                    <m:sSubSupPr>
+                                      <m:ctrlPr>
+                                        <w:rPr>
+                                          <w:rFonts w:ascii="Cambria Math" w:eastAsiaTheme="minorEastAsia" w:hAnsi="Cambria Math"/>
+                                          <w:i/>
+                                        </w:rPr>
+                                      </m:ctrlPr>
+                                    </m:sSubSupPr>
+                                    <m:e>
+                                      <m:r>
+                                        <w:rPr>
+                                          <w:rFonts w:ascii="Cambria Math" w:eastAsiaTheme="minorEastAsia" w:hAnsi="Cambria Math"/>
+                                        </w:rPr>
+                                        <m:t>i</m:t>
+                                      </m:r>
+                                    </m:e>
+                                    <m:sub>
+                                      <m:r>
+                                        <w:rPr>
+                                          <w:rFonts w:ascii="Cambria Math" w:eastAsiaTheme="minorEastAsia" w:hAnsi="Cambria Math"/>
+                                        </w:rPr>
+                                        <m:t>ds</m:t>
+                                      </m:r>
+                                    </m:sub>
+                                    <m:sup>
+                                      <m:r>
+                                        <w:rPr>
+                                          <w:rFonts w:ascii="Cambria Math" w:eastAsiaTheme="minorEastAsia" w:hAnsi="Cambria Math"/>
+                                        </w:rPr>
+                                        <m:t>r</m:t>
+                                      </m:r>
+                                    </m:sup>
+                                  </m:sSubSup>
+                                  <m:d>
+                                    <m:dPr>
+                                      <m:ctrlPr>
+                                        <w:rPr>
+                                          <w:rFonts w:ascii="Cambria Math" w:eastAsiaTheme="minorEastAsia" w:hAnsi="Cambria Math"/>
+                                          <w:i/>
+                                        </w:rPr>
+                                      </m:ctrlPr>
+                                    </m:dPr>
+                                    <m:e>
+                                      <m:r>
+                                        <w:rPr>
+                                          <w:rFonts w:ascii="Cambria Math" w:eastAsiaTheme="minorEastAsia" w:hAnsi="Cambria Math"/>
+                                        </w:rPr>
+                                        <m:t>t</m:t>
+                                      </m:r>
+                                    </m:e>
+                                  </m:d>
+                                </m:e>
+                              </m:d>
+                              <m:r>
+                                <w:rPr>
+                                  <w:rFonts w:ascii="Cambria Math" w:eastAsiaTheme="minorEastAsia" w:hAnsi="Cambria Math"/>
+                                </w:rPr>
+                                <m:t>∙</m:t>
+                              </m:r>
+                              <m:sSub>
+                                <m:sSubPr>
+                                  <m:ctrlPr>
+                                    <w:rPr>
+                                      <w:rFonts w:ascii="Cambria Math" w:eastAsiaTheme="minorEastAsia" w:hAnsi="Cambria Math"/>
+                                      <w:i/>
+                                    </w:rPr>
+                                  </m:ctrlPr>
+                                </m:sSubPr>
+                                <m:e>
+                                  <m:r>
+                                    <w:rPr>
+                                      <w:rFonts w:ascii="Cambria Math" w:eastAsiaTheme="minorEastAsia" w:hAnsi="Cambria Math"/>
+                                    </w:rPr>
+                                    <m:t>P</m:t>
+                                  </m:r>
+                                </m:e>
+                                <m:sub>
+                                  <m:r>
+                                    <w:rPr>
+                                      <w:rFonts w:ascii="Cambria Math" w:eastAsiaTheme="minorEastAsia" w:hAnsi="Cambria Math"/>
+                                    </w:rPr>
+                                    <m:t>p</m:t>
+                                  </m:r>
+                                </m:sub>
+                              </m:sSub>
+                              <m:r>
+                                <w:rPr>
+                                  <w:rFonts w:ascii="Cambria Math" w:eastAsiaTheme="minorEastAsia" w:hAnsi="Cambria Math"/>
+                                </w:rPr>
+                                <m:t>∙</m:t>
+                              </m:r>
+                              <m:sSub>
+                                <m:sSubPr>
+                                  <m:ctrlPr>
+                                    <w:rPr>
+                                      <w:rFonts w:ascii="Cambria Math" w:eastAsiaTheme="minorEastAsia" w:hAnsi="Cambria Math"/>
+                                      <w:i/>
+                                    </w:rPr>
+                                  </m:ctrlPr>
+                                </m:sSubPr>
+                                <m:e>
+                                  <m:r>
+                                    <w:rPr>
+                                      <w:rFonts w:ascii="Cambria Math" w:eastAsiaTheme="minorEastAsia" w:hAnsi="Cambria Math"/>
+                                    </w:rPr>
+                                    <m:t>⍵</m:t>
+                                  </m:r>
+                                </m:e>
+                                <m:sub>
+                                  <m:r>
+                                    <w:rPr>
+                                      <w:rFonts w:ascii="Cambria Math" w:eastAsiaTheme="minorEastAsia" w:hAnsi="Cambria Math"/>
+                                    </w:rPr>
+                                    <m:t>m</m:t>
+                                  </m:r>
+                                </m:sub>
+                              </m:sSub>
+                              <m:d>
+                                <m:dPr>
+                                  <m:ctrlPr>
+                                    <w:rPr>
+                                      <w:rFonts w:ascii="Cambria Math" w:eastAsiaTheme="minorEastAsia" w:hAnsi="Cambria Math"/>
+                                      <w:i/>
+                                    </w:rPr>
+                                  </m:ctrlPr>
+                                </m:dPr>
+                                <m:e>
+                                  <m:r>
+                                    <w:rPr>
+                                      <w:rFonts w:ascii="Cambria Math" w:eastAsiaTheme="minorEastAsia" w:hAnsi="Cambria Math"/>
+                                    </w:rPr>
+                                    <m:t>t</m:t>
+                                  </m:r>
+                                </m:e>
+                              </m:d>
+                              <m:r>
+                                <w:rPr>
+                                  <w:rFonts w:ascii="Cambria Math" w:eastAsiaTheme="minorEastAsia" w:hAnsi="Cambria Math"/>
+                                </w:rPr>
+                                <m:t>+</m:t>
+                              </m:r>
+                              <m:sSubSup>
+                                <m:sSubSupPr>
+                                  <m:ctrlPr>
+                                    <w:rPr>
+                                      <w:rFonts w:ascii="Cambria Math" w:eastAsiaTheme="minorEastAsia" w:hAnsi="Cambria Math"/>
+                                      <w:i/>
+                                    </w:rPr>
+                                  </m:ctrlPr>
+                                </m:sSubSupPr>
+                                <m:e>
+                                  <m:r>
+                                    <w:rPr>
+                                      <w:rFonts w:ascii="Cambria Math" w:eastAsiaTheme="minorEastAsia" w:hAnsi="Cambria Math"/>
+                                    </w:rPr>
+                                    <m:t>v</m:t>
+                                  </m:r>
+                                </m:e>
+                                <m:sub>
+                                  <m:r>
+                                    <w:rPr>
+                                      <w:rFonts w:ascii="Cambria Math" w:eastAsiaTheme="minorEastAsia" w:hAnsi="Cambria Math"/>
+                                    </w:rPr>
+                                    <m:t>qs</m:t>
+                                  </m:r>
+                                </m:sub>
+                                <m:sup>
+                                  <m:r>
+                                    <w:rPr>
+                                      <w:rFonts w:ascii="Cambria Math" w:eastAsiaTheme="minorEastAsia" w:hAnsi="Cambria Math"/>
+                                    </w:rPr>
+                                    <m:t>r</m:t>
+                                  </m:r>
+                                </m:sup>
+                              </m:sSubSup>
+                              <m:d>
+                                <m:dPr>
+                                  <m:ctrlPr>
+                                    <w:rPr>
+                                      <w:rFonts w:ascii="Cambria Math" w:eastAsiaTheme="minorEastAsia" w:hAnsi="Cambria Math"/>
+                                      <w:i/>
+                                    </w:rPr>
+                                  </m:ctrlPr>
+                                </m:dPr>
+                                <m:e>
+                                  <m:r>
+                                    <w:rPr>
+                                      <w:rFonts w:ascii="Cambria Math" w:eastAsiaTheme="minorEastAsia" w:hAnsi="Cambria Math"/>
+                                    </w:rPr>
+                                    <m:t>t</m:t>
+                                  </m:r>
+                                </m:e>
+                              </m:d>
+                            </m:e>
+                          </m:d>
+                        </m:e>
+                      </m:mr>
+                      <m:mr>
+                        <m:e>
+                          <m:f>
+                            <m:fPr>
+                              <m:ctrlPr>
+                                <w:rPr>
+                                  <w:rFonts w:ascii="Cambria Math" w:eastAsiaTheme="minorEastAsia" w:hAnsi="Cambria Math"/>
+                                  <w:i/>
+                                </w:rPr>
+                              </m:ctrlPr>
+                            </m:fPr>
+                            <m:num>
+                              <m:r>
+                                <w:rPr>
+                                  <w:rFonts w:ascii="Cambria Math" w:hAnsi="Cambria Math"/>
+                                </w:rPr>
+                                <m:t>d</m:t>
+                              </m:r>
+                              <m:sSubSup>
+                                <m:sSubSupPr>
+                                  <m:ctrlPr>
+                                    <w:rPr>
+                                      <w:rFonts w:ascii="Cambria Math" w:eastAsiaTheme="minorEastAsia" w:hAnsi="Cambria Math"/>
+                                      <w:i/>
+                                    </w:rPr>
+                                  </m:ctrlPr>
+                                </m:sSubSupPr>
+                                <m:e>
+                                  <m:r>
+                                    <w:rPr>
+                                      <w:rFonts w:ascii="Cambria Math" w:eastAsiaTheme="minorEastAsia" w:hAnsi="Cambria Math"/>
+                                    </w:rPr>
+                                    <m:t>i</m:t>
+                                  </m:r>
+                                </m:e>
+                                <m:sub>
+                                  <m:r>
+                                    <w:rPr>
+                                      <w:rFonts w:ascii="Cambria Math" w:eastAsiaTheme="minorEastAsia" w:hAnsi="Cambria Math"/>
+                                    </w:rPr>
+                                    <m:t>ds</m:t>
+                                  </m:r>
+                                </m:sub>
+                                <m:sup>
+                                  <m:r>
+                                    <w:rPr>
+                                      <w:rFonts w:ascii="Cambria Math" w:eastAsiaTheme="minorEastAsia" w:hAnsi="Cambria Math"/>
+                                    </w:rPr>
+                                    <m:t>r</m:t>
+                                  </m:r>
+                                </m:sup>
+                              </m:sSubSup>
+                              <m:d>
+                                <m:dPr>
+                                  <m:ctrlPr>
+                                    <w:rPr>
+                                      <w:rFonts w:ascii="Cambria Math" w:eastAsiaTheme="minorEastAsia" w:hAnsi="Cambria Math"/>
+                                      <w:i/>
+                                    </w:rPr>
+                                  </m:ctrlPr>
+                                </m:dPr>
+                                <m:e>
+                                  <m:r>
+                                    <w:rPr>
+                                      <w:rFonts w:ascii="Cambria Math" w:eastAsiaTheme="minorEastAsia" w:hAnsi="Cambria Math"/>
+                                    </w:rPr>
+                                    <m:t>t</m:t>
+                                  </m:r>
+                                </m:e>
+                              </m:d>
+                            </m:num>
+                            <m:den>
+                              <m:r>
+                                <w:rPr>
+                                  <w:rFonts w:ascii="Cambria Math" w:hAnsi="Cambria Math"/>
+                                </w:rPr>
+                                <m:t>dt</m:t>
+                              </m:r>
+                            </m:den>
+                          </m:f>
+                          <m:r>
+                            <w:rPr>
+                              <w:rFonts w:ascii="Cambria Math" w:eastAsiaTheme="minorEastAsia" w:hAnsi="Cambria Math"/>
+                            </w:rPr>
+                            <m:t>=</m:t>
+                          </m:r>
+                          <m:f>
+                            <m:fPr>
+                              <m:ctrlPr>
+                                <w:rPr>
+                                  <w:rFonts w:ascii="Cambria Math" w:eastAsiaTheme="minorEastAsia" w:hAnsi="Cambria Math"/>
+                                  <w:i/>
+                                </w:rPr>
+                              </m:ctrlPr>
+                            </m:fPr>
+                            <m:num>
+                              <m:r>
+                                <w:rPr>
+                                  <w:rFonts w:ascii="Cambria Math" w:eastAsiaTheme="minorEastAsia" w:hAnsi="Cambria Math"/>
+                                </w:rPr>
+                                <m:t>1</m:t>
+                              </m:r>
+                            </m:num>
+                            <m:den>
+                              <m:sSub>
+                                <m:sSubPr>
+                                  <m:ctrlPr>
+                                    <w:rPr>
+                                      <w:rFonts w:ascii="Cambria Math" w:eastAsiaTheme="minorEastAsia" w:hAnsi="Cambria Math"/>
+                                      <w:i/>
+                                    </w:rPr>
+                                  </m:ctrlPr>
+                                </m:sSubPr>
+                                <m:e>
+                                  <m:r>
+                                    <w:rPr>
+                                      <w:rFonts w:ascii="Cambria Math" w:eastAsiaTheme="minorEastAsia" w:hAnsi="Cambria Math"/>
+                                    </w:rPr>
+                                    <m:t>L</m:t>
+                                  </m:r>
+                                </m:e>
+                                <m:sub>
+                                  <m:r>
+                                    <w:rPr>
+                                      <w:rFonts w:ascii="Cambria Math" w:eastAsiaTheme="minorEastAsia" w:hAnsi="Cambria Math"/>
+                                    </w:rPr>
+                                    <m:t>d</m:t>
+                                  </m:r>
+                                </m:sub>
+                              </m:sSub>
+                            </m:den>
+                          </m:f>
+                          <m:d>
+                            <m:dPr>
+                              <m:begChr m:val="["/>
+                              <m:endChr m:val="]"/>
+                              <m:ctrlPr>
+                                <w:rPr>
+                                  <w:rFonts w:ascii="Cambria Math" w:eastAsiaTheme="minorEastAsia" w:hAnsi="Cambria Math"/>
+                                  <w:i/>
+                                </w:rPr>
+                              </m:ctrlPr>
+                            </m:dPr>
+                            <m:e>
+                              <m:r>
+                                <w:rPr>
+                                  <w:rFonts w:ascii="Cambria Math" w:eastAsiaTheme="minorEastAsia" w:hAnsi="Cambria Math"/>
+                                </w:rPr>
+                                <m:t>-</m:t>
+                              </m:r>
+                              <m:sSub>
+                                <m:sSubPr>
+                                  <m:ctrlPr>
+                                    <w:rPr>
+                                      <w:rFonts w:ascii="Cambria Math" w:eastAsiaTheme="minorEastAsia" w:hAnsi="Cambria Math"/>
+                                      <w:i/>
+                                    </w:rPr>
+                                  </m:ctrlPr>
+                                </m:sSubPr>
+                                <m:e>
+                                  <m:r>
+                                    <w:rPr>
+                                      <w:rFonts w:ascii="Cambria Math" w:eastAsiaTheme="minorEastAsia" w:hAnsi="Cambria Math"/>
+                                    </w:rPr>
+                                    <m:t>R</m:t>
+                                  </m:r>
+                                </m:e>
+                                <m:sub>
+                                  <m:r>
+                                    <w:rPr>
+                                      <w:rFonts w:ascii="Cambria Math" w:eastAsiaTheme="minorEastAsia" w:hAnsi="Cambria Math"/>
+                                    </w:rPr>
+                                    <m:t>s</m:t>
+                                  </m:r>
+                                </m:sub>
+                              </m:sSub>
+                              <m:d>
+                                <m:dPr>
+                                  <m:ctrlPr>
+                                    <w:rPr>
+                                      <w:rFonts w:ascii="Cambria Math" w:eastAsiaTheme="minorEastAsia" w:hAnsi="Cambria Math"/>
+                                      <w:i/>
+                                    </w:rPr>
+                                  </m:ctrlPr>
+                                </m:dPr>
+                                <m:e>
+                                  <m:r>
+                                    <w:rPr>
+                                      <w:rFonts w:ascii="Cambria Math" w:eastAsiaTheme="minorEastAsia" w:hAnsi="Cambria Math"/>
+                                    </w:rPr>
+                                    <m:t>t</m:t>
+                                  </m:r>
+                                </m:e>
+                              </m:d>
+                              <m:r>
+                                <w:rPr>
+                                  <w:rFonts w:ascii="Cambria Math" w:eastAsiaTheme="minorEastAsia" w:hAnsi="Cambria Math"/>
+                                </w:rPr>
+                                <m:t>∙</m:t>
+                              </m:r>
+                              <m:sSubSup>
+                                <m:sSubSupPr>
+                                  <m:ctrlPr>
+                                    <w:rPr>
+                                      <w:rFonts w:ascii="Cambria Math" w:eastAsiaTheme="minorEastAsia" w:hAnsi="Cambria Math"/>
+                                      <w:i/>
+                                    </w:rPr>
+                                  </m:ctrlPr>
+                                </m:sSubSupPr>
+                                <m:e>
+                                  <m:r>
+                                    <w:rPr>
+                                      <w:rFonts w:ascii="Cambria Math" w:eastAsiaTheme="minorEastAsia" w:hAnsi="Cambria Math"/>
+                                    </w:rPr>
+                                    <m:t>i</m:t>
+                                  </m:r>
+                                </m:e>
+                                <m:sub>
+                                  <m:r>
+                                    <w:rPr>
+                                      <w:rFonts w:ascii="Cambria Math" w:eastAsiaTheme="minorEastAsia" w:hAnsi="Cambria Math"/>
+                                    </w:rPr>
+                                    <m:t>ds</m:t>
+                                  </m:r>
+                                </m:sub>
+                                <m:sup>
+                                  <m:r>
+                                    <w:rPr>
+                                      <w:rFonts w:ascii="Cambria Math" w:eastAsiaTheme="minorEastAsia" w:hAnsi="Cambria Math"/>
+                                    </w:rPr>
+                                    <m:t>r</m:t>
+                                  </m:r>
+                                </m:sup>
+                              </m:sSubSup>
+                              <m:d>
+                                <m:dPr>
+                                  <m:ctrlPr>
+                                    <w:rPr>
+                                      <w:rFonts w:ascii="Cambria Math" w:eastAsiaTheme="minorEastAsia" w:hAnsi="Cambria Math"/>
+                                      <w:i/>
+                                    </w:rPr>
+                                  </m:ctrlPr>
+                                </m:dPr>
+                                <m:e>
+                                  <m:r>
+                                    <w:rPr>
+                                      <w:rFonts w:ascii="Cambria Math" w:eastAsiaTheme="minorEastAsia" w:hAnsi="Cambria Math"/>
+                                    </w:rPr>
+                                    <m:t>t</m:t>
+                                  </m:r>
+                                </m:e>
+                              </m:d>
+                              <m:r>
+                                <w:rPr>
+                                  <w:rFonts w:ascii="Cambria Math" w:eastAsiaTheme="minorEastAsia" w:hAnsi="Cambria Math"/>
+                                </w:rPr>
+                                <m:t>+</m:t>
+                              </m:r>
+                              <m:sSub>
+                                <m:sSubPr>
+                                  <m:ctrlPr>
+                                    <w:rPr>
+                                      <w:rFonts w:ascii="Cambria Math" w:eastAsiaTheme="minorEastAsia" w:hAnsi="Cambria Math"/>
+                                      <w:i/>
+                                    </w:rPr>
+                                  </m:ctrlPr>
+                                </m:sSubPr>
+                                <m:e>
+                                  <m:r>
+                                    <w:rPr>
+                                      <w:rFonts w:ascii="Cambria Math" w:eastAsiaTheme="minorEastAsia" w:hAnsi="Cambria Math"/>
+                                    </w:rPr>
+                                    <m:t>L</m:t>
+                                  </m:r>
+                                </m:e>
+                                <m:sub>
+                                  <m:r>
+                                    <w:rPr>
+                                      <w:rFonts w:ascii="Cambria Math" w:eastAsiaTheme="minorEastAsia" w:hAnsi="Cambria Math"/>
+                                    </w:rPr>
+                                    <m:t>q</m:t>
+                                  </m:r>
+                                </m:sub>
+                              </m:sSub>
+                              <m:r>
+                                <w:rPr>
+                                  <w:rFonts w:ascii="Cambria Math" w:eastAsiaTheme="minorEastAsia" w:hAnsi="Cambria Math"/>
+                                </w:rPr>
+                                <m:t>∙</m:t>
+                              </m:r>
+                              <m:sSub>
+                                <m:sSubPr>
+                                  <m:ctrlPr>
+                                    <w:rPr>
+                                      <w:rFonts w:ascii="Cambria Math" w:eastAsiaTheme="minorEastAsia" w:hAnsi="Cambria Math"/>
+                                      <w:i/>
+                                    </w:rPr>
+                                  </m:ctrlPr>
+                                </m:sSubPr>
+                                <m:e>
+                                  <m:sSubSup>
+                                    <m:sSubSupPr>
+                                      <m:ctrlPr>
+                                        <w:rPr>
+                                          <w:rFonts w:ascii="Cambria Math" w:eastAsiaTheme="minorEastAsia" w:hAnsi="Cambria Math"/>
+                                          <w:i/>
+                                        </w:rPr>
+                                      </m:ctrlPr>
+                                    </m:sSubSupPr>
+                                    <m:e>
+                                      <m:r>
+                                        <w:rPr>
+                                          <w:rFonts w:ascii="Cambria Math" w:eastAsiaTheme="minorEastAsia" w:hAnsi="Cambria Math"/>
+                                        </w:rPr>
+                                        <m:t>i</m:t>
+                                      </m:r>
+                                    </m:e>
+                                    <m:sub>
+                                      <m:r>
+                                        <w:rPr>
+                                          <w:rFonts w:ascii="Cambria Math" w:eastAsiaTheme="minorEastAsia" w:hAnsi="Cambria Math"/>
+                                        </w:rPr>
+                                        <m:t>qs</m:t>
+                                      </m:r>
+                                    </m:sub>
+                                    <m:sup>
+                                      <m:r>
+                                        <w:rPr>
+                                          <w:rFonts w:ascii="Cambria Math" w:eastAsiaTheme="minorEastAsia" w:hAnsi="Cambria Math"/>
+                                        </w:rPr>
+                                        <m:t>r</m:t>
+                                      </m:r>
+                                    </m:sup>
+                                  </m:sSubSup>
+                                  <m:d>
+                                    <m:dPr>
+                                      <m:ctrlPr>
+                                        <w:rPr>
+                                          <w:rFonts w:ascii="Cambria Math" w:eastAsiaTheme="minorEastAsia" w:hAnsi="Cambria Math"/>
+                                          <w:i/>
+                                        </w:rPr>
+                                      </m:ctrlPr>
+                                    </m:dPr>
+                                    <m:e>
+                                      <m:r>
+                                        <w:rPr>
+                                          <w:rFonts w:ascii="Cambria Math" w:eastAsiaTheme="minorEastAsia" w:hAnsi="Cambria Math"/>
+                                        </w:rPr>
+                                        <m:t>t</m:t>
+                                      </m:r>
+                                    </m:e>
+                                  </m:d>
+                                  <m:r>
+                                    <w:rPr>
+                                      <w:rFonts w:ascii="Cambria Math" w:eastAsiaTheme="minorEastAsia" w:hAnsi="Cambria Math"/>
+                                    </w:rPr>
+                                    <m:t>∙P</m:t>
+                                  </m:r>
+                                </m:e>
+                                <m:sub>
+                                  <m:r>
+                                    <w:rPr>
+                                      <w:rFonts w:ascii="Cambria Math" w:eastAsiaTheme="minorEastAsia" w:hAnsi="Cambria Math"/>
+                                    </w:rPr>
+                                    <m:t>p</m:t>
+                                  </m:r>
+                                </m:sub>
+                              </m:sSub>
+                              <m:r>
+                                <w:rPr>
+                                  <w:rFonts w:ascii="Cambria Math" w:eastAsiaTheme="minorEastAsia" w:hAnsi="Cambria Math"/>
+                                </w:rPr>
+                                <m:t>∙</m:t>
+                              </m:r>
+                              <m:sSub>
+                                <m:sSubPr>
+                                  <m:ctrlPr>
+                                    <w:rPr>
+                                      <w:rFonts w:ascii="Cambria Math" w:eastAsiaTheme="minorEastAsia" w:hAnsi="Cambria Math"/>
+                                      <w:i/>
+                                    </w:rPr>
+                                  </m:ctrlPr>
+                                </m:sSubPr>
+                                <m:e>
+                                  <m:r>
+                                    <w:rPr>
+                                      <w:rFonts w:ascii="Cambria Math" w:eastAsiaTheme="minorEastAsia" w:hAnsi="Cambria Math"/>
+                                    </w:rPr>
+                                    <m:t>⍵</m:t>
+                                  </m:r>
+                                </m:e>
+                                <m:sub>
+                                  <m:r>
+                                    <w:rPr>
+                                      <w:rFonts w:ascii="Cambria Math" w:eastAsiaTheme="minorEastAsia" w:hAnsi="Cambria Math"/>
+                                    </w:rPr>
+                                    <m:t>m</m:t>
+                                  </m:r>
+                                </m:sub>
+                              </m:sSub>
+                              <m:d>
+                                <m:dPr>
+                                  <m:ctrlPr>
+                                    <w:rPr>
+                                      <w:rFonts w:ascii="Cambria Math" w:eastAsiaTheme="minorEastAsia" w:hAnsi="Cambria Math"/>
+                                      <w:i/>
+                                    </w:rPr>
+                                  </m:ctrlPr>
+                                </m:dPr>
+                                <m:e>
+                                  <m:r>
+                                    <w:rPr>
+                                      <w:rFonts w:ascii="Cambria Math" w:eastAsiaTheme="minorEastAsia" w:hAnsi="Cambria Math"/>
+                                    </w:rPr>
+                                    <m:t>t</m:t>
+                                  </m:r>
+                                </m:e>
+                              </m:d>
+                              <m:r>
+                                <w:rPr>
+                                  <w:rFonts w:ascii="Cambria Math" w:eastAsiaTheme="minorEastAsia" w:hAnsi="Cambria Math"/>
+                                </w:rPr>
+                                <m:t>+</m:t>
+                              </m:r>
+                              <m:sSubSup>
+                                <m:sSubSupPr>
+                                  <m:ctrlPr>
+                                    <w:rPr>
+                                      <w:rFonts w:ascii="Cambria Math" w:eastAsiaTheme="minorEastAsia" w:hAnsi="Cambria Math"/>
+                                      <w:i/>
+                                    </w:rPr>
+                                  </m:ctrlPr>
+                                </m:sSubSupPr>
+                                <m:e>
+                                  <m:r>
+                                    <w:rPr>
+                                      <w:rFonts w:ascii="Cambria Math" w:eastAsiaTheme="minorEastAsia" w:hAnsi="Cambria Math"/>
+                                    </w:rPr>
+                                    <m:t>v</m:t>
+                                  </m:r>
+                                </m:e>
+                                <m:sub>
+                                  <m:r>
+                                    <w:rPr>
+                                      <w:rFonts w:ascii="Cambria Math" w:eastAsiaTheme="minorEastAsia" w:hAnsi="Cambria Math"/>
+                                    </w:rPr>
+                                    <m:t>ds</m:t>
+                                  </m:r>
+                                </m:sub>
+                                <m:sup>
+                                  <m:r>
+                                    <w:rPr>
+                                      <w:rFonts w:ascii="Cambria Math" w:eastAsiaTheme="minorEastAsia" w:hAnsi="Cambria Math"/>
+                                    </w:rPr>
+                                    <m:t>r</m:t>
+                                  </m:r>
+                                </m:sup>
+                              </m:sSubSup>
+                              <m:d>
+                                <m:dPr>
+                                  <m:ctrlPr>
+                                    <w:rPr>
+                                      <w:rFonts w:ascii="Cambria Math" w:eastAsiaTheme="minorEastAsia" w:hAnsi="Cambria Math"/>
+                                      <w:i/>
+                                    </w:rPr>
+                                  </m:ctrlPr>
+                                </m:dPr>
+                                <m:e>
+                                  <m:r>
+                                    <w:rPr>
+                                      <w:rFonts w:ascii="Cambria Math" w:eastAsiaTheme="minorEastAsia" w:hAnsi="Cambria Math"/>
+                                    </w:rPr>
+                                    <m:t>t</m:t>
+                                  </m:r>
+                                </m:e>
+                              </m:d>
+                            </m:e>
+                          </m:d>
+                          <m:r>
+                            <w:rPr>
+                              <w:rFonts w:ascii="Cambria Math" w:eastAsiaTheme="minorEastAsia" w:hAnsi="Cambria Math"/>
+                            </w:rPr>
+                            <m:t xml:space="preserve">              </m:t>
+                          </m:r>
+                        </m:e>
+                      </m:mr>
+                      <m:mr>
+                        <m:e>
+                          <m:f>
+                            <m:fPr>
+                              <m:ctrlPr>
+                                <w:rPr>
+                                  <w:rFonts w:ascii="Cambria Math" w:eastAsiaTheme="minorEastAsia" w:hAnsi="Cambria Math"/>
+                                  <w:i/>
+                                </w:rPr>
+                              </m:ctrlPr>
+                            </m:fPr>
+                            <m:num>
+                              <m:r>
+                                <w:rPr>
+                                  <w:rFonts w:ascii="Cambria Math" w:hAnsi="Cambria Math"/>
+                                </w:rPr>
+                                <m:t>d</m:t>
+                              </m:r>
+                              <m:sSub>
+                                <m:sSubPr>
+                                  <m:ctrlPr>
+                                    <w:rPr>
+                                      <w:rFonts w:ascii="Cambria Math" w:eastAsiaTheme="minorEastAsia" w:hAnsi="Cambria Math"/>
+                                      <w:i/>
+                                    </w:rPr>
+                                  </m:ctrlPr>
+                                </m:sSubPr>
+                                <m:e>
+                                  <m:r>
+                                    <w:rPr>
+                                      <w:rFonts w:ascii="Cambria Math" w:eastAsiaTheme="minorEastAsia" w:hAnsi="Cambria Math"/>
+                                    </w:rPr>
+                                    <m:t>i</m:t>
+                                  </m:r>
+                                </m:e>
+                                <m:sub>
+                                  <m:r>
+                                    <w:rPr>
+                                      <w:rFonts w:ascii="Cambria Math" w:eastAsiaTheme="minorEastAsia" w:hAnsi="Cambria Math"/>
+                                    </w:rPr>
+                                    <m:t>0s</m:t>
+                                  </m:r>
+                                </m:sub>
+                              </m:sSub>
+                              <m:d>
+                                <m:dPr>
+                                  <m:ctrlPr>
+                                    <w:rPr>
+                                      <w:rFonts w:ascii="Cambria Math" w:eastAsiaTheme="minorEastAsia" w:hAnsi="Cambria Math"/>
+                                      <w:i/>
+                                    </w:rPr>
+                                  </m:ctrlPr>
+                                </m:dPr>
+                                <m:e>
+                                  <m:r>
+                                    <w:rPr>
+                                      <w:rFonts w:ascii="Cambria Math" w:eastAsiaTheme="minorEastAsia" w:hAnsi="Cambria Math"/>
+                                    </w:rPr>
+                                    <m:t>t</m:t>
+                                  </m:r>
+                                </m:e>
+                              </m:d>
+                            </m:num>
+                            <m:den>
+                              <m:r>
+                                <w:rPr>
+                                  <w:rFonts w:ascii="Cambria Math" w:hAnsi="Cambria Math"/>
+                                </w:rPr>
+                                <m:t>dt</m:t>
+                              </m:r>
+                            </m:den>
+                          </m:f>
+                          <m:r>
+                            <w:rPr>
+                              <w:rFonts w:ascii="Cambria Math" w:eastAsiaTheme="minorEastAsia" w:hAnsi="Cambria Math"/>
+                            </w:rPr>
+                            <m:t>=</m:t>
+                          </m:r>
+                          <m:f>
+                            <m:fPr>
+                              <m:ctrlPr>
+                                <w:rPr>
+                                  <w:rFonts w:ascii="Cambria Math" w:eastAsiaTheme="minorEastAsia" w:hAnsi="Cambria Math"/>
+                                  <w:i/>
+                                </w:rPr>
+                              </m:ctrlPr>
+                            </m:fPr>
+                            <m:num>
+                              <m:r>
+                                <w:rPr>
+                                  <w:rFonts w:ascii="Cambria Math" w:eastAsiaTheme="minorEastAsia" w:hAnsi="Cambria Math"/>
+                                </w:rPr>
+                                <m:t>1</m:t>
+                              </m:r>
+                            </m:num>
+                            <m:den>
+                              <m:sSub>
+                                <m:sSubPr>
+                                  <m:ctrlPr>
+                                    <w:rPr>
+                                      <w:rFonts w:ascii="Cambria Math" w:eastAsiaTheme="minorEastAsia" w:hAnsi="Cambria Math"/>
+                                      <w:i/>
+                                    </w:rPr>
+                                  </m:ctrlPr>
+                                </m:sSubPr>
+                                <m:e>
+                                  <m:r>
+                                    <w:rPr>
+                                      <w:rFonts w:ascii="Cambria Math" w:eastAsiaTheme="minorEastAsia" w:hAnsi="Cambria Math"/>
+                                    </w:rPr>
+                                    <m:t>L</m:t>
+                                  </m:r>
+                                </m:e>
+                                <m:sub>
+                                  <m:r>
+                                    <w:rPr>
+                                      <w:rFonts w:ascii="Cambria Math" w:eastAsiaTheme="minorEastAsia" w:hAnsi="Cambria Math"/>
+                                    </w:rPr>
+                                    <m:t>ls</m:t>
+                                  </m:r>
+                                </m:sub>
+                              </m:sSub>
+                            </m:den>
+                          </m:f>
+                          <m:d>
+                            <m:dPr>
+                              <m:begChr m:val="["/>
+                              <m:endChr m:val="]"/>
+                              <m:ctrlPr>
+                                <w:rPr>
+                                  <w:rFonts w:ascii="Cambria Math" w:eastAsiaTheme="minorEastAsia" w:hAnsi="Cambria Math"/>
+                                  <w:i/>
+                                </w:rPr>
+                              </m:ctrlPr>
+                            </m:dPr>
+                            <m:e>
+                              <m:r>
+                                <w:rPr>
+                                  <w:rFonts w:ascii="Cambria Math" w:eastAsiaTheme="minorEastAsia" w:hAnsi="Cambria Math"/>
+                                </w:rPr>
+                                <m:t>-</m:t>
+                              </m:r>
+                              <m:sSub>
+                                <m:sSubPr>
+                                  <m:ctrlPr>
+                                    <w:rPr>
+                                      <w:rFonts w:ascii="Cambria Math" w:eastAsiaTheme="minorEastAsia" w:hAnsi="Cambria Math"/>
+                                      <w:i/>
+                                    </w:rPr>
+                                  </m:ctrlPr>
+                                </m:sSubPr>
+                                <m:e>
+                                  <m:r>
+                                    <w:rPr>
+                                      <w:rFonts w:ascii="Cambria Math" w:eastAsiaTheme="minorEastAsia" w:hAnsi="Cambria Math"/>
+                                    </w:rPr>
+                                    <m:t>R</m:t>
+                                  </m:r>
+                                </m:e>
+                                <m:sub>
+                                  <m:r>
+                                    <w:rPr>
+                                      <w:rFonts w:ascii="Cambria Math" w:eastAsiaTheme="minorEastAsia" w:hAnsi="Cambria Math"/>
+                                    </w:rPr>
+                                    <m:t>s</m:t>
+                                  </m:r>
+                                </m:sub>
+                              </m:sSub>
+                              <m:d>
+                                <m:dPr>
+                                  <m:ctrlPr>
+                                    <w:rPr>
+                                      <w:rFonts w:ascii="Cambria Math" w:eastAsiaTheme="minorEastAsia" w:hAnsi="Cambria Math"/>
+                                      <w:i/>
+                                    </w:rPr>
+                                  </m:ctrlPr>
+                                </m:dPr>
+                                <m:e>
+                                  <m:r>
+                                    <w:rPr>
+                                      <w:rFonts w:ascii="Cambria Math" w:eastAsiaTheme="minorEastAsia" w:hAnsi="Cambria Math"/>
+                                    </w:rPr>
+                                    <m:t>t</m:t>
+                                  </m:r>
+                                </m:e>
+                              </m:d>
+                              <m:r>
+                                <w:rPr>
+                                  <w:rFonts w:ascii="Cambria Math" w:eastAsiaTheme="minorEastAsia" w:hAnsi="Cambria Math"/>
+                                </w:rPr>
+                                <m:t>∙</m:t>
+                              </m:r>
+                              <m:sSub>
+                                <m:sSubPr>
+                                  <m:ctrlPr>
+                                    <w:rPr>
+                                      <w:rFonts w:ascii="Cambria Math" w:eastAsiaTheme="minorEastAsia" w:hAnsi="Cambria Math"/>
+                                      <w:i/>
+                                    </w:rPr>
+                                  </m:ctrlPr>
+                                </m:sSubPr>
+                                <m:e>
+                                  <m:r>
+                                    <w:rPr>
+                                      <w:rFonts w:ascii="Cambria Math" w:eastAsiaTheme="minorEastAsia" w:hAnsi="Cambria Math"/>
+                                    </w:rPr>
+                                    <m:t>i</m:t>
+                                  </m:r>
+                                </m:e>
+                                <m:sub>
+                                  <m:r>
+                                    <w:rPr>
+                                      <w:rFonts w:ascii="Cambria Math" w:eastAsiaTheme="minorEastAsia" w:hAnsi="Cambria Math"/>
+                                    </w:rPr>
+                                    <m:t>0s</m:t>
+                                  </m:r>
+                                </m:sub>
+                              </m:sSub>
+                              <m:d>
+                                <m:dPr>
+                                  <m:ctrlPr>
+                                    <w:rPr>
+                                      <w:rFonts w:ascii="Cambria Math" w:eastAsiaTheme="minorEastAsia" w:hAnsi="Cambria Math"/>
+                                      <w:i/>
+                                    </w:rPr>
+                                  </m:ctrlPr>
+                                </m:dPr>
+                                <m:e>
+                                  <m:r>
+                                    <w:rPr>
+                                      <w:rFonts w:ascii="Cambria Math" w:eastAsiaTheme="minorEastAsia" w:hAnsi="Cambria Math"/>
+                                    </w:rPr>
+                                    <m:t>t</m:t>
+                                  </m:r>
+                                </m:e>
+                              </m:d>
+                              <m:r>
+                                <w:rPr>
+                                  <w:rFonts w:ascii="Cambria Math" w:eastAsiaTheme="minorEastAsia" w:hAnsi="Cambria Math"/>
+                                </w:rPr>
+                                <m:t>+</m:t>
+                              </m:r>
+                              <m:sSub>
+                                <m:sSubPr>
+                                  <m:ctrlPr>
+                                    <w:rPr>
+                                      <w:rFonts w:ascii="Cambria Math" w:eastAsiaTheme="minorEastAsia" w:hAnsi="Cambria Math"/>
+                                      <w:i/>
+                                    </w:rPr>
+                                  </m:ctrlPr>
+                                </m:sSubPr>
+                                <m:e>
+                                  <m:r>
+                                    <w:rPr>
+                                      <w:rFonts w:ascii="Cambria Math" w:eastAsiaTheme="minorEastAsia" w:hAnsi="Cambria Math"/>
+                                    </w:rPr>
+                                    <m:t>v</m:t>
+                                  </m:r>
+                                </m:e>
+                                <m:sub>
+                                  <m:r>
+                                    <w:rPr>
+                                      <w:rFonts w:ascii="Cambria Math" w:eastAsiaTheme="minorEastAsia" w:hAnsi="Cambria Math"/>
+                                    </w:rPr>
+                                    <m:t>0s</m:t>
+                                  </m:r>
+                                </m:sub>
+                              </m:sSub>
+                              <m:d>
+                                <m:dPr>
+                                  <m:ctrlPr>
+                                    <w:rPr>
+                                      <w:rFonts w:ascii="Cambria Math" w:eastAsiaTheme="minorEastAsia" w:hAnsi="Cambria Math"/>
+                                      <w:i/>
+                                    </w:rPr>
+                                  </m:ctrlPr>
+                                </m:dPr>
+                                <m:e>
+                                  <m:r>
+                                    <w:rPr>
+                                      <w:rFonts w:ascii="Cambria Math" w:eastAsiaTheme="minorEastAsia" w:hAnsi="Cambria Math"/>
+                                    </w:rPr>
+                                    <m:t>t</m:t>
+                                  </m:r>
+                                </m:e>
+                              </m:d>
+                            </m:e>
+                          </m:d>
+                          <m:r>
+                            <w:rPr>
+                              <w:rFonts w:ascii="Cambria Math" w:eastAsiaTheme="minorEastAsia" w:hAnsi="Cambria Math"/>
+                            </w:rPr>
+                            <m:t xml:space="preserve">                                                             </m:t>
+                          </m:r>
+                        </m:e>
+                      </m:mr>
+                    </m:m>
+                  </m:e>
+                </m:d>
+              </m:oMath>
+            </m:oMathPara>
+          </w:p>
+        </w:tc>
+        <w:tc>
+          <w:tcPr>
+            <w:tcW w:w="573" w:type="dxa"/>
+          </w:tcPr>
+          <w:p>
+            <w:pPr>
+              <w:spacing w:before="840" w:after="100" w:afterAutospacing="1"/>
+              <w:jc w:val="right"/>
+              <w:rPr>
+                <w:rFonts w:eastAsiaTheme="minorEastAsia" w:cstheme="minorHAnsi"/>
+              </w:rPr>
+            </w:pPr>
+            <w:r>
+              <w:rPr>
+                <w:rFonts w:eastAsiaTheme="minorEastAsia" w:cstheme="minorHAnsi"/>
+              </w:rPr>
+              <w:t>(</w:t>
+            </w:r>
+            <w:r>
+              <w:rPr>
+                <w:rFonts w:eastAsiaTheme="minorEastAsia" w:cstheme="minorHAnsi"/>
+              </w:rPr>
+              <w:t>1</w:t>
+            </w:r>
+            <w:r>
+              <w:rPr>
+                <w:rFonts w:eastAsiaTheme="minorEastAsia" w:cstheme="minorHAnsi"/>
+              </w:rPr>
+              <w:t>8</w:t>
+            </w:r>
+            <w:r>
+              <w:rPr>
+                <w:rFonts w:eastAsiaTheme="minorEastAsia" w:cstheme="minorHAnsi"/>
+              </w:rPr>
+              <w:t>)</w:t>
+            </w:r>
+          </w:p>
+        </w:tc>
+      </w:tr>
+    </w:tbl>
+    <w:p>
+      <w:pPr>
+        <w:spacing w:before="100" w:beforeAutospacing="1" w:after="100" w:afterAutospacing="1" w:line="240" w:lineRule="auto"/>
+        <w:jc w:val="both"/>
+        <w:rPr>
+          <w:rFonts w:eastAsiaTheme="minorEastAsia"/>
+        </w:rPr>
+      </w:pPr>
+      <w:r>
+        <w:rPr>
+          <w:rFonts w:eastAsiaTheme="minorEastAsia"/>
+        </w:rPr>
+        <w:t>Y el diagrama correspondiente en Simulink:</w:t>
+      </w:r>
+    </w:p>
+    <w:p>
+      <w:pPr>
+        <w:spacing w:before="100" w:beforeAutospacing="1" w:after="100" w:afterAutospacing="1" w:line="240" w:lineRule="auto"/>
+        <w:jc w:val="both"/>
+        <w:rPr>
+          <w:rFonts w:eastAsiaTheme="minorEastAsia"/>
+        </w:rPr>
+      </w:pPr>
+      <w:r>
+        <w:rPr>
+          <w:noProof/>
+        </w:rPr>
+        <w:lastRenderedPageBreak/>
+        <mc:AlternateContent>
+          <mc:Choice Requires="wps">
+            <w:drawing>
+              <wp:inline distT="0" distB="0" distL="0" distR="0" wp14:anchorId="6B416EE8" wp14:editId="5E4495AD">
+                <wp:extent cx="304800" cy="304800"/>
+                <wp:effectExtent l="0" t="0" r="0" b="0"/>
+                <wp:docPr id="5" name="Rectángulo 5"/>
+                <wp:cNvGraphicFramePr>
+                  <a:graphicFrameLocks xmlns:a="http://schemas.openxmlformats.org/drawingml/2006/main" noChangeAspect="1"/>
+                </wp:cNvGraphicFramePr>
+                <a:graphic xmlns:a="http://schemas.openxmlformats.org/drawingml/2006/main">
+                  <a:graphicData uri="http://schemas.microsoft.com/office/word/2010/wordprocessingShape">
+                    <wps:wsp>
+                      <wps:cNvSpPr>
+                        <a:spLocks noChangeAspect="1" noChangeArrowheads="1"/>
+                      </wps:cNvSpPr>
+                      <wps:spPr bwMode="auto">
+                        <a:xfrm>
+                          <a:off x="0" y="0"/>
+                          <a:ext cx="304800" cy="304800"/>
+                        </a:xfrm>
+                        <a:prstGeom prst="rect">
+                          <a:avLst/>
+                        </a:prstGeom>
+                        <a:noFill/>
+                        <a:ln>
+                          <a:noFill/>
+                        </a:ln>
+                        <a:extLst>
+                          <a:ext uri="{909E8E84-426E-40DD-AFC4-6F175D3DCCD1}">
+                            <a14:hiddenFill xmlns:a14="http://schemas.microsoft.com/office/drawing/2010/main">
+                              <a:solidFill>
+                                <a:srgbClr val="FFFFFF"/>
+                              </a:solidFill>
+                            </a14:hiddenFill>
+                          </a:ext>
+                          <a:ext uri="{91240B29-F687-4F45-9708-019B960494DF}">
+                            <a14:hiddenLine xmlns:a14="http://schemas.microsoft.com/office/drawing/2010/main" w="9525">
+                              <a:solidFill>
+                                <a:srgbClr val="000000"/>
+                              </a:solidFill>
+                              <a:miter lim="800000"/>
+                              <a:headEnd/>
+                              <a:tailEnd/>
+                            </a14:hiddenLine>
+                          </a:ext>
+                        </a:extLst>
+                      </wps:spPr>
+                      <wps:bodyPr rot="0" vert="horz" wrap="square" lIns="91440" tIns="45720" rIns="91440" bIns="45720" anchor="t" anchorCtr="0" upright="1">
+                        <a:noAutofit/>
+                      </wps:bodyPr>
+                    </wps:wsp>
+                  </a:graphicData>
+                </a:graphic>
+              </wp:inline>
+            </w:drawing>
+          </mc:Choice>
+          <mc:Fallback>
+            <w:pict>
+              <v:rect w14:anchorId="7F2F748B" id="Rectángulo 5" o:spid="_x0000_s1026" style="width:24pt;height:24pt;visibility:visible;mso-wrap-style:square;mso-left-percent:-10001;mso-top-percent:-10001;mso-position-horizontal:absolute;mso-position-horizontal-relative:char;mso-position-vertical:absolute;mso-position-vertical-relative:line;mso-left-percent:-10001;mso-top-percent:-10001;v-text-anchor:top" o:gfxdata="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" filled="f" stroked="f">
+                <o:lock v:ext="edit" aspectratio="t"/>
+                <w10:anchorlock/>
+              </v:rect>
+            </w:pict>
+          </mc:Fallback>
+        </mc:AlternateContent>
+      </w:r>
+      <w:r>
+        <w:rPr>
+          <w:rFonts w:eastAsiaTheme="minorEastAsia"/>
+        </w:rPr>
+        <w:drawing>
+          <wp:inline distT="0" distB="0" distL="0" distR="0" wp14:anchorId="021B0D67" wp14:editId="2D3550D9">
+            <wp:extent cx="6120130" cy="4074795"/>
+            <wp:effectExtent l="0" t="0" r="0" b="1905"/>
+            <wp:docPr id="6" name="Imagen 6"/>
+            <wp:cNvGraphicFramePr>
+              <a:graphicFrameLocks xmlns:a="http://schemas.openxmlformats.org/drawingml/2006/main" noChangeAspect="1"/>
+            </wp:cNvGraphicFramePr>
+            <a:graphic xmlns:a="http://schemas.openxmlformats.org/drawingml/2006/main">
+              <a:graphicData uri="http://schemas.openxmlformats.org/drawingml/2006/picture">
+                <pic:pic xmlns:pic="http://schemas.openxmlformats.org/drawingml/2006/picture">
+                  <pic:nvPicPr>
+                    <pic:cNvPr id="1" name=""/>
+                    <pic:cNvPicPr/>
+                  </pic:nvPicPr>
+                  <pic:blipFill>
+                    <a:blip r:embed="rId14"/>
+                    <a:stretch>
+                      <a:fillRect/>
+                    </a:stretch>
+                  </pic:blipFill>
+                  <pic:spPr>
+                    <a:xfrm>
+                      <a:off x="0" y="0"/>
+                      <a:ext cx="6120130" cy="4074795"/>
+                    </a:xfrm>
+                    <a:prstGeom prst="rect">
+                      <a:avLst/>
+                    </a:prstGeom>
+                  </pic:spPr>
+                </pic:pic>
+              </a:graphicData>
+            </a:graphic>
+          </wp:inline>
+        </w:drawing>
+      </w:r>
+    </w:p>
     <w:sectPr>
-      <w:headerReference w:type="default" r:id="rId14"/>
-      <w:footerReference w:type="default" r:id="rId15"/>
-      <w:headerReference w:type="first" r:id="rId16"/>
-      <w:footerReference w:type="first" r:id="rId17"/>
+      <w:headerReference w:type="default" r:id="rId15"/>
+      <w:footerReference w:type="default" r:id="rId16"/>
+      <w:headerReference w:type="first" r:id="rId17"/>
+      <w:footerReference w:type="first" r:id="rId18"/>
       <w:pgSz w:w="11906" w:h="16838" w:code="9"/>
       <w:pgMar w:top="284" w:right="1134" w:bottom="851" w:left="1134" w:header="284" w:footer="851" w:gutter="0"/>
       <w:pgNumType w:start="1"/>

</xml_diff>

<commit_message>
informe, continuación de linealización jacobiana
</commit_message>
<xml_diff>
--- a/Informe/Proyecto Final AyME Stella - Huertas .docx
+++ b/Informe/Proyecto Final AyME Stella - Huertas .docx
@@ -449,14 +449,27 @@
       <w:r>
         <w:t xml:space="preserve">Figura </w:t>
       </w:r>
-      <w:fldSimple w:instr=" SEQ Figura \* ARABIC ">
-        <w:r>
-          <w:rPr>
-            <w:noProof/>
-          </w:rPr>
-          <w:t>1</w:t>
-        </w:r>
-      </w:fldSimple>
+      <w:r>
+        <w:fldChar w:fldCharType="begin"/>
+      </w:r>
+      <w:r>
+        <w:instrText xml:space="preserve"> SEQ Figura \* ARABIC </w:instrText>
+      </w:r>
+      <w:r>
+        <w:fldChar w:fldCharType="separate"/>
+      </w:r>
+      <w:r>
+        <w:rPr>
+          <w:noProof/>
+        </w:rPr>
+        <w:t>1</w:t>
+      </w:r>
+      <w:r>
+        <w:rPr>
+          <w:noProof/>
+        </w:rPr>
+        <w:fldChar w:fldCharType="end"/>
+      </w:r>
       <w:r>
         <w:t>: Modelo físico del problema</w:t>
       </w:r>
@@ -9900,14 +9913,27 @@
       <w:r>
         <w:t xml:space="preserve">Figura </w:t>
       </w:r>
-      <w:fldSimple w:instr=" SEQ Figura \* ARABIC ">
-        <w:r>
-          <w:rPr>
-            <w:noProof/>
-          </w:rPr>
-          <w:t>2</w:t>
-        </w:r>
-      </w:fldSimple>
+      <w:r>
+        <w:fldChar w:fldCharType="begin"/>
+      </w:r>
+      <w:r>
+        <w:instrText xml:space="preserve"> SEQ Figura \* ARABIC </w:instrText>
+      </w:r>
+      <w:r>
+        <w:fldChar w:fldCharType="separate"/>
+      </w:r>
+      <w:r>
+        <w:rPr>
+          <w:noProof/>
+        </w:rPr>
+        <w:t>2</w:t>
+      </w:r>
+      <w:r>
+        <w:rPr>
+          <w:noProof/>
+        </w:rPr>
+        <w:fldChar w:fldCharType="end"/>
+      </w:r>
       <w:r>
         <w:t>: Subsistema mecánico</w:t>
       </w:r>
@@ -13828,14 +13854,27 @@
       <w:r>
         <w:t xml:space="preserve">Figura </w:t>
       </w:r>
-      <w:fldSimple w:instr=" SEQ Figura \* ARABIC ">
-        <w:r>
-          <w:rPr>
-            <w:noProof/>
-          </w:rPr>
-          <w:t>3</w:t>
-        </w:r>
-      </w:fldSimple>
+      <w:r>
+        <w:fldChar w:fldCharType="begin"/>
+      </w:r>
+      <w:r>
+        <w:instrText xml:space="preserve"> SEQ Figura \* ARABIC </w:instrText>
+      </w:r>
+      <w:r>
+        <w:fldChar w:fldCharType="separate"/>
+      </w:r>
+      <w:r>
+        <w:rPr>
+          <w:noProof/>
+        </w:rPr>
+        <w:t>3</w:t>
+      </w:r>
+      <w:r>
+        <w:rPr>
+          <w:noProof/>
+        </w:rPr>
+        <w:fldChar w:fldCharType="end"/>
+      </w:r>
       <w:r>
         <w:t>: Bloques de transformaciones de Park</w:t>
       </w:r>
@@ -18089,14 +18128,27 @@
       <w:r>
         <w:t xml:space="preserve">Figura </w:t>
       </w:r>
-      <w:fldSimple w:instr=" SEQ Figura \* ARABIC ">
-        <w:r>
-          <w:rPr>
-            <w:noProof/>
-          </w:rPr>
-          <w:t>4</w:t>
-        </w:r>
-      </w:fldSimple>
+      <w:r>
+        <w:fldChar w:fldCharType="begin"/>
+      </w:r>
+      <w:r>
+        <w:instrText xml:space="preserve"> SEQ Figura \* ARABIC </w:instrText>
+      </w:r>
+      <w:r>
+        <w:fldChar w:fldCharType="separate"/>
+      </w:r>
+      <w:r>
+        <w:rPr>
+          <w:noProof/>
+        </w:rPr>
+        <w:t>4</w:t>
+      </w:r>
+      <w:r>
+        <w:rPr>
+          <w:noProof/>
+        </w:rPr>
+        <w:fldChar w:fldCharType="end"/>
+      </w:r>
       <w:r>
         <w:t>: Subsistema electromagnético</w:t>
       </w:r>
@@ -20762,14 +20814,27 @@
       <w:r>
         <w:t xml:space="preserve">Figura </w:t>
       </w:r>
-      <w:fldSimple w:instr=" SEQ Figura \* ARABIC ">
-        <w:r>
-          <w:rPr>
-            <w:noProof/>
-          </w:rPr>
-          <w:t>5</w:t>
-        </w:r>
-      </w:fldSimple>
+      <w:r>
+        <w:fldChar w:fldCharType="begin"/>
+      </w:r>
+      <w:r>
+        <w:instrText xml:space="preserve"> SEQ Figura \* ARABIC </w:instrText>
+      </w:r>
+      <w:r>
+        <w:fldChar w:fldCharType="separate"/>
+      </w:r>
+      <w:r>
+        <w:rPr>
+          <w:noProof/>
+        </w:rPr>
+        <w:t>5</w:t>
+      </w:r>
+      <w:r>
+        <w:rPr>
+          <w:noProof/>
+        </w:rPr>
+        <w:fldChar w:fldCharType="end"/>
+      </w:r>
       <w:r>
         <w:t>: Subsistema térmico</w:t>
       </w:r>
@@ -23272,7 +23337,7 @@
     </w:p>
     <w:p>
       <w:pPr>
-        <w:spacing w:before="100" w:beforeAutospacing="1" w:after="0" w:line="240" w:lineRule="auto"/>
+        <w:spacing w:before="100" w:beforeAutospacing="1" w:after="100" w:afterAutospacing="1" w:line="240" w:lineRule="auto"/>
         <w:jc w:val="both"/>
       </w:pPr>
     </w:p>
@@ -24406,7 +24471,7 @@
           </w:tcPr>
           <w:p>
             <w:pPr>
-              <w:spacing w:before="240" w:after="120"/>
+              <w:spacing w:before="240"/>
               <w:jc w:val="center"/>
               <w:rPr>
                 <w:rFonts w:ascii="Cambria Math" w:eastAsiaTheme="minorEastAsia" w:hAnsi="Cambria Math"/>
@@ -25117,19 +25182,37 @@
       <w:r>
         <w:t xml:space="preserve">Figura </w:t>
       </w:r>
-      <w:fldSimple w:instr=" SEQ Figura \* ARABIC ">
-        <w:r>
-          <w:rPr>
-            <w:noProof/>
-          </w:rPr>
-          <w:t>6</w:t>
-        </w:r>
-      </w:fldSimple>
+      <w:r>
+        <w:fldChar w:fldCharType="begin"/>
+      </w:r>
+      <w:r>
+        <w:instrText xml:space="preserve"> SEQ Figura \* ARABIC </w:instrText>
+      </w:r>
+      <w:r>
+        <w:fldChar w:fldCharType="separate"/>
+      </w:r>
+      <w:r>
+        <w:rPr>
+          <w:noProof/>
+        </w:rPr>
+        <w:t>6</w:t>
+      </w:r>
+      <w:r>
+        <w:rPr>
+          <w:noProof/>
+        </w:rPr>
+        <w:fldChar w:fldCharType="end"/>
+      </w:r>
       <w:r>
         <w:t>: Subsistema mecánico completo</w:t>
       </w:r>
     </w:p>
     <w:p/>
+    <w:p>
+      <w:pPr>
+        <w:jc w:val="both"/>
+      </w:pPr>
+    </w:p>
     <w:p>
       <w:pPr>
         <w:jc w:val="both"/>
@@ -28874,8 +28957,8 @@
         <w:rPr>
           <w:rFonts w:eastAsiaTheme="minorEastAsia"/>
           <w:i/>
-          <w:sz w:val="8"/>
-          <w:szCs w:val="8"/>
+          <w:sz w:val="4"/>
+          <w:szCs w:val="4"/>
         </w:rPr>
       </w:pPr>
     </w:p>
@@ -29487,7 +29570,7 @@
       </w:tblGrid>
       <w:tr>
         <w:trPr>
-          <w:trHeight w:val="639"/>
+          <w:trHeight w:val="340"/>
           <w:jc w:val="center"/>
         </w:trPr>
         <w:tc>
@@ -29911,7 +29994,7 @@
     </w:tbl>
     <w:p>
       <w:pPr>
-        <w:spacing w:after="100" w:afterAutospacing="1"/>
+        <w:spacing w:before="120" w:after="100" w:afterAutospacing="1"/>
         <w:jc w:val="both"/>
       </w:pPr>
       <w:r>
@@ -30021,20 +30104,2471 @@
       <w:r>
         <w:t xml:space="preserve">Figura </w:t>
       </w:r>
-      <w:fldSimple w:instr=" SEQ Figura \* ARABIC ">
-        <w:r>
-          <w:rPr>
-            <w:noProof/>
-          </w:rPr>
-          <w:t>7</w:t>
-        </w:r>
-      </w:fldSimple>
+      <w:r>
+        <w:fldChar w:fldCharType="begin"/>
+      </w:r>
+      <w:r>
+        <w:instrText xml:space="preserve"> SEQ Figura \* ARABIC </w:instrText>
+      </w:r>
+      <w:r>
+        <w:fldChar w:fldCharType="separate"/>
+      </w:r>
+      <w:r>
+        <w:rPr>
+          <w:noProof/>
+        </w:rPr>
+        <w:t>7</w:t>
+      </w:r>
+      <w:r>
+        <w:rPr>
+          <w:noProof/>
+        </w:rPr>
+        <w:fldChar w:fldCharType="end"/>
+      </w:r>
       <w:r>
         <w:t xml:space="preserve">: </w:t>
       </w:r>
       <w:r>
         <w:t>Sistema físico completo</w:t>
       </w:r>
+    </w:p>
+    <w:p>
+      <w:pPr>
+        <w:spacing w:before="100" w:beforeAutospacing="1" w:after="100" w:afterAutospacing="1"/>
+        <w:jc w:val="both"/>
+      </w:pPr>
+    </w:p>
+    <w:p>
+      <w:pPr>
+        <w:pStyle w:val="Prrafodelista"/>
+        <w:numPr>
+          <w:ilvl w:val="2"/>
+          <w:numId w:val="4"/>
+        </w:numPr>
+        <w:spacing w:before="100" w:beforeAutospacing="1" w:after="100" w:afterAutospacing="1" w:line="240" w:lineRule="auto"/>
+        <w:jc w:val="both"/>
+        <w:rPr>
+          <w:rStyle w:val="nfasis"/>
+          <w:rFonts w:ascii="Cambria" w:hAnsi="Cambria"/>
+          <w:b/>
+          <w:bCs/>
+          <w:sz w:val="32"/>
+          <w:szCs w:val="32"/>
+        </w:rPr>
+      </w:pPr>
+      <w:r>
+        <w:rPr>
+          <w:rStyle w:val="nfasis"/>
+          <w:rFonts w:ascii="Cambria" w:hAnsi="Cambria"/>
+          <w:b/>
+          <w:bCs/>
+          <w:i w:val="0"/>
+          <w:iCs w:val="0"/>
+          <w:sz w:val="32"/>
+          <w:szCs w:val="32"/>
+        </w:rPr>
+        <w:t>Linealización jacobiana: Modelo global linealizado con parámetros variables (LPV)</w:t>
+      </w:r>
+    </w:p>
+    <w:p>
+      <w:pPr>
+        <w:spacing w:before="100" w:beforeAutospacing="1" w:after="100" w:afterAutospacing="1" w:line="240" w:lineRule="auto"/>
+        <w:jc w:val="both"/>
+      </w:pPr>
+      <w:r>
+        <w:t xml:space="preserve">El sistema bajo estudio presenta un comportamiento no lineal debido a la presencia de productos entre variables de estado y al acoplamiento existente entre los ejes </w:t>
+      </w:r>
+      <w:r>
+        <w:t>“</w:t>
+      </w:r>
+      <w:r>
+        <w:rPr>
+          <w:rStyle w:val="katex-mathml"/>
+        </w:rPr>
+        <w:t>d”</w:t>
+      </w:r>
+      <w:r>
+        <w:t xml:space="preserve"> (directo) y </w:t>
+      </w:r>
+      <w:r>
+        <w:t>“</w:t>
+      </w:r>
+      <w:r>
+        <w:rPr>
+          <w:rStyle w:val="katex-mathml"/>
+        </w:rPr>
+        <w:t>q</w:t>
+      </w:r>
+      <w:r>
+        <w:rPr>
+          <w:rStyle w:val="katex-mathml"/>
+        </w:rPr>
+        <w:t>”</w:t>
+      </w:r>
+      <w:r>
+        <w:t xml:space="preserve"> (en cuadratura). Estas características impiden su tratamiento directo mediante las herramientas clásicas del control lineal.</w:t>
+      </w:r>
+    </w:p>
+    <w:p>
+      <w:pPr>
+        <w:spacing w:before="100" w:beforeAutospacing="1" w:after="100" w:afterAutospacing="1" w:line="240" w:lineRule="auto"/>
+        <w:jc w:val="both"/>
+      </w:pPr>
+      <w:r>
+        <w:t xml:space="preserve">De manera general, un sistema dinámico no lineal puede describirse mediante un conjunto de ecuaciones diferenciales, donde la dinámica está representada por una función vectorial </w:t>
+      </w:r>
+      <m:oMath>
+        <m:r>
+          <w:rPr>
+            <w:rFonts w:ascii="Cambria Math" w:hAnsi="Cambria Math"/>
+          </w:rPr>
+          <m:t>f</m:t>
+        </m:r>
+      </m:oMath>
+      <w:r>
+        <w:t xml:space="preserve">, dependiente del vector de estado </w:t>
+      </w:r>
+      <m:oMath>
+        <m:r>
+          <w:rPr>
+            <w:rFonts w:ascii="Cambria Math" w:hAnsi="Cambria Math"/>
+          </w:rPr>
+          <m:t>x</m:t>
+        </m:r>
+        <m:d>
+          <m:dPr>
+            <m:ctrlPr>
+              <w:rPr>
+                <w:rFonts w:ascii="Cambria Math" w:hAnsi="Cambria Math"/>
+                <w:i/>
+              </w:rPr>
+            </m:ctrlPr>
+          </m:dPr>
+          <m:e>
+            <m:r>
+              <w:rPr>
+                <w:rFonts w:ascii="Cambria Math" w:hAnsi="Cambria Math"/>
+              </w:rPr>
+              <m:t>t</m:t>
+            </m:r>
+          </m:e>
+        </m:d>
+      </m:oMath>
+      <w:r>
+        <w:rPr>
+          <w:rFonts w:eastAsiaTheme="minorEastAsia"/>
+        </w:rPr>
+        <w:t xml:space="preserve"> </w:t>
+      </w:r>
+      <w:r>
+        <w:t xml:space="preserve">y de la entrada de control </w:t>
+      </w:r>
+      <m:oMath>
+        <m:r>
+          <w:rPr>
+            <w:rFonts w:ascii="Cambria Math" w:hAnsi="Cambria Math"/>
+          </w:rPr>
+          <m:t>u</m:t>
+        </m:r>
+        <m:d>
+          <m:dPr>
+            <m:ctrlPr>
+              <w:rPr>
+                <w:rFonts w:ascii="Cambria Math" w:hAnsi="Cambria Math"/>
+                <w:i/>
+              </w:rPr>
+            </m:ctrlPr>
+          </m:dPr>
+          <m:e>
+            <m:r>
+              <w:rPr>
+                <w:rFonts w:ascii="Cambria Math" w:hAnsi="Cambria Math"/>
+              </w:rPr>
+              <m:t>t</m:t>
+            </m:r>
+          </m:e>
+        </m:d>
+      </m:oMath>
+      <w:r>
+        <w:t>. La salida del sistema se considera, en este caso, como una combinación lineal de las variables de estado.</w:t>
+      </w:r>
+    </w:p>
+    <w:tbl>
+      <w:tblPr>
+        <w:tblStyle w:val="Tablaconcuadrcula"/>
+        <w:tblW w:w="0" w:type="auto"/>
+        <w:jc w:val="center"/>
+        <w:tblBorders>
+          <w:top w:val="none" w:sz="0" w:space="0" w:color="auto"/>
+          <w:left w:val="none" w:sz="0" w:space="0" w:color="auto"/>
+          <w:bottom w:val="none" w:sz="0" w:space="0" w:color="auto"/>
+          <w:right w:val="none" w:sz="0" w:space="0" w:color="auto"/>
+          <w:insideH w:val="none" w:sz="0" w:space="0" w:color="auto"/>
+          <w:insideV w:val="none" w:sz="0" w:space="0" w:color="auto"/>
+        </w:tblBorders>
+        <w:tblLook w:val="04A0" w:firstRow="1" w:lastRow="0" w:firstColumn="1" w:lastColumn="0" w:noHBand="0" w:noVBand="1"/>
+      </w:tblPr>
+      <w:tblGrid>
+        <w:gridCol w:w="9065"/>
+        <w:gridCol w:w="573"/>
+      </w:tblGrid>
+      <w:tr>
+        <w:trPr>
+          <w:trHeight w:val="639"/>
+          <w:jc w:val="center"/>
+        </w:trPr>
+        <w:tc>
+          <w:tcPr>
+            <w:tcW w:w="9065" w:type="dxa"/>
+          </w:tcPr>
+          <w:p>
+            <w:pPr>
+              <w:spacing w:before="100" w:beforeAutospacing="1" w:after="100" w:afterAutospacing="1"/>
+              <w:jc w:val="both"/>
+              <w:rPr>
+                <w:rFonts w:ascii="Cambria" w:eastAsiaTheme="minorEastAsia" w:hAnsi="Cambria"/>
+              </w:rPr>
+            </w:pPr>
+            <m:oMathPara>
+              <m:oMathParaPr>
+                <m:jc m:val="center"/>
+              </m:oMathParaPr>
+              <m:oMath>
+                <m:m>
+                  <m:mPr>
+                    <m:mcs>
+                      <m:mc>
+                        <m:mcPr>
+                          <m:count m:val="1"/>
+                          <m:mcJc m:val="center"/>
+                        </m:mcPr>
+                      </m:mc>
+                    </m:mcs>
+                    <m:ctrlPr>
+                      <w:rPr>
+                        <w:rFonts w:ascii="Cambria Math" w:hAnsi="Cambria Math"/>
+                        <w:i/>
+                      </w:rPr>
+                    </m:ctrlPr>
+                  </m:mPr>
+                  <m:mr>
+                    <m:e>
+                      <m:acc>
+                        <m:accPr>
+                          <m:chr m:val="̇"/>
+                          <m:ctrlPr>
+                            <w:rPr>
+                              <w:rFonts w:ascii="Cambria Math" w:hAnsi="Cambria Math"/>
+                            </w:rPr>
+                          </m:ctrlPr>
+                        </m:accPr>
+                        <m:e>
+                          <m:r>
+                            <w:rPr>
+                              <w:rFonts w:ascii="Cambria Math" w:hAnsi="Cambria Math"/>
+                            </w:rPr>
+                            <m:t>x</m:t>
+                          </m:r>
+                        </m:e>
+                      </m:acc>
+                      <m:d>
+                        <m:dPr>
+                          <m:ctrlPr>
+                            <w:rPr>
+                              <w:rFonts w:ascii="Cambria Math" w:hAnsi="Cambria Math"/>
+                              <w:i/>
+                            </w:rPr>
+                          </m:ctrlPr>
+                        </m:dPr>
+                        <m:e>
+                          <m:r>
+                            <w:rPr>
+                              <w:rFonts w:ascii="Cambria Math" w:hAnsi="Cambria Math"/>
+                            </w:rPr>
+                            <m:t>t</m:t>
+                          </m:r>
+                        </m:e>
+                      </m:d>
+                      <m:r>
+                        <w:rPr>
+                          <w:rFonts w:ascii="Cambria Math" w:hAnsi="Cambria Math"/>
+                        </w:rPr>
+                        <m:t>=f</m:t>
+                      </m:r>
+                      <m:d>
+                        <m:dPr>
+                          <m:ctrlPr>
+                            <w:rPr>
+                              <w:rFonts w:ascii="Cambria Math" w:hAnsi="Cambria Math"/>
+                              <w:i/>
+                            </w:rPr>
+                          </m:ctrlPr>
+                        </m:dPr>
+                        <m:e>
+                          <m:r>
+                            <w:rPr>
+                              <w:rFonts w:ascii="Cambria Math" w:hAnsi="Cambria Math"/>
+                            </w:rPr>
+                            <m:t>x</m:t>
+                          </m:r>
+                          <m:d>
+                            <m:dPr>
+                              <m:ctrlPr>
+                                <w:rPr>
+                                  <w:rFonts w:ascii="Cambria Math" w:hAnsi="Cambria Math"/>
+                                  <w:i/>
+                                </w:rPr>
+                              </m:ctrlPr>
+                            </m:dPr>
+                            <m:e>
+                              <m:r>
+                                <w:rPr>
+                                  <w:rFonts w:ascii="Cambria Math" w:hAnsi="Cambria Math"/>
+                                </w:rPr>
+                                <m:t>t</m:t>
+                              </m:r>
+                            </m:e>
+                          </m:d>
+                          <m:r>
+                            <w:rPr>
+                              <w:rFonts w:ascii="Cambria Math" w:hAnsi="Cambria Math"/>
+                            </w:rPr>
+                            <m:t>,u</m:t>
+                          </m:r>
+                          <m:d>
+                            <m:dPr>
+                              <m:ctrlPr>
+                                <w:rPr>
+                                  <w:rFonts w:ascii="Cambria Math" w:hAnsi="Cambria Math"/>
+                                  <w:i/>
+                                </w:rPr>
+                              </m:ctrlPr>
+                            </m:dPr>
+                            <m:e>
+                              <m:r>
+                                <w:rPr>
+                                  <w:rFonts w:ascii="Cambria Math" w:hAnsi="Cambria Math"/>
+                                </w:rPr>
+                                <m:t>t</m:t>
+                              </m:r>
+                            </m:e>
+                          </m:d>
+                        </m:e>
+                      </m:d>
+                      <m:r>
+                        <w:rPr>
+                          <w:rFonts w:ascii="Cambria Math" w:hAnsi="Cambria Math"/>
+                        </w:rPr>
+                        <m:t>,</m:t>
+                      </m:r>
+                      <m:r>
+                        <m:rPr>
+                          <m:sty m:val="p"/>
+                        </m:rPr>
+                        <w:rPr>
+                          <w:rFonts w:ascii="Cambria Math" w:hAnsi="Cambria Math"/>
+                        </w:rPr>
+                        <m:t> </m:t>
+                      </m:r>
+                      <m:r>
+                        <w:rPr>
+                          <w:rFonts w:ascii="Cambria Math" w:hAnsi="Cambria Math"/>
+                        </w:rPr>
+                        <m:t>x</m:t>
+                      </m:r>
+                      <m:d>
+                        <m:dPr>
+                          <m:ctrlPr>
+                            <w:rPr>
+                              <w:rFonts w:ascii="Cambria Math" w:hAnsi="Cambria Math"/>
+                              <w:i/>
+                            </w:rPr>
+                          </m:ctrlPr>
+                        </m:dPr>
+                        <m:e>
+                          <m:sSub>
+                            <m:sSubPr>
+                              <m:ctrlPr>
+                                <w:rPr>
+                                  <w:rFonts w:ascii="Cambria Math" w:hAnsi="Cambria Math"/>
+                                  <w:i/>
+                                </w:rPr>
+                              </m:ctrlPr>
+                            </m:sSubPr>
+                            <m:e>
+                              <m:r>
+                                <w:rPr>
+                                  <w:rFonts w:ascii="Cambria Math" w:hAnsi="Cambria Math"/>
+                                </w:rPr>
+                                <m:t>t</m:t>
+                              </m:r>
+                            </m:e>
+                            <m:sub>
+                              <m:r>
+                                <w:rPr>
+                                  <w:rFonts w:ascii="Cambria Math" w:hAnsi="Cambria Math"/>
+                                </w:rPr>
+                                <m:t>0</m:t>
+                              </m:r>
+                            </m:sub>
+                          </m:sSub>
+                        </m:e>
+                      </m:d>
+                      <m:r>
+                        <w:rPr>
+                          <w:rFonts w:ascii="Cambria Math" w:hAnsi="Cambria Math"/>
+                        </w:rPr>
+                        <m:t>=</m:t>
+                      </m:r>
+                      <m:sSub>
+                        <m:sSubPr>
+                          <m:ctrlPr>
+                            <w:rPr>
+                              <w:rFonts w:ascii="Cambria Math" w:hAnsi="Cambria Math"/>
+                              <w:i/>
+                            </w:rPr>
+                          </m:ctrlPr>
+                        </m:sSubPr>
+                        <m:e>
+                          <m:r>
+                            <w:rPr>
+                              <w:rFonts w:ascii="Cambria Math" w:hAnsi="Cambria Math"/>
+                            </w:rPr>
+                            <m:t>x</m:t>
+                          </m:r>
+                        </m:e>
+                        <m:sub>
+                          <m:r>
+                            <w:rPr>
+                              <w:rFonts w:ascii="Cambria Math" w:hAnsi="Cambria Math"/>
+                            </w:rPr>
+                            <m:t>0</m:t>
+                          </m:r>
+                        </m:sub>
+                      </m:sSub>
+                    </m:e>
+                  </m:mr>
+                  <m:mr>
+                    <m:e>
+                      <m:r>
+                        <w:rPr>
+                          <w:rFonts w:ascii="Cambria Math" w:hAnsi="Cambria Math"/>
+                        </w:rPr>
+                        <m:t>y</m:t>
+                      </m:r>
+                      <m:d>
+                        <m:dPr>
+                          <m:ctrlPr>
+                            <w:rPr>
+                              <w:rFonts w:ascii="Cambria Math" w:hAnsi="Cambria Math"/>
+                              <w:i/>
+                            </w:rPr>
+                          </m:ctrlPr>
+                        </m:dPr>
+                        <m:e>
+                          <m:r>
+                            <w:rPr>
+                              <w:rFonts w:ascii="Cambria Math" w:hAnsi="Cambria Math"/>
+                            </w:rPr>
+                            <m:t>t</m:t>
+                          </m:r>
+                        </m:e>
+                      </m:d>
+                      <m:r>
+                        <w:rPr>
+                          <w:rFonts w:ascii="Cambria Math" w:hAnsi="Cambria Math"/>
+                        </w:rPr>
+                        <m:t>=Cx</m:t>
+                      </m:r>
+                      <m:d>
+                        <m:dPr>
+                          <m:ctrlPr>
+                            <w:rPr>
+                              <w:rFonts w:ascii="Cambria Math" w:hAnsi="Cambria Math"/>
+                              <w:i/>
+                            </w:rPr>
+                          </m:ctrlPr>
+                        </m:dPr>
+                        <m:e>
+                          <m:r>
+                            <w:rPr>
+                              <w:rFonts w:ascii="Cambria Math" w:hAnsi="Cambria Math"/>
+                            </w:rPr>
+                            <m:t>t</m:t>
+                          </m:r>
+                        </m:e>
+                      </m:d>
+                      <m:r>
+                        <w:rPr>
+                          <w:rFonts w:ascii="Cambria Math" w:hAnsi="Cambria Math"/>
+                        </w:rPr>
+                        <m:t xml:space="preserve">                                        </m:t>
+                      </m:r>
+                    </m:e>
+                  </m:mr>
+                </m:m>
+              </m:oMath>
+            </m:oMathPara>
+          </w:p>
+        </w:tc>
+        <w:tc>
+          <w:tcPr>
+            <w:tcW w:w="573" w:type="dxa"/>
+          </w:tcPr>
+          <w:p>
+            <w:pPr>
+              <w:spacing w:before="120"/>
+              <w:jc w:val="right"/>
+              <w:rPr>
+                <w:rFonts w:eastAsiaTheme="minorEastAsia" w:cstheme="minorHAnsi"/>
+              </w:rPr>
+            </w:pPr>
+            <w:r>
+              <w:rPr>
+                <w:rFonts w:eastAsiaTheme="minorEastAsia" w:cstheme="minorHAnsi"/>
+              </w:rPr>
+              <w:t>(</w:t>
+            </w:r>
+            <w:r>
+              <w:rPr>
+                <w:rFonts w:eastAsiaTheme="minorEastAsia" w:cstheme="minorHAnsi"/>
+              </w:rPr>
+              <w:t>2</w:t>
+            </w:r>
+            <w:r>
+              <w:rPr>
+                <w:rFonts w:eastAsiaTheme="minorEastAsia" w:cstheme="minorHAnsi"/>
+              </w:rPr>
+              <w:t>6</w:t>
+            </w:r>
+            <w:r>
+              <w:rPr>
+                <w:rFonts w:eastAsiaTheme="minorEastAsia" w:cstheme="minorHAnsi"/>
+              </w:rPr>
+              <w:t>)</w:t>
+            </w:r>
+          </w:p>
+        </w:tc>
+      </w:tr>
+    </w:tbl>
+    <w:p>
+      <w:pPr>
+        <w:spacing w:before="120" w:after="100" w:afterAutospacing="1" w:line="240" w:lineRule="auto"/>
+        <w:jc w:val="both"/>
+      </w:pPr>
+      <w:r>
+        <w:t>Con el objetivo de analizar el comportamiento dinámico del sistema utilizando técnicas de control lineal, se procede a realizar una linealización del modelo no lineal. Para ello, se asume que todas las variables del sistema pueden descomponerse en una componente cuasi–estacionaria, de variación lenta en el tiempo, y una perturbación de pequeña magnitud asociada a variaciones rápidas alrededor del punto de operación.</w:t>
+      </w:r>
+    </w:p>
+    <w:tbl>
+      <w:tblPr>
+        <w:tblStyle w:val="Tablaconcuadrcula"/>
+        <w:tblW w:w="0" w:type="auto"/>
+        <w:jc w:val="center"/>
+        <w:tblBorders>
+          <w:top w:val="none" w:sz="0" w:space="0" w:color="auto"/>
+          <w:left w:val="none" w:sz="0" w:space="0" w:color="auto"/>
+          <w:bottom w:val="none" w:sz="0" w:space="0" w:color="auto"/>
+          <w:right w:val="none" w:sz="0" w:space="0" w:color="auto"/>
+          <w:insideH w:val="none" w:sz="0" w:space="0" w:color="auto"/>
+          <w:insideV w:val="none" w:sz="0" w:space="0" w:color="auto"/>
+        </w:tblBorders>
+        <w:tblLook w:val="04A0" w:firstRow="1" w:lastRow="0" w:firstColumn="1" w:lastColumn="0" w:noHBand="0" w:noVBand="1"/>
+      </w:tblPr>
+      <w:tblGrid>
+        <w:gridCol w:w="9055"/>
+        <w:gridCol w:w="573"/>
+      </w:tblGrid>
+      <w:tr>
+        <w:trPr>
+          <w:trHeight w:val="340"/>
+          <w:jc w:val="center"/>
+        </w:trPr>
+        <w:tc>
+          <w:tcPr>
+            <w:tcW w:w="9055" w:type="dxa"/>
+          </w:tcPr>
+          <w:p>
+            <w:pPr>
+              <w:spacing w:before="100" w:beforeAutospacing="1" w:after="100" w:afterAutospacing="1"/>
+              <w:jc w:val="both"/>
+              <w:rPr>
+                <w:rFonts w:ascii="Calibri" w:eastAsia="Calibri" w:hAnsi="Calibri" w:cs="Times New Roman"/>
+              </w:rPr>
+            </w:pPr>
+            <m:oMathPara>
+              <m:oMath>
+                <m:r>
+                  <w:rPr>
+                    <w:rFonts w:ascii="Cambria Math" w:hAnsi="Cambria Math" w:cstheme="minorHAnsi"/>
+                  </w:rPr>
+                  <m:t>z</m:t>
+                </m:r>
+                <m:d>
+                  <m:dPr>
+                    <m:ctrlPr>
+                      <w:rPr>
+                        <w:rFonts w:ascii="Cambria Math" w:hAnsi="Cambria Math" w:cstheme="minorHAnsi"/>
+                        <w:i/>
+                      </w:rPr>
+                    </m:ctrlPr>
+                  </m:dPr>
+                  <m:e>
+                    <m:r>
+                      <w:rPr>
+                        <w:rFonts w:ascii="Cambria Math" w:hAnsi="Cambria Math" w:cstheme="minorHAnsi"/>
+                      </w:rPr>
+                      <m:t>t</m:t>
+                    </m:r>
+                  </m:e>
+                </m:d>
+                <m:r>
+                  <w:rPr>
+                    <w:rFonts w:ascii="Cambria Math" w:hAnsi="Cambria Math" w:cstheme="minorHAnsi"/>
+                  </w:rPr>
+                  <m:t>=</m:t>
+                </m:r>
+                <m:sSub>
+                  <m:sSubPr>
+                    <m:ctrlPr>
+                      <w:rPr>
+                        <w:rFonts w:ascii="Cambria Math" w:hAnsi="Cambria Math" w:cstheme="minorHAnsi"/>
+                        <w:i/>
+                      </w:rPr>
+                    </m:ctrlPr>
+                  </m:sSubPr>
+                  <m:e>
+                    <m:r>
+                      <w:rPr>
+                        <w:rFonts w:ascii="Cambria Math" w:hAnsi="Cambria Math" w:cstheme="minorHAnsi"/>
+                      </w:rPr>
+                      <m:t>Z</m:t>
+                    </m:r>
+                  </m:e>
+                  <m:sub>
+                    <m:r>
+                      <w:rPr>
+                        <w:rFonts w:ascii="Cambria Math" w:hAnsi="Cambria Math" w:cstheme="minorHAnsi"/>
+                      </w:rPr>
+                      <m:t>0</m:t>
+                    </m:r>
+                  </m:sub>
+                </m:sSub>
+                <m:d>
+                  <m:dPr>
+                    <m:ctrlPr>
+                      <w:rPr>
+                        <w:rFonts w:ascii="Cambria Math" w:hAnsi="Cambria Math" w:cstheme="minorHAnsi"/>
+                        <w:i/>
+                      </w:rPr>
+                    </m:ctrlPr>
+                  </m:dPr>
+                  <m:e>
+                    <m:r>
+                      <w:rPr>
+                        <w:rFonts w:ascii="Cambria Math" w:hAnsi="Cambria Math" w:cstheme="minorHAnsi"/>
+                      </w:rPr>
+                      <m:t>t</m:t>
+                    </m:r>
+                  </m:e>
+                </m:d>
+                <m:r>
+                  <w:rPr>
+                    <w:rFonts w:ascii="Cambria Math" w:hAnsi="Cambria Math" w:cstheme="minorHAnsi"/>
+                  </w:rPr>
+                  <m:t>+</m:t>
+                </m:r>
+                <m:r>
+                  <m:rPr>
+                    <m:sty m:val="p"/>
+                  </m:rPr>
+                  <w:rPr>
+                    <w:rFonts w:ascii="Cambria Math" w:hAnsi="Cambria Math" w:cstheme="minorHAnsi"/>
+                  </w:rPr>
+                  <m:t>Δ</m:t>
+                </m:r>
+                <m:r>
+                  <w:rPr>
+                    <w:rFonts w:ascii="Cambria Math" w:hAnsi="Cambria Math" w:cstheme="minorHAnsi"/>
+                  </w:rPr>
+                  <m:t>z</m:t>
+                </m:r>
+                <m:d>
+                  <m:dPr>
+                    <m:ctrlPr>
+                      <w:rPr>
+                        <w:rFonts w:ascii="Cambria Math" w:hAnsi="Cambria Math" w:cstheme="minorHAnsi"/>
+                        <w:i/>
+                      </w:rPr>
+                    </m:ctrlPr>
+                  </m:dPr>
+                  <m:e>
+                    <m:r>
+                      <w:rPr>
+                        <w:rFonts w:ascii="Cambria Math" w:hAnsi="Cambria Math" w:cstheme="minorHAnsi"/>
+                      </w:rPr>
+                      <m:t>t</m:t>
+                    </m:r>
+                  </m:e>
+                </m:d>
+                <m:r>
+                  <w:rPr>
+                    <w:rFonts w:ascii="Cambria Math" w:hAnsi="Cambria Math"/>
+                  </w:rPr>
+                  <m:t xml:space="preserve"> </m:t>
+                </m:r>
+              </m:oMath>
+            </m:oMathPara>
+          </w:p>
+        </w:tc>
+        <w:tc>
+          <w:tcPr>
+            <w:tcW w:w="573" w:type="dxa"/>
+          </w:tcPr>
+          <w:p>
+            <w:pPr>
+              <w:spacing w:before="100" w:beforeAutospacing="1" w:after="100" w:afterAutospacing="1"/>
+              <w:jc w:val="right"/>
+              <w:rPr>
+                <w:rFonts w:eastAsiaTheme="minorEastAsia" w:cstheme="minorHAnsi"/>
+              </w:rPr>
+            </w:pPr>
+            <w:r>
+              <w:rPr>
+                <w:rFonts w:eastAsiaTheme="minorEastAsia" w:cstheme="minorHAnsi"/>
+              </w:rPr>
+              <w:t>(</w:t>
+            </w:r>
+            <w:r>
+              <w:rPr>
+                <w:rFonts w:eastAsiaTheme="minorEastAsia" w:cstheme="minorHAnsi"/>
+              </w:rPr>
+              <w:t>2</w:t>
+            </w:r>
+            <w:r>
+              <w:rPr>
+                <w:rFonts w:eastAsiaTheme="minorEastAsia" w:cstheme="minorHAnsi"/>
+              </w:rPr>
+              <w:t>7</w:t>
+            </w:r>
+            <w:r>
+              <w:rPr>
+                <w:rFonts w:eastAsiaTheme="minorEastAsia" w:cstheme="minorHAnsi"/>
+              </w:rPr>
+              <w:t>)</w:t>
+            </w:r>
+          </w:p>
+        </w:tc>
+      </w:tr>
+    </w:tbl>
+    <w:p>
+      <w:pPr>
+        <w:spacing w:before="120" w:after="100" w:afterAutospacing="1" w:line="240" w:lineRule="auto"/>
+        <w:jc w:val="both"/>
+      </w:pPr>
+      <w:r>
+        <w:t xml:space="preserve">Donde </w:t>
+      </w:r>
+      <m:oMath>
+        <m:sSub>
+          <m:sSubPr>
+            <m:ctrlPr>
+              <w:rPr>
+                <w:rFonts w:ascii="Cambria Math" w:hAnsi="Cambria Math" w:cstheme="minorHAnsi"/>
+                <w:i/>
+              </w:rPr>
+            </m:ctrlPr>
+          </m:sSubPr>
+          <m:e>
+            <m:r>
+              <w:rPr>
+                <w:rFonts w:ascii="Cambria Math" w:hAnsi="Cambria Math" w:cstheme="minorHAnsi"/>
+              </w:rPr>
+              <m:t>Z</m:t>
+            </m:r>
+          </m:e>
+          <m:sub>
+            <m:r>
+              <w:rPr>
+                <w:rFonts w:ascii="Cambria Math" w:hAnsi="Cambria Math" w:cstheme="minorHAnsi"/>
+              </w:rPr>
+              <m:t>0</m:t>
+            </m:r>
+          </m:sub>
+        </m:sSub>
+        <m:d>
+          <m:dPr>
+            <m:ctrlPr>
+              <w:rPr>
+                <w:rFonts w:ascii="Cambria Math" w:hAnsi="Cambria Math" w:cstheme="minorHAnsi"/>
+                <w:i/>
+              </w:rPr>
+            </m:ctrlPr>
+          </m:dPr>
+          <m:e>
+            <m:r>
+              <w:rPr>
+                <w:rFonts w:ascii="Cambria Math" w:hAnsi="Cambria Math" w:cstheme="minorHAnsi"/>
+              </w:rPr>
+              <m:t>t</m:t>
+            </m:r>
+          </m:e>
+        </m:d>
+      </m:oMath>
+      <w:r>
+        <w:rPr>
+          <w:rFonts w:eastAsiaTheme="minorEastAsia"/>
+        </w:rPr>
+        <w:t xml:space="preserve"> </w:t>
+      </w:r>
+      <w:r>
+        <w:t xml:space="preserve">representa el valor de operación o componente cuasi–estacionaria de la variable considerada, caracterizada por una variación lenta en el tiempo, mientras que </w:t>
+      </w:r>
+      <m:oMath>
+        <m:r>
+          <m:rPr>
+            <m:sty m:val="p"/>
+          </m:rPr>
+          <w:rPr>
+            <w:rFonts w:ascii="Cambria Math" w:hAnsi="Cambria Math" w:cstheme="minorHAnsi"/>
+          </w:rPr>
+          <m:t>Δ</m:t>
+        </m:r>
+        <m:r>
+          <w:rPr>
+            <w:rFonts w:ascii="Cambria Math" w:hAnsi="Cambria Math" w:cstheme="minorHAnsi"/>
+          </w:rPr>
+          <m:t>z</m:t>
+        </m:r>
+        <m:d>
+          <m:dPr>
+            <m:ctrlPr>
+              <w:rPr>
+                <w:rFonts w:ascii="Cambria Math" w:hAnsi="Cambria Math" w:cstheme="minorHAnsi"/>
+                <w:i/>
+              </w:rPr>
+            </m:ctrlPr>
+          </m:dPr>
+          <m:e>
+            <m:r>
+              <w:rPr>
+                <w:rFonts w:ascii="Cambria Math" w:hAnsi="Cambria Math" w:cstheme="minorHAnsi"/>
+              </w:rPr>
+              <m:t>t</m:t>
+            </m:r>
+          </m:e>
+        </m:d>
+      </m:oMath>
+      <w:r>
+        <w:t xml:space="preserve"> corresponde a una perturbación de pequeña magnitud asociada a variaciones rápidas alrededor de dicho punto de operación.</w:t>
+      </w:r>
+    </w:p>
+    <w:p>
+      <w:pPr>
+        <w:spacing w:before="100" w:beforeAutospacing="1" w:after="100" w:afterAutospacing="1" w:line="240" w:lineRule="auto"/>
+        <w:jc w:val="both"/>
+      </w:pPr>
+      <w:r>
+        <w:t>Luego, el sistema no lineal queda expresado de la siguiente manera:</w:t>
+      </w:r>
+    </w:p>
+    <w:p>
+      <w:pPr>
+        <w:spacing w:before="100" w:beforeAutospacing="1" w:after="100" w:afterAutospacing="1" w:line="240" w:lineRule="auto"/>
+        <w:jc w:val="both"/>
+      </w:pPr>
+    </w:p>
+    <w:p>
+      <w:pPr>
+        <w:spacing w:before="100" w:beforeAutospacing="1" w:after="100" w:afterAutospacing="1" w:line="240" w:lineRule="auto"/>
+        <w:jc w:val="both"/>
+      </w:pPr>
+    </w:p>
+    <w:tbl>
+      <w:tblPr>
+        <w:tblStyle w:val="Tablaconcuadrcula"/>
+        <w:tblW w:w="0" w:type="auto"/>
+        <w:jc w:val="center"/>
+        <w:tblBorders>
+          <w:top w:val="none" w:sz="0" w:space="0" w:color="auto"/>
+          <w:left w:val="none" w:sz="0" w:space="0" w:color="auto"/>
+          <w:bottom w:val="none" w:sz="0" w:space="0" w:color="auto"/>
+          <w:right w:val="none" w:sz="0" w:space="0" w:color="auto"/>
+          <w:insideH w:val="none" w:sz="0" w:space="0" w:color="auto"/>
+          <w:insideV w:val="none" w:sz="0" w:space="0" w:color="auto"/>
+        </w:tblBorders>
+        <w:tblLook w:val="04A0" w:firstRow="1" w:lastRow="0" w:firstColumn="1" w:lastColumn="0" w:noHBand="0" w:noVBand="1"/>
+      </w:tblPr>
+      <w:tblGrid>
+        <w:gridCol w:w="9055"/>
+        <w:gridCol w:w="573"/>
+      </w:tblGrid>
+      <w:tr>
+        <w:trPr>
+          <w:trHeight w:val="340"/>
+          <w:jc w:val="center"/>
+        </w:trPr>
+        <w:tc>
+          <w:tcPr>
+            <w:tcW w:w="9055" w:type="dxa"/>
+          </w:tcPr>
+          <w:p>
+            <w:pPr>
+              <w:spacing w:before="100" w:beforeAutospacing="1" w:after="120"/>
+              <w:jc w:val="both"/>
+              <w:rPr>
+                <w:rFonts w:ascii="Calibri" w:eastAsia="Calibri" w:hAnsi="Calibri" w:cs="Times New Roman"/>
+              </w:rPr>
+            </w:pPr>
+            <m:oMathPara>
+              <m:oMath>
+                <m:d>
+                  <m:dPr>
+                    <m:begChr m:val="{"/>
+                    <m:endChr m:val=""/>
+                    <m:ctrlPr>
+                      <w:rPr>
+                        <w:rFonts w:ascii="Cambria Math" w:hAnsi="Cambria Math"/>
+                        <w:i/>
+                      </w:rPr>
+                    </m:ctrlPr>
+                  </m:dPr>
+                  <m:e>
+                    <m:m>
+                      <m:mPr>
+                        <m:mcs>
+                          <m:mc>
+                            <m:mcPr>
+                              <m:count m:val="1"/>
+                              <m:mcJc m:val="center"/>
+                            </m:mcPr>
+                          </m:mc>
+                        </m:mcs>
+                        <m:ctrlPr>
+                          <w:rPr>
+                            <w:rFonts w:ascii="Cambria Math" w:hAnsi="Cambria Math"/>
+                            <w:i/>
+                          </w:rPr>
+                        </m:ctrlPr>
+                      </m:mPr>
+                      <m:mr>
+                        <m:e>
+                          <m:acc>
+                            <m:accPr>
+                              <m:chr m:val="̇"/>
+                              <m:ctrlPr>
+                                <w:rPr>
+                                  <w:rFonts w:ascii="Cambria Math" w:hAnsi="Cambria Math"/>
+                                  <w:i/>
+                                </w:rPr>
+                              </m:ctrlPr>
+                            </m:accPr>
+                            <m:e>
+                              <m:r>
+                                <w:rPr>
+                                  <w:rFonts w:ascii="Cambria Math" w:hAnsi="Cambria Math"/>
+                                </w:rPr>
+                                <m:t>x</m:t>
+                              </m:r>
+                            </m:e>
+                          </m:acc>
+                          <m:d>
+                            <m:dPr>
+                              <m:ctrlPr>
+                                <w:rPr>
+                                  <w:rFonts w:ascii="Cambria Math" w:hAnsi="Cambria Math"/>
+                                  <w:i/>
+                                </w:rPr>
+                              </m:ctrlPr>
+                            </m:dPr>
+                            <m:e>
+                              <m:r>
+                                <w:rPr>
+                                  <w:rFonts w:ascii="Cambria Math" w:hAnsi="Cambria Math"/>
+                                </w:rPr>
+                                <m:t>t</m:t>
+                              </m:r>
+                            </m:e>
+                          </m:d>
+                          <m:r>
+                            <w:rPr>
+                              <w:rFonts w:ascii="Cambria Math" w:hAnsi="Cambria Math"/>
+                            </w:rPr>
+                            <m:t>=</m:t>
+                          </m:r>
+                          <m:sSub>
+                            <m:sSubPr>
+                              <m:ctrlPr>
+                                <w:rPr>
+                                  <w:rFonts w:ascii="Cambria Math" w:hAnsi="Cambria Math"/>
+                                  <w:i/>
+                                </w:rPr>
+                              </m:ctrlPr>
+                            </m:sSubPr>
+                            <m:e>
+                              <m:acc>
+                                <m:accPr>
+                                  <m:chr m:val="̇"/>
+                                  <m:ctrlPr>
+                                    <w:rPr>
+                                      <w:rFonts w:ascii="Cambria Math" w:hAnsi="Cambria Math"/>
+                                      <w:i/>
+                                    </w:rPr>
+                                  </m:ctrlPr>
+                                </m:accPr>
+                                <m:e>
+                                  <m:r>
+                                    <w:rPr>
+                                      <w:rFonts w:ascii="Cambria Math" w:hAnsi="Cambria Math"/>
+                                    </w:rPr>
+                                    <m:t>X</m:t>
+                                  </m:r>
+                                </m:e>
+                              </m:acc>
+                            </m:e>
+                            <m:sub>
+                              <m:r>
+                                <w:rPr>
+                                  <w:rFonts w:ascii="Cambria Math" w:hAnsi="Cambria Math"/>
+                                </w:rPr>
+                                <m:t>0</m:t>
+                              </m:r>
+                            </m:sub>
+                          </m:sSub>
+                          <m:d>
+                            <m:dPr>
+                              <m:ctrlPr>
+                                <w:rPr>
+                                  <w:rFonts w:ascii="Cambria Math" w:hAnsi="Cambria Math"/>
+                                  <w:i/>
+                                </w:rPr>
+                              </m:ctrlPr>
+                            </m:dPr>
+                            <m:e>
+                              <m:r>
+                                <w:rPr>
+                                  <w:rFonts w:ascii="Cambria Math" w:hAnsi="Cambria Math"/>
+                                </w:rPr>
+                                <m:t>t</m:t>
+                              </m:r>
+                            </m:e>
+                          </m:d>
+                          <m:r>
+                            <w:rPr>
+                              <w:rFonts w:ascii="Cambria Math" w:hAnsi="Cambria Math"/>
+                            </w:rPr>
+                            <m:t>+Δ</m:t>
+                          </m:r>
+                          <m:acc>
+                            <m:accPr>
+                              <m:chr m:val="̇"/>
+                              <m:ctrlPr>
+                                <w:rPr>
+                                  <w:rFonts w:ascii="Cambria Math" w:hAnsi="Cambria Math"/>
+                                  <w:i/>
+                                </w:rPr>
+                              </m:ctrlPr>
+                            </m:accPr>
+                            <m:e>
+                              <m:r>
+                                <w:rPr>
+                                  <w:rFonts w:ascii="Cambria Math" w:hAnsi="Cambria Math"/>
+                                </w:rPr>
+                                <m:t>x</m:t>
+                              </m:r>
+                            </m:e>
+                          </m:acc>
+                          <m:d>
+                            <m:dPr>
+                              <m:ctrlPr>
+                                <w:rPr>
+                                  <w:rFonts w:ascii="Cambria Math" w:hAnsi="Cambria Math"/>
+                                  <w:i/>
+                                </w:rPr>
+                              </m:ctrlPr>
+                            </m:dPr>
+                            <m:e>
+                              <m:r>
+                                <w:rPr>
+                                  <w:rFonts w:ascii="Cambria Math" w:hAnsi="Cambria Math"/>
+                                </w:rPr>
+                                <m:t>t</m:t>
+                              </m:r>
+                            </m:e>
+                          </m:d>
+                          <m:r>
+                            <w:rPr>
+                              <w:rFonts w:ascii="Cambria Math" w:hAnsi="Cambria Math"/>
+                            </w:rPr>
+                            <m:t>=f</m:t>
+                          </m:r>
+                          <m:d>
+                            <m:dPr>
+                              <m:ctrlPr>
+                                <w:rPr>
+                                  <w:rFonts w:ascii="Cambria Math" w:hAnsi="Cambria Math"/>
+                                  <w:i/>
+                                </w:rPr>
+                              </m:ctrlPr>
+                            </m:dPr>
+                            <m:e>
+                              <m:sSub>
+                                <m:sSubPr>
+                                  <m:ctrlPr>
+                                    <w:rPr>
+                                      <w:rFonts w:ascii="Cambria Math" w:hAnsi="Cambria Math"/>
+                                      <w:i/>
+                                    </w:rPr>
+                                  </m:ctrlPr>
+                                </m:sSubPr>
+                                <m:e>
+                                  <m:r>
+                                    <w:rPr>
+                                      <w:rFonts w:ascii="Cambria Math" w:hAnsi="Cambria Math"/>
+                                    </w:rPr>
+                                    <m:t>X</m:t>
+                                  </m:r>
+                                </m:e>
+                                <m:sub>
+                                  <m:r>
+                                    <w:rPr>
+                                      <w:rFonts w:ascii="Cambria Math" w:hAnsi="Cambria Math"/>
+                                    </w:rPr>
+                                    <m:t>0</m:t>
+                                  </m:r>
+                                </m:sub>
+                              </m:sSub>
+                              <m:d>
+                                <m:dPr>
+                                  <m:ctrlPr>
+                                    <w:rPr>
+                                      <w:rFonts w:ascii="Cambria Math" w:hAnsi="Cambria Math"/>
+                                      <w:i/>
+                                    </w:rPr>
+                                  </m:ctrlPr>
+                                </m:dPr>
+                                <m:e>
+                                  <m:r>
+                                    <w:rPr>
+                                      <w:rFonts w:ascii="Cambria Math" w:hAnsi="Cambria Math"/>
+                                    </w:rPr>
+                                    <m:t>t</m:t>
+                                  </m:r>
+                                </m:e>
+                              </m:d>
+                              <m:r>
+                                <w:rPr>
+                                  <w:rFonts w:ascii="Cambria Math" w:hAnsi="Cambria Math"/>
+                                </w:rPr>
+                                <m:t>+Δx</m:t>
+                              </m:r>
+                              <m:d>
+                                <m:dPr>
+                                  <m:ctrlPr>
+                                    <w:rPr>
+                                      <w:rFonts w:ascii="Cambria Math" w:hAnsi="Cambria Math"/>
+                                      <w:i/>
+                                    </w:rPr>
+                                  </m:ctrlPr>
+                                </m:dPr>
+                                <m:e>
+                                  <m:r>
+                                    <w:rPr>
+                                      <w:rFonts w:ascii="Cambria Math" w:hAnsi="Cambria Math"/>
+                                    </w:rPr>
+                                    <m:t>t</m:t>
+                                  </m:r>
+                                </m:e>
+                              </m:d>
+                              <m:r>
+                                <w:rPr>
+                                  <w:rFonts w:ascii="Cambria Math" w:hAnsi="Cambria Math"/>
+                                </w:rPr>
+                                <m:t>,</m:t>
+                              </m:r>
+                              <m:sSub>
+                                <m:sSubPr>
+                                  <m:ctrlPr>
+                                    <w:rPr>
+                                      <w:rFonts w:ascii="Cambria Math" w:hAnsi="Cambria Math"/>
+                                      <w:i/>
+                                    </w:rPr>
+                                  </m:ctrlPr>
+                                </m:sSubPr>
+                                <m:e>
+                                  <m:r>
+                                    <w:rPr>
+                                      <w:rFonts w:ascii="Cambria Math" w:hAnsi="Cambria Math"/>
+                                    </w:rPr>
+                                    <m:t xml:space="preserve"> U</m:t>
+                                  </m:r>
+                                </m:e>
+                                <m:sub>
+                                  <m:r>
+                                    <w:rPr>
+                                      <w:rFonts w:ascii="Cambria Math" w:hAnsi="Cambria Math"/>
+                                    </w:rPr>
+                                    <m:t>0</m:t>
+                                  </m:r>
+                                </m:sub>
+                              </m:sSub>
+                              <m:d>
+                                <m:dPr>
+                                  <m:ctrlPr>
+                                    <w:rPr>
+                                      <w:rFonts w:ascii="Cambria Math" w:hAnsi="Cambria Math"/>
+                                      <w:i/>
+                                    </w:rPr>
+                                  </m:ctrlPr>
+                                </m:dPr>
+                                <m:e>
+                                  <m:r>
+                                    <w:rPr>
+                                      <w:rFonts w:ascii="Cambria Math" w:hAnsi="Cambria Math"/>
+                                    </w:rPr>
+                                    <m:t>t</m:t>
+                                  </m:r>
+                                </m:e>
+                              </m:d>
+                              <m:r>
+                                <w:rPr>
+                                  <w:rFonts w:ascii="Cambria Math" w:hAnsi="Cambria Math"/>
+                                </w:rPr>
+                                <m:t>+Δu</m:t>
+                              </m:r>
+                              <m:d>
+                                <m:dPr>
+                                  <m:ctrlPr>
+                                    <w:rPr>
+                                      <w:rFonts w:ascii="Cambria Math" w:hAnsi="Cambria Math"/>
+                                      <w:i/>
+                                    </w:rPr>
+                                  </m:ctrlPr>
+                                </m:dPr>
+                                <m:e>
+                                  <m:r>
+                                    <w:rPr>
+                                      <w:rFonts w:ascii="Cambria Math" w:hAnsi="Cambria Math"/>
+                                    </w:rPr>
+                                    <m:t>t</m:t>
+                                  </m:r>
+                                </m:e>
+                              </m:d>
+                            </m:e>
+                          </m:d>
+                          <m:r>
+                            <w:rPr>
+                              <w:rFonts w:ascii="Cambria Math" w:hAnsi="Cambria Math"/>
+                            </w:rPr>
+                            <m:t> </m:t>
+                          </m:r>
+                        </m:e>
+                      </m:mr>
+                      <m:mr>
+                        <m:e>
+                          <m:sSub>
+                            <m:sSubPr>
+                              <m:ctrlPr>
+                                <w:rPr>
+                                  <w:rFonts w:ascii="Cambria Math" w:hAnsi="Cambria Math"/>
+                                  <w:i/>
+                                </w:rPr>
+                              </m:ctrlPr>
+                            </m:sSubPr>
+                            <m:e>
+                              <m:r>
+                                <w:rPr>
+                                  <w:rFonts w:ascii="Cambria Math" w:hAnsi="Cambria Math"/>
+                                </w:rPr>
+                                <m:t>X</m:t>
+                              </m:r>
+                            </m:e>
+                            <m:sub>
+                              <m:r>
+                                <w:rPr>
+                                  <w:rFonts w:ascii="Cambria Math" w:hAnsi="Cambria Math"/>
+                                </w:rPr>
+                                <m:t>0</m:t>
+                              </m:r>
+                            </m:sub>
+                          </m:sSub>
+                          <m:d>
+                            <m:dPr>
+                              <m:ctrlPr>
+                                <w:rPr>
+                                  <w:rFonts w:ascii="Cambria Math" w:hAnsi="Cambria Math"/>
+                                  <w:i/>
+                                </w:rPr>
+                              </m:ctrlPr>
+                            </m:dPr>
+                            <m:e>
+                              <m:r>
+                                <w:rPr>
+                                  <w:rFonts w:ascii="Cambria Math" w:hAnsi="Cambria Math"/>
+                                </w:rPr>
+                                <m:t>0</m:t>
+                              </m:r>
+                            </m:e>
+                          </m:d>
+                          <m:r>
+                            <w:rPr>
+                              <w:rFonts w:ascii="Cambria Math" w:hAnsi="Cambria Math"/>
+                            </w:rPr>
+                            <m:t>+Δx</m:t>
+                          </m:r>
+                          <m:d>
+                            <m:dPr>
+                              <m:ctrlPr>
+                                <w:rPr>
+                                  <w:rFonts w:ascii="Cambria Math" w:hAnsi="Cambria Math"/>
+                                  <w:i/>
+                                </w:rPr>
+                              </m:ctrlPr>
+                            </m:dPr>
+                            <m:e>
+                              <m:r>
+                                <w:rPr>
+                                  <w:rFonts w:ascii="Cambria Math" w:hAnsi="Cambria Math"/>
+                                </w:rPr>
+                                <m:t>0</m:t>
+                              </m:r>
+                            </m:e>
+                          </m:d>
+                          <m:r>
+                            <w:rPr>
+                              <w:rFonts w:ascii="Cambria Math" w:hAnsi="Cambria Math"/>
+                            </w:rPr>
+                            <m:t>=</m:t>
+                          </m:r>
+                          <m:sSub>
+                            <m:sSubPr>
+                              <m:ctrlPr>
+                                <w:rPr>
+                                  <w:rFonts w:ascii="Cambria Math" w:hAnsi="Cambria Math"/>
+                                  <w:i/>
+                                </w:rPr>
+                              </m:ctrlPr>
+                            </m:sSubPr>
+                            <m:e>
+                              <m:r>
+                                <w:rPr>
+                                  <w:rFonts w:ascii="Cambria Math" w:hAnsi="Cambria Math"/>
+                                </w:rPr>
+                                <m:t>x</m:t>
+                              </m:r>
+                            </m:e>
+                            <m:sub>
+                              <m:r>
+                                <w:rPr>
+                                  <w:rFonts w:ascii="Cambria Math" w:hAnsi="Cambria Math"/>
+                                </w:rPr>
+                                <m:t>0</m:t>
+                              </m:r>
+                            </m:sub>
+                          </m:sSub>
+                          <m:r>
+                            <w:rPr>
+                              <w:rFonts w:ascii="Cambria Math" w:hAnsi="Cambria Math"/>
+                            </w:rPr>
+                            <m:t>⇒</m:t>
+                          </m:r>
+                          <w:bookmarkStart w:id="0" w:name="_Hlk221034459"/>
+                          <m:sSub>
+                            <m:sSubPr>
+                              <m:ctrlPr>
+                                <w:rPr>
+                                  <w:rFonts w:ascii="Cambria Math" w:hAnsi="Cambria Math"/>
+                                  <w:i/>
+                                </w:rPr>
+                              </m:ctrlPr>
+                            </m:sSubPr>
+                            <m:e>
+                              <m:r>
+                                <w:rPr>
+                                  <w:rFonts w:ascii="Cambria Math" w:hAnsi="Cambria Math"/>
+                                </w:rPr>
+                                <m:t>X</m:t>
+                              </m:r>
+                            </m:e>
+                            <m:sub>
+                              <m:r>
+                                <w:rPr>
+                                  <w:rFonts w:ascii="Cambria Math" w:hAnsi="Cambria Math"/>
+                                </w:rPr>
+                                <m:t>0</m:t>
+                              </m:r>
+                            </m:sub>
+                          </m:sSub>
+                          <m:d>
+                            <m:dPr>
+                              <m:ctrlPr>
+                                <w:rPr>
+                                  <w:rFonts w:ascii="Cambria Math" w:hAnsi="Cambria Math"/>
+                                  <w:i/>
+                                </w:rPr>
+                              </m:ctrlPr>
+                            </m:dPr>
+                            <m:e>
+                              <m:r>
+                                <w:rPr>
+                                  <w:rFonts w:ascii="Cambria Math" w:hAnsi="Cambria Math"/>
+                                </w:rPr>
+                                <m:t>0</m:t>
+                              </m:r>
+                            </m:e>
+                          </m:d>
+                          <w:bookmarkEnd w:id="0"/>
+                          <m:r>
+                            <w:rPr>
+                              <w:rFonts w:ascii="Cambria Math" w:hAnsi="Cambria Math"/>
+                            </w:rPr>
+                            <m:t>≡</m:t>
+                          </m:r>
+                          <m:sSub>
+                            <m:sSubPr>
+                              <m:ctrlPr>
+                                <w:rPr>
+                                  <w:rFonts w:ascii="Cambria Math" w:hAnsi="Cambria Math"/>
+                                  <w:i/>
+                                </w:rPr>
+                              </m:ctrlPr>
+                            </m:sSubPr>
+                            <m:e>
+                              <m:r>
+                                <w:rPr>
+                                  <w:rFonts w:ascii="Cambria Math" w:hAnsi="Cambria Math"/>
+                                </w:rPr>
+                                <m:t>x</m:t>
+                              </m:r>
+                            </m:e>
+                            <m:sub>
+                              <m:r>
+                                <w:rPr>
+                                  <w:rFonts w:ascii="Cambria Math" w:hAnsi="Cambria Math"/>
+                                </w:rPr>
+                                <m:t>0</m:t>
+                              </m:r>
+                            </m:sub>
+                          </m:sSub>
+                          <m:r>
+                            <w:rPr>
+                              <w:rFonts w:ascii="Cambria Math" w:hAnsi="Cambria Math"/>
+                            </w:rPr>
+                            <m:t>,      Δx</m:t>
+                          </m:r>
+                          <m:d>
+                            <m:dPr>
+                              <m:ctrlPr>
+                                <w:rPr>
+                                  <w:rFonts w:ascii="Cambria Math" w:hAnsi="Cambria Math"/>
+                                  <w:i/>
+                                </w:rPr>
+                              </m:ctrlPr>
+                            </m:dPr>
+                            <m:e>
+                              <m:r>
+                                <w:rPr>
+                                  <w:rFonts w:ascii="Cambria Math" w:hAnsi="Cambria Math"/>
+                                </w:rPr>
+                                <m:t>0</m:t>
+                              </m:r>
+                            </m:e>
+                          </m:d>
+                          <m:r>
+                            <w:rPr>
+                              <w:rFonts w:ascii="Cambria Math" w:hAnsi="Cambria Math"/>
+                            </w:rPr>
+                            <m:t xml:space="preserve">≡0                     </m:t>
+                          </m:r>
+                        </m:e>
+                      </m:mr>
+                      <m:mr>
+                        <m:e>
+                          <m:sSub>
+                            <m:sSubPr>
+                              <m:ctrlPr>
+                                <w:rPr>
+                                  <w:rFonts w:ascii="Cambria Math" w:hAnsi="Cambria Math"/>
+                                  <w:i/>
+                                </w:rPr>
+                              </m:ctrlPr>
+                            </m:sSubPr>
+                            <m:e>
+                              <m:r>
+                                <w:rPr>
+                                  <w:rFonts w:ascii="Cambria Math" w:hAnsi="Cambria Math"/>
+                                </w:rPr>
+                                <m:t>Y</m:t>
+                              </m:r>
+                            </m:e>
+                            <m:sub>
+                              <m:r>
+                                <w:rPr>
+                                  <w:rFonts w:ascii="Cambria Math" w:hAnsi="Cambria Math"/>
+                                </w:rPr>
+                                <m:t>0</m:t>
+                              </m:r>
+                            </m:sub>
+                          </m:sSub>
+                          <m:d>
+                            <m:dPr>
+                              <m:ctrlPr>
+                                <w:rPr>
+                                  <w:rFonts w:ascii="Cambria Math" w:hAnsi="Cambria Math"/>
+                                  <w:i/>
+                                </w:rPr>
+                              </m:ctrlPr>
+                            </m:dPr>
+                            <m:e>
+                              <m:r>
+                                <w:rPr>
+                                  <w:rFonts w:ascii="Cambria Math" w:hAnsi="Cambria Math"/>
+                                </w:rPr>
+                                <m:t>t</m:t>
+                              </m:r>
+                            </m:e>
+                          </m:d>
+                          <m:r>
+                            <w:rPr>
+                              <w:rFonts w:ascii="Cambria Math" w:hAnsi="Cambria Math"/>
+                            </w:rPr>
+                            <m:t>+Δy</m:t>
+                          </m:r>
+                          <m:d>
+                            <m:dPr>
+                              <m:ctrlPr>
+                                <w:rPr>
+                                  <w:rFonts w:ascii="Cambria Math" w:hAnsi="Cambria Math"/>
+                                  <w:i/>
+                                </w:rPr>
+                              </m:ctrlPr>
+                            </m:dPr>
+                            <m:e>
+                              <m:r>
+                                <w:rPr>
+                                  <w:rFonts w:ascii="Cambria Math" w:hAnsi="Cambria Math"/>
+                                </w:rPr>
+                                <m:t>t</m:t>
+                              </m:r>
+                            </m:e>
+                          </m:d>
+                          <m:r>
+                            <w:rPr>
+                              <w:rFonts w:ascii="Cambria Math" w:hAnsi="Cambria Math"/>
+                            </w:rPr>
+                            <m:t>=C </m:t>
+                          </m:r>
+                          <m:sSub>
+                            <m:sSubPr>
+                              <m:ctrlPr>
+                                <w:rPr>
+                                  <w:rFonts w:ascii="Cambria Math" w:hAnsi="Cambria Math"/>
+                                  <w:i/>
+                                </w:rPr>
+                              </m:ctrlPr>
+                            </m:sSubPr>
+                            <m:e>
+                              <m:r>
+                                <w:rPr>
+                                  <w:rFonts w:ascii="Cambria Math" w:hAnsi="Cambria Math"/>
+                                </w:rPr>
+                                <m:t>X</m:t>
+                              </m:r>
+                            </m:e>
+                            <m:sub>
+                              <m:r>
+                                <w:rPr>
+                                  <w:rFonts w:ascii="Cambria Math" w:hAnsi="Cambria Math"/>
+                                </w:rPr>
+                                <m:t>0</m:t>
+                              </m:r>
+                            </m:sub>
+                          </m:sSub>
+                          <m:d>
+                            <m:dPr>
+                              <m:ctrlPr>
+                                <w:rPr>
+                                  <w:rFonts w:ascii="Cambria Math" w:hAnsi="Cambria Math"/>
+                                  <w:i/>
+                                </w:rPr>
+                              </m:ctrlPr>
+                            </m:dPr>
+                            <m:e>
+                              <m:r>
+                                <w:rPr>
+                                  <w:rFonts w:ascii="Cambria Math" w:hAnsi="Cambria Math"/>
+                                </w:rPr>
+                                <m:t>t</m:t>
+                              </m:r>
+                            </m:e>
+                          </m:d>
+                          <m:r>
+                            <w:rPr>
+                              <w:rFonts w:ascii="Cambria Math" w:hAnsi="Cambria Math"/>
+                            </w:rPr>
+                            <m:t>+C Δx</m:t>
+                          </m:r>
+                          <m:d>
+                            <m:dPr>
+                              <m:ctrlPr>
+                                <w:rPr>
+                                  <w:rFonts w:ascii="Cambria Math" w:hAnsi="Cambria Math"/>
+                                  <w:i/>
+                                </w:rPr>
+                              </m:ctrlPr>
+                            </m:dPr>
+                            <m:e>
+                              <m:r>
+                                <w:rPr>
+                                  <w:rFonts w:ascii="Cambria Math" w:hAnsi="Cambria Math"/>
+                                </w:rPr>
+                                <m:t>t</m:t>
+                              </m:r>
+                            </m:e>
+                          </m:d>
+                          <m:r>
+                            <w:rPr>
+                              <w:rFonts w:ascii="Cambria Math" w:hAnsi="Cambria Math"/>
+                            </w:rPr>
+                            <m:t xml:space="preserve">                                                </m:t>
+                          </m:r>
+                        </m:e>
+                      </m:mr>
+                    </m:m>
+                  </m:e>
+                </m:d>
+              </m:oMath>
+            </m:oMathPara>
+          </w:p>
+        </w:tc>
+        <w:tc>
+          <w:tcPr>
+            <w:tcW w:w="573" w:type="dxa"/>
+          </w:tcPr>
+          <w:p>
+            <w:pPr>
+              <w:spacing w:before="360" w:after="100" w:afterAutospacing="1"/>
+              <w:jc w:val="right"/>
+              <w:rPr>
+                <w:rFonts w:eastAsiaTheme="minorEastAsia" w:cstheme="minorHAnsi"/>
+              </w:rPr>
+            </w:pPr>
+            <w:r>
+              <w:rPr>
+                <w:rFonts w:eastAsiaTheme="minorEastAsia" w:cstheme="minorHAnsi"/>
+              </w:rPr>
+              <w:t>(</w:t>
+            </w:r>
+            <w:r>
+              <w:rPr>
+                <w:rFonts w:eastAsiaTheme="minorEastAsia" w:cstheme="minorHAnsi"/>
+              </w:rPr>
+              <w:t>2</w:t>
+            </w:r>
+            <w:r>
+              <w:rPr>
+                <w:rFonts w:eastAsiaTheme="minorEastAsia" w:cstheme="minorHAnsi"/>
+              </w:rPr>
+              <w:t>8</w:t>
+            </w:r>
+            <w:r>
+              <w:rPr>
+                <w:rFonts w:eastAsiaTheme="minorEastAsia" w:cstheme="minorHAnsi"/>
+              </w:rPr>
+              <w:t>)</w:t>
+            </w:r>
+          </w:p>
+        </w:tc>
+      </w:tr>
+    </w:tbl>
+    <w:p>
+      <w:pPr>
+        <w:spacing w:before="120" w:after="120" w:line="240" w:lineRule="auto"/>
+        <w:jc w:val="both"/>
+        <w:rPr>
+          <w:rFonts w:cstheme="minorHAnsi"/>
+        </w:rPr>
+      </w:pPr>
+      <w:r>
+        <w:rPr>
+          <w:rFonts w:cstheme="minorHAnsi"/>
+        </w:rPr>
+        <w:t>Aproximando mediante serie de Taylor truncada a 1° orden:</w:t>
+      </w:r>
+    </w:p>
+    <w:tbl>
+      <w:tblPr>
+        <w:tblStyle w:val="Tablaconcuadrcula"/>
+        <w:tblW w:w="0" w:type="auto"/>
+        <w:jc w:val="center"/>
+        <w:tblBorders>
+          <w:top w:val="none" w:sz="0" w:space="0" w:color="auto"/>
+          <w:left w:val="none" w:sz="0" w:space="0" w:color="auto"/>
+          <w:bottom w:val="none" w:sz="0" w:space="0" w:color="auto"/>
+          <w:right w:val="none" w:sz="0" w:space="0" w:color="auto"/>
+          <w:insideH w:val="none" w:sz="0" w:space="0" w:color="auto"/>
+          <w:insideV w:val="none" w:sz="0" w:space="0" w:color="auto"/>
+        </w:tblBorders>
+        <w:tblLook w:val="04A0" w:firstRow="1" w:lastRow="0" w:firstColumn="1" w:lastColumn="0" w:noHBand="0" w:noVBand="1"/>
+      </w:tblPr>
+      <w:tblGrid>
+        <w:gridCol w:w="9055"/>
+        <w:gridCol w:w="573"/>
+      </w:tblGrid>
+      <w:tr>
+        <w:trPr>
+          <w:trHeight w:val="340"/>
+          <w:jc w:val="center"/>
+        </w:trPr>
+        <w:tc>
+          <w:tcPr>
+            <w:tcW w:w="9055" w:type="dxa"/>
+          </w:tcPr>
+          <w:p>
+            <w:pPr>
+              <w:spacing w:before="100" w:beforeAutospacing="1" w:after="100" w:afterAutospacing="1"/>
+              <w:jc w:val="both"/>
+              <w:rPr>
+                <w:rFonts w:ascii="Calibri" w:eastAsia="Calibri" w:hAnsi="Calibri" w:cs="Times New Roman"/>
+              </w:rPr>
+            </w:pPr>
+            <m:oMathPara>
+              <m:oMath>
+                <m:r>
+                  <w:rPr>
+                    <w:rFonts w:ascii="Cambria Math" w:hAnsi="Cambria Math" w:cstheme="minorHAnsi"/>
+                  </w:rPr>
+                  <m:t>f</m:t>
+                </m:r>
+                <m:d>
+                  <m:dPr>
+                    <m:ctrlPr>
+                      <w:rPr>
+                        <w:rFonts w:ascii="Cambria Math" w:hAnsi="Cambria Math" w:cstheme="minorHAnsi"/>
+                        <w:i/>
+                      </w:rPr>
+                    </m:ctrlPr>
+                  </m:dPr>
+                  <m:e>
+                    <m:sSub>
+                      <m:sSubPr>
+                        <m:ctrlPr>
+                          <w:rPr>
+                            <w:rFonts w:ascii="Cambria Math" w:hAnsi="Cambria Math" w:cstheme="minorHAnsi"/>
+                            <w:i/>
+                          </w:rPr>
+                        </m:ctrlPr>
+                      </m:sSubPr>
+                      <m:e>
+                        <m:r>
+                          <w:rPr>
+                            <w:rFonts w:ascii="Cambria Math" w:hAnsi="Cambria Math" w:cstheme="minorHAnsi"/>
+                          </w:rPr>
+                          <m:t>X</m:t>
+                        </m:r>
+                      </m:e>
+                      <m:sub>
+                        <m:r>
+                          <w:rPr>
+                            <w:rFonts w:ascii="Cambria Math" w:hAnsi="Cambria Math" w:cstheme="minorHAnsi"/>
+                          </w:rPr>
+                          <m:t>0</m:t>
+                        </m:r>
+                      </m:sub>
+                    </m:sSub>
+                    <m:d>
+                      <m:dPr>
+                        <m:ctrlPr>
+                          <w:rPr>
+                            <w:rFonts w:ascii="Cambria Math" w:hAnsi="Cambria Math" w:cstheme="minorHAnsi"/>
+                            <w:i/>
+                          </w:rPr>
+                        </m:ctrlPr>
+                      </m:dPr>
+                      <m:e>
+                        <m:r>
+                          <w:rPr>
+                            <w:rFonts w:ascii="Cambria Math" w:hAnsi="Cambria Math" w:cstheme="minorHAnsi"/>
+                          </w:rPr>
+                          <m:t>t</m:t>
+                        </m:r>
+                      </m:e>
+                    </m:d>
+                    <m:r>
+                      <w:rPr>
+                        <w:rFonts w:ascii="Cambria Math" w:hAnsi="Cambria Math" w:cstheme="minorHAnsi"/>
+                      </w:rPr>
+                      <m:t>+</m:t>
+                    </m:r>
+                    <m:r>
+                      <m:rPr>
+                        <m:sty m:val="p"/>
+                      </m:rPr>
+                      <w:rPr>
+                        <w:rFonts w:ascii="Cambria Math" w:hAnsi="Cambria Math" w:cstheme="minorHAnsi"/>
+                      </w:rPr>
+                      <m:t>Δ</m:t>
+                    </m:r>
+                    <m:r>
+                      <w:rPr>
+                        <w:rFonts w:ascii="Cambria Math" w:hAnsi="Cambria Math" w:cstheme="minorHAnsi"/>
+                      </w:rPr>
+                      <m:t>x</m:t>
+                    </m:r>
+                    <m:d>
+                      <m:dPr>
+                        <m:ctrlPr>
+                          <w:rPr>
+                            <w:rFonts w:ascii="Cambria Math" w:hAnsi="Cambria Math" w:cstheme="minorHAnsi"/>
+                            <w:i/>
+                          </w:rPr>
+                        </m:ctrlPr>
+                      </m:dPr>
+                      <m:e>
+                        <m:r>
+                          <w:rPr>
+                            <w:rFonts w:ascii="Cambria Math" w:hAnsi="Cambria Math" w:cstheme="minorHAnsi"/>
+                          </w:rPr>
+                          <m:t>t</m:t>
+                        </m:r>
+                      </m:e>
+                    </m:d>
+                    <m:r>
+                      <w:rPr>
+                        <w:rFonts w:ascii="Cambria Math" w:hAnsi="Cambria Math" w:cstheme="minorHAnsi"/>
+                      </w:rPr>
+                      <m:t>,</m:t>
+                    </m:r>
+                    <m:sSub>
+                      <m:sSubPr>
+                        <m:ctrlPr>
+                          <w:rPr>
+                            <w:rFonts w:ascii="Cambria Math" w:hAnsi="Cambria Math" w:cstheme="minorHAnsi"/>
+                            <w:i/>
+                          </w:rPr>
+                        </m:ctrlPr>
+                      </m:sSubPr>
+                      <m:e>
+                        <m:r>
+                          <w:rPr>
+                            <w:rFonts w:ascii="Cambria Math" w:hAnsi="Cambria Math" w:cstheme="minorHAnsi"/>
+                          </w:rPr>
+                          <m:t>U</m:t>
+                        </m:r>
+                      </m:e>
+                      <m:sub>
+                        <m:r>
+                          <w:rPr>
+                            <w:rFonts w:ascii="Cambria Math" w:hAnsi="Cambria Math" w:cstheme="minorHAnsi"/>
+                          </w:rPr>
+                          <m:t>0</m:t>
+                        </m:r>
+                      </m:sub>
+                    </m:sSub>
+                    <m:d>
+                      <m:dPr>
+                        <m:ctrlPr>
+                          <w:rPr>
+                            <w:rFonts w:ascii="Cambria Math" w:hAnsi="Cambria Math" w:cstheme="minorHAnsi"/>
+                            <w:i/>
+                          </w:rPr>
+                        </m:ctrlPr>
+                      </m:dPr>
+                      <m:e>
+                        <m:r>
+                          <w:rPr>
+                            <w:rFonts w:ascii="Cambria Math" w:hAnsi="Cambria Math" w:cstheme="minorHAnsi"/>
+                          </w:rPr>
+                          <m:t>t</m:t>
+                        </m:r>
+                      </m:e>
+                    </m:d>
+                    <m:r>
+                      <w:rPr>
+                        <w:rFonts w:ascii="Cambria Math" w:hAnsi="Cambria Math" w:cstheme="minorHAnsi"/>
+                      </w:rPr>
+                      <m:t>+</m:t>
+                    </m:r>
+                    <m:r>
+                      <m:rPr>
+                        <m:sty m:val="p"/>
+                      </m:rPr>
+                      <w:rPr>
+                        <w:rFonts w:ascii="Cambria Math" w:hAnsi="Cambria Math" w:cstheme="minorHAnsi"/>
+                      </w:rPr>
+                      <m:t>Δ</m:t>
+                    </m:r>
+                    <m:r>
+                      <w:rPr>
+                        <w:rFonts w:ascii="Cambria Math" w:hAnsi="Cambria Math" w:cstheme="minorHAnsi"/>
+                      </w:rPr>
+                      <m:t>u</m:t>
+                    </m:r>
+                    <m:d>
+                      <m:dPr>
+                        <m:ctrlPr>
+                          <w:rPr>
+                            <w:rFonts w:ascii="Cambria Math" w:hAnsi="Cambria Math" w:cstheme="minorHAnsi"/>
+                            <w:i/>
+                          </w:rPr>
+                        </m:ctrlPr>
+                      </m:dPr>
+                      <m:e>
+                        <m:r>
+                          <w:rPr>
+                            <w:rFonts w:ascii="Cambria Math" w:hAnsi="Cambria Math" w:cstheme="minorHAnsi"/>
+                          </w:rPr>
+                          <m:t>t</m:t>
+                        </m:r>
+                      </m:e>
+                    </m:d>
+                  </m:e>
+                </m:d>
+                <m:r>
+                  <m:rPr>
+                    <m:sty m:val="p"/>
+                  </m:rPr>
+                  <w:rPr>
+                    <w:rFonts w:ascii="Cambria Math" w:hAnsi="Cambria Math" w:cstheme="minorHAnsi"/>
+                  </w:rPr>
+                  <m:t>≈</m:t>
+                </m:r>
+                <m:r>
+                  <w:rPr>
+                    <w:rFonts w:ascii="Cambria Math" w:hAnsi="Cambria Math" w:cstheme="minorHAnsi"/>
+                  </w:rPr>
+                  <m:t>f</m:t>
+                </m:r>
+                <m:d>
+                  <m:dPr>
+                    <m:ctrlPr>
+                      <w:rPr>
+                        <w:rFonts w:ascii="Cambria Math" w:hAnsi="Cambria Math" w:cstheme="minorHAnsi"/>
+                        <w:i/>
+                      </w:rPr>
+                    </m:ctrlPr>
+                  </m:dPr>
+                  <m:e>
+                    <m:sSub>
+                      <m:sSubPr>
+                        <m:ctrlPr>
+                          <w:rPr>
+                            <w:rFonts w:ascii="Cambria Math" w:hAnsi="Cambria Math" w:cstheme="minorHAnsi"/>
+                            <w:i/>
+                          </w:rPr>
+                        </m:ctrlPr>
+                      </m:sSubPr>
+                      <m:e>
+                        <m:r>
+                          <w:rPr>
+                            <w:rFonts w:ascii="Cambria Math" w:hAnsi="Cambria Math" w:cstheme="minorHAnsi"/>
+                          </w:rPr>
+                          <m:t>X</m:t>
+                        </m:r>
+                      </m:e>
+                      <m:sub>
+                        <m:r>
+                          <w:rPr>
+                            <w:rFonts w:ascii="Cambria Math" w:hAnsi="Cambria Math" w:cstheme="minorHAnsi"/>
+                          </w:rPr>
+                          <m:t>0</m:t>
+                        </m:r>
+                      </m:sub>
+                    </m:sSub>
+                    <m:d>
+                      <m:dPr>
+                        <m:ctrlPr>
+                          <w:rPr>
+                            <w:rFonts w:ascii="Cambria Math" w:hAnsi="Cambria Math" w:cstheme="minorHAnsi"/>
+                            <w:i/>
+                          </w:rPr>
+                        </m:ctrlPr>
+                      </m:dPr>
+                      <m:e>
+                        <m:r>
+                          <w:rPr>
+                            <w:rFonts w:ascii="Cambria Math" w:hAnsi="Cambria Math" w:cstheme="minorHAnsi"/>
+                          </w:rPr>
+                          <m:t>t</m:t>
+                        </m:r>
+                      </m:e>
+                    </m:d>
+                    <m:r>
+                      <w:rPr>
+                        <w:rFonts w:ascii="Cambria Math" w:hAnsi="Cambria Math" w:cstheme="minorHAnsi"/>
+                      </w:rPr>
+                      <m:t>,</m:t>
+                    </m:r>
+                    <m:sSub>
+                      <m:sSubPr>
+                        <m:ctrlPr>
+                          <w:rPr>
+                            <w:rFonts w:ascii="Cambria Math" w:hAnsi="Cambria Math" w:cstheme="minorHAnsi"/>
+                            <w:i/>
+                          </w:rPr>
+                        </m:ctrlPr>
+                      </m:sSubPr>
+                      <m:e>
+                        <m:r>
+                          <w:rPr>
+                            <w:rFonts w:ascii="Cambria Math" w:hAnsi="Cambria Math" w:cstheme="minorHAnsi"/>
+                          </w:rPr>
+                          <m:t>U</m:t>
+                        </m:r>
+                      </m:e>
+                      <m:sub>
+                        <m:r>
+                          <w:rPr>
+                            <w:rFonts w:ascii="Cambria Math" w:hAnsi="Cambria Math" w:cstheme="minorHAnsi"/>
+                          </w:rPr>
+                          <m:t>0</m:t>
+                        </m:r>
+                      </m:sub>
+                    </m:sSub>
+                    <m:d>
+                      <m:dPr>
+                        <m:ctrlPr>
+                          <w:rPr>
+                            <w:rFonts w:ascii="Cambria Math" w:hAnsi="Cambria Math" w:cstheme="minorHAnsi"/>
+                            <w:i/>
+                          </w:rPr>
+                        </m:ctrlPr>
+                      </m:dPr>
+                      <m:e>
+                        <m:r>
+                          <w:rPr>
+                            <w:rFonts w:ascii="Cambria Math" w:hAnsi="Cambria Math" w:cstheme="minorHAnsi"/>
+                          </w:rPr>
+                          <m:t>t</m:t>
+                        </m:r>
+                      </m:e>
+                    </m:d>
+                  </m:e>
+                </m:d>
+                <m:r>
+                  <w:rPr>
+                    <w:rFonts w:ascii="Cambria Math" w:hAnsi="Cambria Math" w:cstheme="minorHAnsi"/>
+                  </w:rPr>
+                  <m:t>+</m:t>
+                </m:r>
+                <m:sSub>
+                  <m:sSubPr>
+                    <m:ctrlPr>
+                      <w:rPr>
+                        <w:rFonts w:ascii="Cambria Math" w:hAnsi="Cambria Math" w:cstheme="minorHAnsi"/>
+                        <w:i/>
+                      </w:rPr>
+                    </m:ctrlPr>
+                  </m:sSubPr>
+                  <m:e>
+                    <m:d>
+                      <m:dPr>
+                        <m:begChr m:val=""/>
+                        <m:endChr m:val="|"/>
+                        <m:ctrlPr>
+                          <w:rPr>
+                            <w:rFonts w:ascii="Cambria Math" w:hAnsi="Cambria Math" w:cstheme="minorHAnsi"/>
+                          </w:rPr>
+                        </m:ctrlPr>
+                      </m:dPr>
+                      <m:e>
+                        <m:f>
+                          <m:fPr>
+                            <m:ctrlPr>
+                              <w:rPr>
+                                <w:rFonts w:ascii="Cambria Math" w:hAnsi="Cambria Math" w:cstheme="minorHAnsi"/>
+                              </w:rPr>
+                            </m:ctrlPr>
+                          </m:fPr>
+                          <m:num>
+                            <m:r>
+                              <w:rPr>
+                                <w:rFonts w:ascii="Cambria Math" w:hAnsi="Cambria Math" w:cstheme="minorHAnsi"/>
+                              </w:rPr>
+                              <m:t>∂</m:t>
+                            </m:r>
+                            <m:r>
+                              <w:rPr>
+                                <w:rFonts w:ascii="Cambria Math" w:hAnsi="Cambria Math" w:cstheme="minorHAnsi"/>
+                              </w:rPr>
+                              <m:t>f</m:t>
+                            </m:r>
+                            <m:ctrlPr>
+                              <w:rPr>
+                                <w:rFonts w:ascii="Cambria Math" w:hAnsi="Cambria Math" w:cstheme="minorHAnsi"/>
+                                <w:i/>
+                              </w:rPr>
+                            </m:ctrlPr>
+                          </m:num>
+                          <m:den>
+                            <m:r>
+                              <w:rPr>
+                                <w:rFonts w:ascii="Cambria Math" w:hAnsi="Cambria Math" w:cstheme="minorHAnsi"/>
+                              </w:rPr>
+                              <m:t>∂</m:t>
+                            </m:r>
+                            <m:r>
+                              <w:rPr>
+                                <w:rFonts w:ascii="Cambria Math" w:hAnsi="Cambria Math" w:cstheme="minorHAnsi"/>
+                              </w:rPr>
+                              <m:t>x</m:t>
+                            </m:r>
+                            <m:ctrlPr>
+                              <w:rPr>
+                                <w:rFonts w:ascii="Cambria Math" w:hAnsi="Cambria Math" w:cstheme="minorHAnsi"/>
+                                <w:i/>
+                              </w:rPr>
+                            </m:ctrlPr>
+                          </m:den>
+                        </m:f>
+                        <m:ctrlPr>
+                          <w:rPr>
+                            <w:rFonts w:ascii="Cambria Math" w:hAnsi="Cambria Math" w:cstheme="minorHAnsi"/>
+                            <w:i/>
+                          </w:rPr>
+                        </m:ctrlPr>
+                      </m:e>
+                    </m:d>
+                    <m:d>
+                      <m:dPr>
+                        <m:ctrlPr>
+                          <w:rPr>
+                            <w:rFonts w:ascii="Cambria Math" w:hAnsi="Cambria Math" w:cstheme="minorHAnsi"/>
+                            <w:i/>
+                          </w:rPr>
+                        </m:ctrlPr>
+                      </m:dPr>
+                      <m:e>
+                        <m:r>
+                          <w:rPr>
+                            <w:rFonts w:ascii="Cambria Math" w:hAnsi="Cambria Math" w:cstheme="minorHAnsi"/>
+                          </w:rPr>
+                          <m:t>t</m:t>
+                        </m:r>
+                      </m:e>
+                    </m:d>
+                  </m:e>
+                  <m:sub>
+                    <m:r>
+                      <w:rPr>
+                        <w:rFonts w:ascii="Cambria Math" w:hAnsi="Cambria Math" w:cstheme="minorHAnsi"/>
+                      </w:rPr>
+                      <m:t>0</m:t>
+                    </m:r>
+                  </m:sub>
+                </m:sSub>
+                <m:r>
+                  <m:rPr>
+                    <m:sty m:val="p"/>
+                  </m:rPr>
+                  <w:rPr>
+                    <w:rFonts w:ascii="Cambria Math" w:hAnsi="Cambria Math" w:cstheme="minorHAnsi"/>
+                  </w:rPr>
+                  <m:t>Δ</m:t>
+                </m:r>
+                <m:r>
+                  <w:rPr>
+                    <w:rFonts w:ascii="Cambria Math" w:hAnsi="Cambria Math" w:cstheme="minorHAnsi"/>
+                  </w:rPr>
+                  <m:t>x</m:t>
+                </m:r>
+                <m:d>
+                  <m:dPr>
+                    <m:ctrlPr>
+                      <w:rPr>
+                        <w:rFonts w:ascii="Cambria Math" w:hAnsi="Cambria Math" w:cstheme="minorHAnsi"/>
+                        <w:i/>
+                      </w:rPr>
+                    </m:ctrlPr>
+                  </m:dPr>
+                  <m:e>
+                    <m:r>
+                      <w:rPr>
+                        <w:rFonts w:ascii="Cambria Math" w:hAnsi="Cambria Math" w:cstheme="minorHAnsi"/>
+                      </w:rPr>
+                      <m:t>t</m:t>
+                    </m:r>
+                  </m:e>
+                </m:d>
+                <m:r>
+                  <w:rPr>
+                    <w:rFonts w:ascii="Cambria Math" w:hAnsi="Cambria Math" w:cstheme="minorHAnsi"/>
+                  </w:rPr>
+                  <m:t>+</m:t>
+                </m:r>
+                <m:sSub>
+                  <m:sSubPr>
+                    <m:ctrlPr>
+                      <w:rPr>
+                        <w:rFonts w:ascii="Cambria Math" w:hAnsi="Cambria Math" w:cstheme="minorHAnsi"/>
+                        <w:i/>
+                      </w:rPr>
+                    </m:ctrlPr>
+                  </m:sSubPr>
+                  <m:e>
+                    <m:d>
+                      <m:dPr>
+                        <m:begChr m:val=""/>
+                        <m:endChr m:val="|"/>
+                        <m:ctrlPr>
+                          <w:rPr>
+                            <w:rFonts w:ascii="Cambria Math" w:hAnsi="Cambria Math" w:cstheme="minorHAnsi"/>
+                          </w:rPr>
+                        </m:ctrlPr>
+                      </m:dPr>
+                      <m:e>
+                        <m:f>
+                          <m:fPr>
+                            <m:ctrlPr>
+                              <w:rPr>
+                                <w:rFonts w:ascii="Cambria Math" w:hAnsi="Cambria Math" w:cstheme="minorHAnsi"/>
+                              </w:rPr>
+                            </m:ctrlPr>
+                          </m:fPr>
+                          <m:num>
+                            <m:r>
+                              <w:rPr>
+                                <w:rFonts w:ascii="Cambria Math" w:hAnsi="Cambria Math" w:cstheme="minorHAnsi"/>
+                              </w:rPr>
+                              <m:t>∂</m:t>
+                            </m:r>
+                            <m:r>
+                              <w:rPr>
+                                <w:rFonts w:ascii="Cambria Math" w:hAnsi="Cambria Math" w:cstheme="minorHAnsi"/>
+                              </w:rPr>
+                              <m:t>f</m:t>
+                            </m:r>
+                            <m:ctrlPr>
+                              <w:rPr>
+                                <w:rFonts w:ascii="Cambria Math" w:hAnsi="Cambria Math" w:cstheme="minorHAnsi"/>
+                                <w:i/>
+                              </w:rPr>
+                            </m:ctrlPr>
+                          </m:num>
+                          <m:den>
+                            <m:r>
+                              <w:rPr>
+                                <w:rFonts w:ascii="Cambria Math" w:hAnsi="Cambria Math" w:cstheme="minorHAnsi"/>
+                              </w:rPr>
+                              <m:t>∂</m:t>
+                            </m:r>
+                            <m:r>
+                              <w:rPr>
+                                <w:rFonts w:ascii="Cambria Math" w:hAnsi="Cambria Math" w:cstheme="minorHAnsi"/>
+                              </w:rPr>
+                              <m:t>u</m:t>
+                            </m:r>
+                            <m:ctrlPr>
+                              <w:rPr>
+                                <w:rFonts w:ascii="Cambria Math" w:hAnsi="Cambria Math" w:cstheme="minorHAnsi"/>
+                                <w:i/>
+                              </w:rPr>
+                            </m:ctrlPr>
+                          </m:den>
+                        </m:f>
+                        <m:ctrlPr>
+                          <w:rPr>
+                            <w:rFonts w:ascii="Cambria Math" w:hAnsi="Cambria Math" w:cstheme="minorHAnsi"/>
+                            <w:i/>
+                          </w:rPr>
+                        </m:ctrlPr>
+                      </m:e>
+                    </m:d>
+                    <m:d>
+                      <m:dPr>
+                        <m:ctrlPr>
+                          <w:rPr>
+                            <w:rFonts w:ascii="Cambria Math" w:hAnsi="Cambria Math" w:cstheme="minorHAnsi"/>
+                            <w:i/>
+                          </w:rPr>
+                        </m:ctrlPr>
+                      </m:dPr>
+                      <m:e>
+                        <m:r>
+                          <w:rPr>
+                            <w:rFonts w:ascii="Cambria Math" w:hAnsi="Cambria Math" w:cstheme="minorHAnsi"/>
+                          </w:rPr>
+                          <m:t>t</m:t>
+                        </m:r>
+                      </m:e>
+                    </m:d>
+                  </m:e>
+                  <m:sub>
+                    <m:r>
+                      <w:rPr>
+                        <w:rFonts w:ascii="Cambria Math" w:hAnsi="Cambria Math" w:cstheme="minorHAnsi"/>
+                      </w:rPr>
+                      <m:t>0</m:t>
+                    </m:r>
+                  </m:sub>
+                </m:sSub>
+                <m:r>
+                  <m:rPr>
+                    <m:sty m:val="p"/>
+                  </m:rPr>
+                  <w:rPr>
+                    <w:rFonts w:ascii="Cambria Math" w:hAnsi="Cambria Math" w:cstheme="minorHAnsi"/>
+                  </w:rPr>
+                  <m:t>Δ</m:t>
+                </m:r>
+                <m:r>
+                  <w:rPr>
+                    <w:rFonts w:ascii="Cambria Math" w:hAnsi="Cambria Math" w:cstheme="minorHAnsi"/>
+                  </w:rPr>
+                  <m:t>u</m:t>
+                </m:r>
+                <m:d>
+                  <m:dPr>
+                    <m:ctrlPr>
+                      <w:rPr>
+                        <w:rFonts w:ascii="Cambria Math" w:hAnsi="Cambria Math" w:cstheme="minorHAnsi"/>
+                        <w:i/>
+                      </w:rPr>
+                    </m:ctrlPr>
+                  </m:dPr>
+                  <m:e>
+                    <m:r>
+                      <w:rPr>
+                        <w:rFonts w:ascii="Cambria Math" w:hAnsi="Cambria Math" w:cstheme="minorHAnsi"/>
+                      </w:rPr>
+                      <m:t>t</m:t>
+                    </m:r>
+                  </m:e>
+                </m:d>
+              </m:oMath>
+            </m:oMathPara>
+          </w:p>
+        </w:tc>
+        <w:tc>
+          <w:tcPr>
+            <w:tcW w:w="573" w:type="dxa"/>
+          </w:tcPr>
+          <w:p>
+            <w:pPr>
+              <w:spacing w:before="120" w:after="100" w:afterAutospacing="1"/>
+              <w:jc w:val="right"/>
+              <w:rPr>
+                <w:rFonts w:eastAsiaTheme="minorEastAsia" w:cstheme="minorHAnsi"/>
+              </w:rPr>
+            </w:pPr>
+            <w:r>
+              <w:rPr>
+                <w:rFonts w:eastAsiaTheme="minorEastAsia" w:cstheme="minorHAnsi"/>
+              </w:rPr>
+              <w:t>(</w:t>
+            </w:r>
+            <w:r>
+              <w:rPr>
+                <w:rFonts w:eastAsiaTheme="minorEastAsia" w:cstheme="minorHAnsi"/>
+              </w:rPr>
+              <w:t>2</w:t>
+            </w:r>
+            <w:r>
+              <w:rPr>
+                <w:rFonts w:eastAsiaTheme="minorEastAsia" w:cstheme="minorHAnsi"/>
+              </w:rPr>
+              <w:t>9</w:t>
+            </w:r>
+            <w:r>
+              <w:rPr>
+                <w:rFonts w:eastAsiaTheme="minorEastAsia" w:cstheme="minorHAnsi"/>
+              </w:rPr>
+              <w:t>)</w:t>
+            </w:r>
+          </w:p>
+        </w:tc>
+      </w:tr>
+    </w:tbl>
+    <w:p>
+      <w:pPr>
+        <w:spacing w:before="100" w:beforeAutospacing="1" w:after="100" w:afterAutospacing="1" w:line="240" w:lineRule="auto"/>
+        <w:jc w:val="both"/>
+      </w:pPr>
+      <w:r>
+        <w:t>De este modo, el modelo dinámico del sistema puede descomponerse en dos componentes claramente diferenciadas, asociadas a escalas temporales distintas del comportamiento del sistema.</w:t>
+      </w:r>
+    </w:p>
+    <w:p>
+      <w:pPr>
+        <w:spacing w:before="100" w:beforeAutospacing="1" w:after="100" w:afterAutospacing="1" w:line="240" w:lineRule="auto"/>
+        <w:jc w:val="both"/>
+      </w:pPr>
+      <w:r>
+        <w:t xml:space="preserve">La primera componente corresponde al conjunto de puntos de operación </w:t>
+      </w:r>
+      <m:oMath>
+        <m:sSub>
+          <m:sSubPr>
+            <m:ctrlPr>
+              <w:rPr>
+                <w:rFonts w:ascii="Cambria Math" w:hAnsi="Cambria Math"/>
+                <w:i/>
+              </w:rPr>
+            </m:ctrlPr>
+          </m:sSubPr>
+          <m:e>
+            <m:r>
+              <w:rPr>
+                <w:rFonts w:ascii="Cambria Math" w:hAnsi="Cambria Math"/>
+              </w:rPr>
+              <m:t>X</m:t>
+            </m:r>
+          </m:e>
+          <m:sub>
+            <m:r>
+              <w:rPr>
+                <w:rFonts w:ascii="Cambria Math" w:hAnsi="Cambria Math"/>
+              </w:rPr>
+              <m:t>0</m:t>
+            </m:r>
+          </m:sub>
+        </m:sSub>
+        <m:d>
+          <m:dPr>
+            <m:ctrlPr>
+              <w:rPr>
+                <w:rFonts w:ascii="Cambria Math" w:hAnsi="Cambria Math"/>
+                <w:i/>
+              </w:rPr>
+            </m:ctrlPr>
+          </m:dPr>
+          <m:e>
+            <m:r>
+              <w:rPr>
+                <w:rFonts w:ascii="Cambria Math" w:hAnsi="Cambria Math"/>
+              </w:rPr>
+              <m:t>t</m:t>
+            </m:r>
+          </m:e>
+        </m:d>
+      </m:oMath>
+      <w:r>
+        <w:rPr>
+          <w:rFonts w:eastAsiaTheme="minorEastAsia"/>
+        </w:rPr>
+        <w:t xml:space="preserve">, </w:t>
+      </w:r>
+      <w:r>
+        <w:t>los cuales pueden considerarse cuasi–estacionarios debido a su lenta variación en el tiempo. Esta parte del modelo conserva el carácter no lineal del sistema original y describe la evolución global del comportamiento dinámico.</w:t>
+      </w:r>
+    </w:p>
+    <w:p>
+      <w:pPr>
+        <w:spacing w:before="100" w:beforeAutospacing="1" w:after="100" w:afterAutospacing="1" w:line="240" w:lineRule="auto"/>
+        <w:jc w:val="both"/>
+      </w:pPr>
+      <w:r>
+        <w:t>El comportamiento de esta componente se describe mediante la ecuación no lineal del sistema, evaluada en el punto de operación correspondiente.</w:t>
+      </w:r>
+    </w:p>
+    <w:p>
+      <w:pPr>
+        <w:spacing w:before="100" w:beforeAutospacing="1" w:after="100" w:afterAutospacing="1" w:line="240" w:lineRule="auto"/>
+        <w:jc w:val="both"/>
+        <w:rPr>
+          <w:rFonts w:cstheme="minorHAnsi"/>
+        </w:rPr>
+      </w:pPr>
     </w:p>
     <w:sectPr>
       <w:headerReference w:type="default" r:id="rId19"/>

</xml_diff>